<commit_message>
fix(pdf): add missing placeholders + migrations
</commit_message>
<xml_diff>
--- a/document-merge-service/templatefiles/de-gesamtbauentscheid.docx
+++ b/document-merge-service/templatefiles/de-gesamtbauentscheid.docx
@@ -732,7 +732,7 @@
             </w:pPr>
             <w:r>
               <w:rPr/>
-              <w:t>{{PUBLIKATION_DATUM}}</w:t>
+              <w:t>{{PUBLIKATION_START}}</w:t>
             </w:r>
           </w:p>
         </w:tc>
@@ -880,7 +880,7 @@
         <w:rPr>
           <w:lang w:val="de-CH"/>
         </w:rPr>
-        <w:t xml:space="preserve">Das Baugesuch wurde am {{BAUEINGABE_DATUM}} eingereicht. Es wurde im Anzeiger vom {{PUBLIKATION_DATUM}}  und </w:t>
+        <w:t xml:space="preserve">Das Baugesuch wurde am {{BAUEINGABE_DATUM}} eingereicht. Es wurde im Anzeiger vom {{PUBLIKATION_START}}  und </w:t>
       </w:r>
       <w:r>
         <w:rPr>
@@ -973,7 +973,7 @@
         <w:rPr>
           <w:lang w:val="de-CH"/>
         </w:rPr>
-        <w:t xml:space="preserve"> ein nachträgliches Baugesuch eingereicht. Es wurde im Anzeiger vom {{PUBLIKATION_DATUM}} und </w:t>
+        <w:t xml:space="preserve"> ein nachträgliches Baugesuch eingereicht. Es wurde im Anzeiger vom {{PUBLIKATION_START}} und </w:t>
       </w:r>
       <w:r>
         <w:rPr>
@@ -1568,11 +1568,7 @@
       </w:pPr>
       <w:r>
         <w:rPr/>
-        <w:t xml:space="preserve">{% if </w:t>
-      </w:r>
-      <w:r>
-        <w:rPr/>
-        <w:t>BAUENTSCHEID_GENERELL %}</w:t>
+        <w:t>{% if BAUENTSCHEID_GENERELL %}</w:t>
       </w:r>
     </w:p>
     <w:p>
@@ -1640,11 +1636,7 @@
       </w:pPr>
       <w:r>
         <w:rPr/>
-        <w:t xml:space="preserve">{% if </w:t>
-      </w:r>
-      <w:r>
-        <w:rPr/>
-        <w:t>BAUENTSCHEID_TEILBAUBEWILLIGUNG %}</w:t>
+        <w:t>{% if BAUENTSCHEID_TEILBAUBEWILLIGUNG %}</w:t>
       </w:r>
     </w:p>
     <w:p>
@@ -1712,11 +1704,7 @@
       </w:pPr>
       <w:r>
         <w:rPr/>
-        <w:t xml:space="preserve">{% if </w:t>
-      </w:r>
-      <w:r>
-        <w:rPr/>
-        <w:t>BAUENTSCHEID_PROJEKTAENDERUNG %}</w:t>
+        <w:t>{% if BAUENTSCHEID_PROJEKTAENDERUNG %}</w:t>
       </w:r>
     </w:p>
     <w:p>
@@ -1837,11 +1825,7 @@
       </w:pPr>
       <w:r>
         <w:rPr/>
-        <w:t xml:space="preserve">{% if </w:t>
-      </w:r>
-      <w:r>
-        <w:rPr/>
-        <w:t>BAUENTSCHEID_BAUABSCHLAG %}</w:t>
+        <w:t>{% if BAUENTSCHEID_BAUABSCHLAG %}</w:t>
       </w:r>
     </w:p>
     <w:p>
@@ -1931,11 +1915,7 @@
       </w:pPr>
       <w:r>
         <w:rPr/>
-        <w:t xml:space="preserve">{% if </w:t>
-      </w:r>
-      <w:r>
-        <w:rPr/>
-        <w:t>BAUENTSCHEID_POSITIV %}</w:t>
+        <w:t>{% if BAUENTSCHEID_POSITIV %}</w:t>
       </w:r>
     </w:p>
     <w:p>
@@ -1975,11 +1955,7 @@
       </w:pPr>
       <w:r>
         <w:rPr/>
-        <w:t xml:space="preserve">{% if </w:t>
-      </w:r>
-      <w:r>
-        <w:rPr/>
-        <w:t>BAUENTSCHEID_TEILBAUBEWILLIGUNG %}</w:t>
+        <w:t>{% if BAUENTSCHEID_TEILBAUBEWILLIGUNG %}</w:t>
       </w:r>
     </w:p>
     <w:p>
@@ -2051,11 +2027,7 @@
       </w:pPr>
       <w:r>
         <w:rPr/>
-        <w:t xml:space="preserve">{% if </w:t>
-      </w:r>
-      <w:r>
-        <w:rPr/>
-        <w:t>BAUENTSCHEID_PROJEKTAENDERUNG %}</w:t>
+        <w:t>{% if BAUENTSCHEID_PROJEKTAENDERUNG %}</w:t>
       </w:r>
     </w:p>
     <w:p>
@@ -2115,11 +2087,7 @@
       </w:pPr>
       <w:r>
         <w:rPr/>
-        <w:t xml:space="preserve">{% if </w:t>
-      </w:r>
-      <w:r>
-        <w:rPr/>
-        <w:t>BAUENTSCHEID_BAUABSCHLAG_OHNE_WHST %}</w:t>
+        <w:t>{% if BAUENTSCHEID_BAUABSCHLAG_OHNE_WHST %}</w:t>
       </w:r>
     </w:p>
     <w:p>
@@ -2149,11 +2117,7 @@
       </w:pPr>
       <w:r>
         <w:rPr/>
-        <w:t xml:space="preserve">{% if </w:t>
-      </w:r>
-      <w:r>
-        <w:rPr/>
-        <w:t>BAUENTSCHEID_BAUABSCHLAG_MIT_WHST %}</w:t>
+        <w:t>{% if BAUENTSCHEID_BAUABSCHLAG_MIT_WHST %}</w:t>
       </w:r>
     </w:p>
     <w:p>
@@ -2269,11 +2233,7 @@
       </w:pPr>
       <w:r>
         <w:rPr/>
-        <w:t xml:space="preserve">{% if </w:t>
-      </w:r>
-      <w:r>
-        <w:rPr/>
-        <w:t>BAUENTSCHEID_POSITIV_TEILWEISE %}</w:t>
+        <w:t>{% if BAUENTSCHEID_POSITIV_TEILWEISE %}</w:t>
       </w:r>
     </w:p>
     <w:p>
@@ -2627,11 +2587,7 @@
       </w:pPr>
       <w:r>
         <w:rPr/>
-        <w:t xml:space="preserve">{% if </w:t>
-      </w:r>
-      <w:r>
-        <w:rPr/>
-        <w:t>BAUENTSCHEID_PROJEKTAENDERUNG %}</w:t>
+        <w:t>{% if BAUENTSCHEID_PROJEKTAENDERUNG %}</w:t>
       </w:r>
     </w:p>
     <w:p>
@@ -3579,7 +3535,7 @@
               <w:rPr/>
               <w:fldChar w:fldCharType="separate"/>
             </w:r>
-            <w:bookmarkStart w:id="4" w:name="__Fieldmark__376_2724048115"/>
+            <w:bookmarkStart w:id="4" w:name="__Fieldmark__391_276665558"/>
             <w:r>
               <w:rPr/>
             </w:r>
@@ -3637,7 +3593,7 @@
               <w:rPr/>
               <w:fldChar w:fldCharType="separate"/>
             </w:r>
-            <w:bookmarkStart w:id="5" w:name="__Fieldmark__382_2724048115"/>
+            <w:bookmarkStart w:id="5" w:name="__Fieldmark__397_276665558"/>
             <w:r>
               <w:rPr/>
             </w:r>
@@ -4064,6 +4020,7 @@
         <w:rPr>
           <w:rStyle w:val="FootnoteCharacters"/>
         </w:rPr>
+        <w:tab/>
         <w:tab/>
         <w:tab/>
         <w:tab/>
@@ -10404,6 +10361,452 @@
   </w:style>
   <w:style w:type="character" w:styleId="ListLabel664">
     <w:name w:val="ListLabel 664"/>
+    <w:qFormat/>
+    <w:rPr/>
+  </w:style>
+  <w:style w:type="character" w:styleId="ListLabel665">
+    <w:name w:val="ListLabel 665"/>
+    <w:qFormat/>
+    <w:rPr>
+      <w:rFonts w:cs="Arial"/>
+    </w:rPr>
+  </w:style>
+  <w:style w:type="character" w:styleId="ListLabel666">
+    <w:name w:val="ListLabel 666"/>
+    <w:qFormat/>
+    <w:rPr>
+      <w:rFonts w:cs="Courier New"/>
+    </w:rPr>
+  </w:style>
+  <w:style w:type="character" w:styleId="ListLabel667">
+    <w:name w:val="ListLabel 667"/>
+    <w:qFormat/>
+    <w:rPr>
+      <w:rFonts w:cs="Wingdings"/>
+    </w:rPr>
+  </w:style>
+  <w:style w:type="character" w:styleId="ListLabel668">
+    <w:name w:val="ListLabel 668"/>
+    <w:qFormat/>
+    <w:rPr>
+      <w:rFonts w:cs="Symbol"/>
+    </w:rPr>
+  </w:style>
+  <w:style w:type="character" w:styleId="ListLabel669">
+    <w:name w:val="ListLabel 669"/>
+    <w:qFormat/>
+    <w:rPr>
+      <w:rFonts w:cs="Courier New"/>
+    </w:rPr>
+  </w:style>
+  <w:style w:type="character" w:styleId="ListLabel670">
+    <w:name w:val="ListLabel 670"/>
+    <w:qFormat/>
+    <w:rPr>
+      <w:rFonts w:cs="Wingdings"/>
+    </w:rPr>
+  </w:style>
+  <w:style w:type="character" w:styleId="ListLabel671">
+    <w:name w:val="ListLabel 671"/>
+    <w:qFormat/>
+    <w:rPr>
+      <w:rFonts w:cs="Symbol"/>
+    </w:rPr>
+  </w:style>
+  <w:style w:type="character" w:styleId="ListLabel672">
+    <w:name w:val="ListLabel 672"/>
+    <w:qFormat/>
+    <w:rPr>
+      <w:rFonts w:cs="Courier New"/>
+    </w:rPr>
+  </w:style>
+  <w:style w:type="character" w:styleId="ListLabel673">
+    <w:name w:val="ListLabel 673"/>
+    <w:qFormat/>
+    <w:rPr>
+      <w:rFonts w:cs="Wingdings"/>
+    </w:rPr>
+  </w:style>
+  <w:style w:type="character" w:styleId="ListLabel674">
+    <w:name w:val="ListLabel 674"/>
+    <w:qFormat/>
+    <w:rPr>
+      <w:rFonts w:cs="Arial"/>
+    </w:rPr>
+  </w:style>
+  <w:style w:type="character" w:styleId="ListLabel675">
+    <w:name w:val="ListLabel 675"/>
+    <w:qFormat/>
+    <w:rPr>
+      <w:rFonts w:cs="Courier New"/>
+    </w:rPr>
+  </w:style>
+  <w:style w:type="character" w:styleId="ListLabel676">
+    <w:name w:val="ListLabel 676"/>
+    <w:qFormat/>
+    <w:rPr>
+      <w:rFonts w:cs="Wingdings"/>
+    </w:rPr>
+  </w:style>
+  <w:style w:type="character" w:styleId="ListLabel677">
+    <w:name w:val="ListLabel 677"/>
+    <w:qFormat/>
+    <w:rPr>
+      <w:rFonts w:cs="Symbol"/>
+    </w:rPr>
+  </w:style>
+  <w:style w:type="character" w:styleId="ListLabel678">
+    <w:name w:val="ListLabel 678"/>
+    <w:qFormat/>
+    <w:rPr>
+      <w:rFonts w:cs="Courier New"/>
+    </w:rPr>
+  </w:style>
+  <w:style w:type="character" w:styleId="ListLabel679">
+    <w:name w:val="ListLabel 679"/>
+    <w:qFormat/>
+    <w:rPr>
+      <w:rFonts w:cs="Wingdings"/>
+    </w:rPr>
+  </w:style>
+  <w:style w:type="character" w:styleId="ListLabel680">
+    <w:name w:val="ListLabel 680"/>
+    <w:qFormat/>
+    <w:rPr>
+      <w:rFonts w:cs="Symbol"/>
+    </w:rPr>
+  </w:style>
+  <w:style w:type="character" w:styleId="ListLabel681">
+    <w:name w:val="ListLabel 681"/>
+    <w:qFormat/>
+    <w:rPr>
+      <w:rFonts w:cs="Courier New"/>
+    </w:rPr>
+  </w:style>
+  <w:style w:type="character" w:styleId="ListLabel682">
+    <w:name w:val="ListLabel 682"/>
+    <w:qFormat/>
+    <w:rPr>
+      <w:rFonts w:cs="Wingdings"/>
+    </w:rPr>
+  </w:style>
+  <w:style w:type="character" w:styleId="ListLabel683">
+    <w:name w:val="ListLabel 683"/>
+    <w:qFormat/>
+    <w:rPr>
+      <w:rFonts w:cs="OpenSymbol"/>
+    </w:rPr>
+  </w:style>
+  <w:style w:type="character" w:styleId="ListLabel684">
+    <w:name w:val="ListLabel 684"/>
+    <w:qFormat/>
+    <w:rPr>
+      <w:rFonts w:cs="OpenSymbol"/>
+    </w:rPr>
+  </w:style>
+  <w:style w:type="character" w:styleId="ListLabel685">
+    <w:name w:val="ListLabel 685"/>
+    <w:qFormat/>
+    <w:rPr>
+      <w:rFonts w:cs="OpenSymbol"/>
+    </w:rPr>
+  </w:style>
+  <w:style w:type="character" w:styleId="ListLabel686">
+    <w:name w:val="ListLabel 686"/>
+    <w:qFormat/>
+    <w:rPr>
+      <w:rFonts w:cs="OpenSymbol"/>
+    </w:rPr>
+  </w:style>
+  <w:style w:type="character" w:styleId="ListLabel687">
+    <w:name w:val="ListLabel 687"/>
+    <w:qFormat/>
+    <w:rPr>
+      <w:rFonts w:cs="OpenSymbol"/>
+    </w:rPr>
+  </w:style>
+  <w:style w:type="character" w:styleId="ListLabel688">
+    <w:name w:val="ListLabel 688"/>
+    <w:qFormat/>
+    <w:rPr>
+      <w:rFonts w:cs="OpenSymbol"/>
+    </w:rPr>
+  </w:style>
+  <w:style w:type="character" w:styleId="ListLabel689">
+    <w:name w:val="ListLabel 689"/>
+    <w:qFormat/>
+    <w:rPr>
+      <w:rFonts w:cs="OpenSymbol"/>
+    </w:rPr>
+  </w:style>
+  <w:style w:type="character" w:styleId="ListLabel690">
+    <w:name w:val="ListLabel 690"/>
+    <w:qFormat/>
+    <w:rPr>
+      <w:rFonts w:cs="OpenSymbol"/>
+    </w:rPr>
+  </w:style>
+  <w:style w:type="character" w:styleId="ListLabel691">
+    <w:name w:val="ListLabel 691"/>
+    <w:qFormat/>
+    <w:rPr>
+      <w:rFonts w:cs="OpenSymbol"/>
+    </w:rPr>
+  </w:style>
+  <w:style w:type="character" w:styleId="ListLabel692">
+    <w:name w:val="ListLabel 692"/>
+    <w:qFormat/>
+    <w:rPr>
+      <w:rFonts w:cs="OpenSymbol"/>
+    </w:rPr>
+  </w:style>
+  <w:style w:type="character" w:styleId="ListLabel693">
+    <w:name w:val="ListLabel 693"/>
+    <w:qFormat/>
+    <w:rPr>
+      <w:rFonts w:cs="OpenSymbol"/>
+    </w:rPr>
+  </w:style>
+  <w:style w:type="character" w:styleId="ListLabel694">
+    <w:name w:val="ListLabel 694"/>
+    <w:qFormat/>
+    <w:rPr>
+      <w:rFonts w:cs="OpenSymbol"/>
+    </w:rPr>
+  </w:style>
+  <w:style w:type="character" w:styleId="ListLabel695">
+    <w:name w:val="ListLabel 695"/>
+    <w:qFormat/>
+    <w:rPr>
+      <w:rFonts w:cs="OpenSymbol"/>
+    </w:rPr>
+  </w:style>
+  <w:style w:type="character" w:styleId="ListLabel696">
+    <w:name w:val="ListLabel 696"/>
+    <w:qFormat/>
+    <w:rPr>
+      <w:rFonts w:cs="OpenSymbol"/>
+    </w:rPr>
+  </w:style>
+  <w:style w:type="character" w:styleId="ListLabel697">
+    <w:name w:val="ListLabel 697"/>
+    <w:qFormat/>
+    <w:rPr>
+      <w:rFonts w:cs="OpenSymbol"/>
+    </w:rPr>
+  </w:style>
+  <w:style w:type="character" w:styleId="ListLabel698">
+    <w:name w:val="ListLabel 698"/>
+    <w:qFormat/>
+    <w:rPr>
+      <w:rFonts w:cs="OpenSymbol"/>
+    </w:rPr>
+  </w:style>
+  <w:style w:type="character" w:styleId="ListLabel699">
+    <w:name w:val="ListLabel 699"/>
+    <w:qFormat/>
+    <w:rPr>
+      <w:rFonts w:cs="OpenSymbol"/>
+    </w:rPr>
+  </w:style>
+  <w:style w:type="character" w:styleId="ListLabel700">
+    <w:name w:val="ListLabel 700"/>
+    <w:qFormat/>
+    <w:rPr>
+      <w:rFonts w:cs="OpenSymbol"/>
+    </w:rPr>
+  </w:style>
+  <w:style w:type="character" w:styleId="ListLabel701">
+    <w:name w:val="ListLabel 701"/>
+    <w:qFormat/>
+    <w:rPr>
+      <w:rFonts w:cs="OpenSymbol"/>
+    </w:rPr>
+  </w:style>
+  <w:style w:type="character" w:styleId="ListLabel702">
+    <w:name w:val="ListLabel 702"/>
+    <w:qFormat/>
+    <w:rPr>
+      <w:rFonts w:cs="OpenSymbol"/>
+    </w:rPr>
+  </w:style>
+  <w:style w:type="character" w:styleId="ListLabel703">
+    <w:name w:val="ListLabel 703"/>
+    <w:qFormat/>
+    <w:rPr>
+      <w:rFonts w:cs="OpenSymbol"/>
+    </w:rPr>
+  </w:style>
+  <w:style w:type="character" w:styleId="ListLabel704">
+    <w:name w:val="ListLabel 704"/>
+    <w:qFormat/>
+    <w:rPr>
+      <w:rFonts w:cs="OpenSymbol"/>
+    </w:rPr>
+  </w:style>
+  <w:style w:type="character" w:styleId="ListLabel705">
+    <w:name w:val="ListLabel 705"/>
+    <w:qFormat/>
+    <w:rPr>
+      <w:rFonts w:cs="OpenSymbol"/>
+    </w:rPr>
+  </w:style>
+  <w:style w:type="character" w:styleId="ListLabel706">
+    <w:name w:val="ListLabel 706"/>
+    <w:qFormat/>
+    <w:rPr>
+      <w:rFonts w:cs="OpenSymbol"/>
+    </w:rPr>
+  </w:style>
+  <w:style w:type="character" w:styleId="ListLabel707">
+    <w:name w:val="ListLabel 707"/>
+    <w:qFormat/>
+    <w:rPr>
+      <w:rFonts w:cs="OpenSymbol"/>
+    </w:rPr>
+  </w:style>
+  <w:style w:type="character" w:styleId="ListLabel708">
+    <w:name w:val="ListLabel 708"/>
+    <w:qFormat/>
+    <w:rPr>
+      <w:rFonts w:cs="OpenSymbol"/>
+    </w:rPr>
+  </w:style>
+  <w:style w:type="character" w:styleId="ListLabel709">
+    <w:name w:val="ListLabel 709"/>
+    <w:qFormat/>
+    <w:rPr>
+      <w:rFonts w:cs="OpenSymbol"/>
+    </w:rPr>
+  </w:style>
+  <w:style w:type="character" w:styleId="ListLabel710">
+    <w:name w:val="ListLabel 710"/>
+    <w:qFormat/>
+    <w:rPr>
+      <w:rFonts w:cs="OpenSymbol"/>
+    </w:rPr>
+  </w:style>
+  <w:style w:type="character" w:styleId="ListLabel711">
+    <w:name w:val="ListLabel 711"/>
+    <w:qFormat/>
+    <w:rPr>
+      <w:rFonts w:cs="OpenSymbol"/>
+    </w:rPr>
+  </w:style>
+  <w:style w:type="character" w:styleId="ListLabel712">
+    <w:name w:val="ListLabel 712"/>
+    <w:qFormat/>
+    <w:rPr>
+      <w:rFonts w:cs="OpenSymbol"/>
+    </w:rPr>
+  </w:style>
+  <w:style w:type="character" w:styleId="ListLabel713">
+    <w:name w:val="ListLabel 713"/>
+    <w:qFormat/>
+    <w:rPr>
+      <w:rFonts w:cs="OpenSymbol"/>
+    </w:rPr>
+  </w:style>
+  <w:style w:type="character" w:styleId="ListLabel714">
+    <w:name w:val="ListLabel 714"/>
+    <w:qFormat/>
+    <w:rPr>
+      <w:rFonts w:cs="OpenSymbol"/>
+    </w:rPr>
+  </w:style>
+  <w:style w:type="character" w:styleId="ListLabel715">
+    <w:name w:val="ListLabel 715"/>
+    <w:qFormat/>
+    <w:rPr>
+      <w:rFonts w:cs="OpenSymbol"/>
+    </w:rPr>
+  </w:style>
+  <w:style w:type="character" w:styleId="ListLabel716">
+    <w:name w:val="ListLabel 716"/>
+    <w:qFormat/>
+    <w:rPr>
+      <w:rFonts w:cs="OpenSymbol"/>
+    </w:rPr>
+  </w:style>
+  <w:style w:type="character" w:styleId="ListLabel717">
+    <w:name w:val="ListLabel 717"/>
+    <w:qFormat/>
+    <w:rPr>
+      <w:rFonts w:cs="OpenSymbol"/>
+    </w:rPr>
+  </w:style>
+  <w:style w:type="character" w:styleId="ListLabel718">
+    <w:name w:val="ListLabel 718"/>
+    <w:qFormat/>
+    <w:rPr>
+      <w:rFonts w:cs="OpenSymbol"/>
+    </w:rPr>
+  </w:style>
+  <w:style w:type="character" w:styleId="ListLabel719">
+    <w:name w:val="ListLabel 719"/>
+    <w:qFormat/>
+    <w:rPr>
+      <w:rFonts w:cs="OpenSymbol"/>
+    </w:rPr>
+  </w:style>
+  <w:style w:type="character" w:styleId="ListLabel720">
+    <w:name w:val="ListLabel 720"/>
+    <w:qFormat/>
+    <w:rPr>
+      <w:rFonts w:cs="OpenSymbol"/>
+    </w:rPr>
+  </w:style>
+  <w:style w:type="character" w:styleId="ListLabel721">
+    <w:name w:val="ListLabel 721"/>
+    <w:qFormat/>
+    <w:rPr>
+      <w:rFonts w:cs="OpenSymbol"/>
+    </w:rPr>
+  </w:style>
+  <w:style w:type="character" w:styleId="ListLabel722">
+    <w:name w:val="ListLabel 722"/>
+    <w:qFormat/>
+    <w:rPr>
+      <w:rFonts w:cs="OpenSymbol"/>
+    </w:rPr>
+  </w:style>
+  <w:style w:type="character" w:styleId="ListLabel723">
+    <w:name w:val="ListLabel 723"/>
+    <w:qFormat/>
+    <w:rPr>
+      <w:rFonts w:cs="OpenSymbol"/>
+    </w:rPr>
+  </w:style>
+  <w:style w:type="character" w:styleId="ListLabel724">
+    <w:name w:val="ListLabel 724"/>
+    <w:qFormat/>
+    <w:rPr>
+      <w:rFonts w:cs="OpenSymbol"/>
+    </w:rPr>
+  </w:style>
+  <w:style w:type="character" w:styleId="ListLabel725">
+    <w:name w:val="ListLabel 725"/>
+    <w:qFormat/>
+    <w:rPr>
+      <w:rFonts w:cs="OpenSymbol"/>
+    </w:rPr>
+  </w:style>
+  <w:style w:type="character" w:styleId="ListLabel726">
+    <w:name w:val="ListLabel 726"/>
+    <w:qFormat/>
+    <w:rPr>
+      <w:rFonts w:cs="OpenSymbol"/>
+    </w:rPr>
+  </w:style>
+  <w:style w:type="character" w:styleId="ListLabel727">
+    <w:name w:val="ListLabel 727"/>
+    <w:qFormat/>
+    <w:rPr>
+      <w:rFonts w:cs="OpenSymbol"/>
+    </w:rPr>
+  </w:style>
+  <w:style w:type="character" w:styleId="ListLabel728">
+    <w:name w:val="ListLabel 728"/>
     <w:qFormat/>
     <w:rPr/>
   </w:style>

</xml_diff>

<commit_message>
chore(be-templates): update gesamtbauentscheid template
</commit_message>
<xml_diff>
--- a/document-merge-service/templatefiles/de-gesamtbauentscheid.docx
+++ b/document-merge-service/templatefiles/de-gesamtbauentscheid.docx
@@ -3535,7 +3535,7 @@
               <w:rPr/>
               <w:fldChar w:fldCharType="separate"/>
             </w:r>
-            <w:bookmarkStart w:id="4" w:name="__Fieldmark__391_276665558"/>
+            <w:bookmarkStart w:id="4" w:name="__Fieldmark__1682_3012760040"/>
             <w:r>
               <w:rPr/>
             </w:r>
@@ -3593,7 +3593,7 @@
               <w:rPr/>
               <w:fldChar w:fldCharType="separate"/>
             </w:r>
-            <w:bookmarkStart w:id="5" w:name="__Fieldmark__397_276665558"/>
+            <w:bookmarkStart w:id="5" w:name="__Fieldmark__1688_3012760040"/>
             <w:r>
               <w:rPr/>
             </w:r>
@@ -3676,7 +3676,7 @@
       </w:r>
       <w:r>
         <w:rPr/>
-        <w:t>Die Baubewilligungsbehörde stellt der Nachführungsgeometerin oder dem Nachführungsgeometer eine Kopie der Baubewilligung unter Beilage einer Situationsplankopie zu (Art. 37 Abs. 3 BewD). Die Kosten für die Nachführung der Bauten, der Anlagen, der Rodungen und der Aufforstungen hat die Baubewilligungsnehmerin zu tragen (Art. 38 Abs. 2 lit. b Gesetz über die amtliche Vermessung [BSG 215.341]). Die Verrechnung der Nachführungskosten erfolgt unter Umständen erst einige Jahre nach Erteilen der Baubewilligung.</w:t>
+        <w:t>Die Baubewilligungsbehörde stellt der Nachführungsgeometerin oder dem Nachführungsgeometer eine Kopie der Baubewilligung unter Beilage einer Situationsplankopie zu (Art. 37 Abs. 3 BewD). Die Kosten für die Nachführung der Bauten, der Anlagen, der Rodungen und der Aufforstungen hat die Grundeigentümerin oder der Grundeigentümer bzw. die Inhaberin oder der Inhaber selbstständiger dauernder Rechte zu tragen (Art. 38 Abs. 2 lit. b Gesetz über die amtliche Vermessung [BSG 215.341]). Die Verrechnung der Nachführungskosten erfolgt unter Umständen erst einige Jahre nach Erteilen der Baubewilligung.</w:t>
       </w:r>
     </w:p>
     <w:p>
@@ -4020,6 +4020,7 @@
         <w:rPr>
           <w:rStyle w:val="FootnoteCharacters"/>
         </w:rPr>
+        <w:tab/>
         <w:tab/>
         <w:tab/>
         <w:tab/>
@@ -10807,6 +10808,452 @@
   </w:style>
   <w:style w:type="character" w:styleId="ListLabel728">
     <w:name w:val="ListLabel 728"/>
+    <w:qFormat/>
+    <w:rPr/>
+  </w:style>
+  <w:style w:type="character" w:styleId="ListLabel729">
+    <w:name w:val="ListLabel 729"/>
+    <w:qFormat/>
+    <w:rPr>
+      <w:rFonts w:cs="Arial"/>
+    </w:rPr>
+  </w:style>
+  <w:style w:type="character" w:styleId="ListLabel730">
+    <w:name w:val="ListLabel 730"/>
+    <w:qFormat/>
+    <w:rPr>
+      <w:rFonts w:cs="Courier New"/>
+    </w:rPr>
+  </w:style>
+  <w:style w:type="character" w:styleId="ListLabel731">
+    <w:name w:val="ListLabel 731"/>
+    <w:qFormat/>
+    <w:rPr>
+      <w:rFonts w:cs="Wingdings"/>
+    </w:rPr>
+  </w:style>
+  <w:style w:type="character" w:styleId="ListLabel732">
+    <w:name w:val="ListLabel 732"/>
+    <w:qFormat/>
+    <w:rPr>
+      <w:rFonts w:cs="Symbol"/>
+    </w:rPr>
+  </w:style>
+  <w:style w:type="character" w:styleId="ListLabel733">
+    <w:name w:val="ListLabel 733"/>
+    <w:qFormat/>
+    <w:rPr>
+      <w:rFonts w:cs="Courier New"/>
+    </w:rPr>
+  </w:style>
+  <w:style w:type="character" w:styleId="ListLabel734">
+    <w:name w:val="ListLabel 734"/>
+    <w:qFormat/>
+    <w:rPr>
+      <w:rFonts w:cs="Wingdings"/>
+    </w:rPr>
+  </w:style>
+  <w:style w:type="character" w:styleId="ListLabel735">
+    <w:name w:val="ListLabel 735"/>
+    <w:qFormat/>
+    <w:rPr>
+      <w:rFonts w:cs="Symbol"/>
+    </w:rPr>
+  </w:style>
+  <w:style w:type="character" w:styleId="ListLabel736">
+    <w:name w:val="ListLabel 736"/>
+    <w:qFormat/>
+    <w:rPr>
+      <w:rFonts w:cs="Courier New"/>
+    </w:rPr>
+  </w:style>
+  <w:style w:type="character" w:styleId="ListLabel737">
+    <w:name w:val="ListLabel 737"/>
+    <w:qFormat/>
+    <w:rPr>
+      <w:rFonts w:cs="Wingdings"/>
+    </w:rPr>
+  </w:style>
+  <w:style w:type="character" w:styleId="ListLabel738">
+    <w:name w:val="ListLabel 738"/>
+    <w:qFormat/>
+    <w:rPr>
+      <w:rFonts w:cs="Arial"/>
+    </w:rPr>
+  </w:style>
+  <w:style w:type="character" w:styleId="ListLabel739">
+    <w:name w:val="ListLabel 739"/>
+    <w:qFormat/>
+    <w:rPr>
+      <w:rFonts w:cs="Courier New"/>
+    </w:rPr>
+  </w:style>
+  <w:style w:type="character" w:styleId="ListLabel740">
+    <w:name w:val="ListLabel 740"/>
+    <w:qFormat/>
+    <w:rPr>
+      <w:rFonts w:cs="Wingdings"/>
+    </w:rPr>
+  </w:style>
+  <w:style w:type="character" w:styleId="ListLabel741">
+    <w:name w:val="ListLabel 741"/>
+    <w:qFormat/>
+    <w:rPr>
+      <w:rFonts w:cs="Symbol"/>
+    </w:rPr>
+  </w:style>
+  <w:style w:type="character" w:styleId="ListLabel742">
+    <w:name w:val="ListLabel 742"/>
+    <w:qFormat/>
+    <w:rPr>
+      <w:rFonts w:cs="Courier New"/>
+    </w:rPr>
+  </w:style>
+  <w:style w:type="character" w:styleId="ListLabel743">
+    <w:name w:val="ListLabel 743"/>
+    <w:qFormat/>
+    <w:rPr>
+      <w:rFonts w:cs="Wingdings"/>
+    </w:rPr>
+  </w:style>
+  <w:style w:type="character" w:styleId="ListLabel744">
+    <w:name w:val="ListLabel 744"/>
+    <w:qFormat/>
+    <w:rPr>
+      <w:rFonts w:cs="Symbol"/>
+    </w:rPr>
+  </w:style>
+  <w:style w:type="character" w:styleId="ListLabel745">
+    <w:name w:val="ListLabel 745"/>
+    <w:qFormat/>
+    <w:rPr>
+      <w:rFonts w:cs="Courier New"/>
+    </w:rPr>
+  </w:style>
+  <w:style w:type="character" w:styleId="ListLabel746">
+    <w:name w:val="ListLabel 746"/>
+    <w:qFormat/>
+    <w:rPr>
+      <w:rFonts w:cs="Wingdings"/>
+    </w:rPr>
+  </w:style>
+  <w:style w:type="character" w:styleId="ListLabel747">
+    <w:name w:val="ListLabel 747"/>
+    <w:qFormat/>
+    <w:rPr>
+      <w:rFonts w:cs="OpenSymbol"/>
+    </w:rPr>
+  </w:style>
+  <w:style w:type="character" w:styleId="ListLabel748">
+    <w:name w:val="ListLabel 748"/>
+    <w:qFormat/>
+    <w:rPr>
+      <w:rFonts w:cs="OpenSymbol"/>
+    </w:rPr>
+  </w:style>
+  <w:style w:type="character" w:styleId="ListLabel749">
+    <w:name w:val="ListLabel 749"/>
+    <w:qFormat/>
+    <w:rPr>
+      <w:rFonts w:cs="OpenSymbol"/>
+    </w:rPr>
+  </w:style>
+  <w:style w:type="character" w:styleId="ListLabel750">
+    <w:name w:val="ListLabel 750"/>
+    <w:qFormat/>
+    <w:rPr>
+      <w:rFonts w:cs="OpenSymbol"/>
+    </w:rPr>
+  </w:style>
+  <w:style w:type="character" w:styleId="ListLabel751">
+    <w:name w:val="ListLabel 751"/>
+    <w:qFormat/>
+    <w:rPr>
+      <w:rFonts w:cs="OpenSymbol"/>
+    </w:rPr>
+  </w:style>
+  <w:style w:type="character" w:styleId="ListLabel752">
+    <w:name w:val="ListLabel 752"/>
+    <w:qFormat/>
+    <w:rPr>
+      <w:rFonts w:cs="OpenSymbol"/>
+    </w:rPr>
+  </w:style>
+  <w:style w:type="character" w:styleId="ListLabel753">
+    <w:name w:val="ListLabel 753"/>
+    <w:qFormat/>
+    <w:rPr>
+      <w:rFonts w:cs="OpenSymbol"/>
+    </w:rPr>
+  </w:style>
+  <w:style w:type="character" w:styleId="ListLabel754">
+    <w:name w:val="ListLabel 754"/>
+    <w:qFormat/>
+    <w:rPr>
+      <w:rFonts w:cs="OpenSymbol"/>
+    </w:rPr>
+  </w:style>
+  <w:style w:type="character" w:styleId="ListLabel755">
+    <w:name w:val="ListLabel 755"/>
+    <w:qFormat/>
+    <w:rPr>
+      <w:rFonts w:cs="OpenSymbol"/>
+    </w:rPr>
+  </w:style>
+  <w:style w:type="character" w:styleId="ListLabel756">
+    <w:name w:val="ListLabel 756"/>
+    <w:qFormat/>
+    <w:rPr>
+      <w:rFonts w:cs="OpenSymbol"/>
+    </w:rPr>
+  </w:style>
+  <w:style w:type="character" w:styleId="ListLabel757">
+    <w:name w:val="ListLabel 757"/>
+    <w:qFormat/>
+    <w:rPr>
+      <w:rFonts w:cs="OpenSymbol"/>
+    </w:rPr>
+  </w:style>
+  <w:style w:type="character" w:styleId="ListLabel758">
+    <w:name w:val="ListLabel 758"/>
+    <w:qFormat/>
+    <w:rPr>
+      <w:rFonts w:cs="OpenSymbol"/>
+    </w:rPr>
+  </w:style>
+  <w:style w:type="character" w:styleId="ListLabel759">
+    <w:name w:val="ListLabel 759"/>
+    <w:qFormat/>
+    <w:rPr>
+      <w:rFonts w:cs="OpenSymbol"/>
+    </w:rPr>
+  </w:style>
+  <w:style w:type="character" w:styleId="ListLabel760">
+    <w:name w:val="ListLabel 760"/>
+    <w:qFormat/>
+    <w:rPr>
+      <w:rFonts w:cs="OpenSymbol"/>
+    </w:rPr>
+  </w:style>
+  <w:style w:type="character" w:styleId="ListLabel761">
+    <w:name w:val="ListLabel 761"/>
+    <w:qFormat/>
+    <w:rPr>
+      <w:rFonts w:cs="OpenSymbol"/>
+    </w:rPr>
+  </w:style>
+  <w:style w:type="character" w:styleId="ListLabel762">
+    <w:name w:val="ListLabel 762"/>
+    <w:qFormat/>
+    <w:rPr>
+      <w:rFonts w:cs="OpenSymbol"/>
+    </w:rPr>
+  </w:style>
+  <w:style w:type="character" w:styleId="ListLabel763">
+    <w:name w:val="ListLabel 763"/>
+    <w:qFormat/>
+    <w:rPr>
+      <w:rFonts w:cs="OpenSymbol"/>
+    </w:rPr>
+  </w:style>
+  <w:style w:type="character" w:styleId="ListLabel764">
+    <w:name w:val="ListLabel 764"/>
+    <w:qFormat/>
+    <w:rPr>
+      <w:rFonts w:cs="OpenSymbol"/>
+    </w:rPr>
+  </w:style>
+  <w:style w:type="character" w:styleId="ListLabel765">
+    <w:name w:val="ListLabel 765"/>
+    <w:qFormat/>
+    <w:rPr>
+      <w:rFonts w:cs="OpenSymbol"/>
+    </w:rPr>
+  </w:style>
+  <w:style w:type="character" w:styleId="ListLabel766">
+    <w:name w:val="ListLabel 766"/>
+    <w:qFormat/>
+    <w:rPr>
+      <w:rFonts w:cs="OpenSymbol"/>
+    </w:rPr>
+  </w:style>
+  <w:style w:type="character" w:styleId="ListLabel767">
+    <w:name w:val="ListLabel 767"/>
+    <w:qFormat/>
+    <w:rPr>
+      <w:rFonts w:cs="OpenSymbol"/>
+    </w:rPr>
+  </w:style>
+  <w:style w:type="character" w:styleId="ListLabel768">
+    <w:name w:val="ListLabel 768"/>
+    <w:qFormat/>
+    <w:rPr>
+      <w:rFonts w:cs="OpenSymbol"/>
+    </w:rPr>
+  </w:style>
+  <w:style w:type="character" w:styleId="ListLabel769">
+    <w:name w:val="ListLabel 769"/>
+    <w:qFormat/>
+    <w:rPr>
+      <w:rFonts w:cs="OpenSymbol"/>
+    </w:rPr>
+  </w:style>
+  <w:style w:type="character" w:styleId="ListLabel770">
+    <w:name w:val="ListLabel 770"/>
+    <w:qFormat/>
+    <w:rPr>
+      <w:rFonts w:cs="OpenSymbol"/>
+    </w:rPr>
+  </w:style>
+  <w:style w:type="character" w:styleId="ListLabel771">
+    <w:name w:val="ListLabel 771"/>
+    <w:qFormat/>
+    <w:rPr>
+      <w:rFonts w:cs="OpenSymbol"/>
+    </w:rPr>
+  </w:style>
+  <w:style w:type="character" w:styleId="ListLabel772">
+    <w:name w:val="ListLabel 772"/>
+    <w:qFormat/>
+    <w:rPr>
+      <w:rFonts w:cs="OpenSymbol"/>
+    </w:rPr>
+  </w:style>
+  <w:style w:type="character" w:styleId="ListLabel773">
+    <w:name w:val="ListLabel 773"/>
+    <w:qFormat/>
+    <w:rPr>
+      <w:rFonts w:cs="OpenSymbol"/>
+    </w:rPr>
+  </w:style>
+  <w:style w:type="character" w:styleId="ListLabel774">
+    <w:name w:val="ListLabel 774"/>
+    <w:qFormat/>
+    <w:rPr>
+      <w:rFonts w:cs="OpenSymbol"/>
+    </w:rPr>
+  </w:style>
+  <w:style w:type="character" w:styleId="ListLabel775">
+    <w:name w:val="ListLabel 775"/>
+    <w:qFormat/>
+    <w:rPr>
+      <w:rFonts w:cs="OpenSymbol"/>
+    </w:rPr>
+  </w:style>
+  <w:style w:type="character" w:styleId="ListLabel776">
+    <w:name w:val="ListLabel 776"/>
+    <w:qFormat/>
+    <w:rPr>
+      <w:rFonts w:cs="OpenSymbol"/>
+    </w:rPr>
+  </w:style>
+  <w:style w:type="character" w:styleId="ListLabel777">
+    <w:name w:val="ListLabel 777"/>
+    <w:qFormat/>
+    <w:rPr>
+      <w:rFonts w:cs="OpenSymbol"/>
+    </w:rPr>
+  </w:style>
+  <w:style w:type="character" w:styleId="ListLabel778">
+    <w:name w:val="ListLabel 778"/>
+    <w:qFormat/>
+    <w:rPr>
+      <w:rFonts w:cs="OpenSymbol"/>
+    </w:rPr>
+  </w:style>
+  <w:style w:type="character" w:styleId="ListLabel779">
+    <w:name w:val="ListLabel 779"/>
+    <w:qFormat/>
+    <w:rPr>
+      <w:rFonts w:cs="OpenSymbol"/>
+    </w:rPr>
+  </w:style>
+  <w:style w:type="character" w:styleId="ListLabel780">
+    <w:name w:val="ListLabel 780"/>
+    <w:qFormat/>
+    <w:rPr>
+      <w:rFonts w:cs="OpenSymbol"/>
+    </w:rPr>
+  </w:style>
+  <w:style w:type="character" w:styleId="ListLabel781">
+    <w:name w:val="ListLabel 781"/>
+    <w:qFormat/>
+    <w:rPr>
+      <w:rFonts w:cs="OpenSymbol"/>
+    </w:rPr>
+  </w:style>
+  <w:style w:type="character" w:styleId="ListLabel782">
+    <w:name w:val="ListLabel 782"/>
+    <w:qFormat/>
+    <w:rPr>
+      <w:rFonts w:cs="OpenSymbol"/>
+    </w:rPr>
+  </w:style>
+  <w:style w:type="character" w:styleId="ListLabel783">
+    <w:name w:val="ListLabel 783"/>
+    <w:qFormat/>
+    <w:rPr>
+      <w:rFonts w:cs="OpenSymbol"/>
+    </w:rPr>
+  </w:style>
+  <w:style w:type="character" w:styleId="ListLabel784">
+    <w:name w:val="ListLabel 784"/>
+    <w:qFormat/>
+    <w:rPr>
+      <w:rFonts w:cs="OpenSymbol"/>
+    </w:rPr>
+  </w:style>
+  <w:style w:type="character" w:styleId="ListLabel785">
+    <w:name w:val="ListLabel 785"/>
+    <w:qFormat/>
+    <w:rPr>
+      <w:rFonts w:cs="OpenSymbol"/>
+    </w:rPr>
+  </w:style>
+  <w:style w:type="character" w:styleId="ListLabel786">
+    <w:name w:val="ListLabel 786"/>
+    <w:qFormat/>
+    <w:rPr>
+      <w:rFonts w:cs="OpenSymbol"/>
+    </w:rPr>
+  </w:style>
+  <w:style w:type="character" w:styleId="ListLabel787">
+    <w:name w:val="ListLabel 787"/>
+    <w:qFormat/>
+    <w:rPr>
+      <w:rFonts w:cs="OpenSymbol"/>
+    </w:rPr>
+  </w:style>
+  <w:style w:type="character" w:styleId="ListLabel788">
+    <w:name w:val="ListLabel 788"/>
+    <w:qFormat/>
+    <w:rPr>
+      <w:rFonts w:cs="OpenSymbol"/>
+    </w:rPr>
+  </w:style>
+  <w:style w:type="character" w:styleId="ListLabel789">
+    <w:name w:val="ListLabel 789"/>
+    <w:qFormat/>
+    <w:rPr>
+      <w:rFonts w:cs="OpenSymbol"/>
+    </w:rPr>
+  </w:style>
+  <w:style w:type="character" w:styleId="ListLabel790">
+    <w:name w:val="ListLabel 790"/>
+    <w:qFormat/>
+    <w:rPr>
+      <w:rFonts w:cs="OpenSymbol"/>
+    </w:rPr>
+  </w:style>
+  <w:style w:type="character" w:styleId="ListLabel791">
+    <w:name w:val="ListLabel 791"/>
+    <w:qFormat/>
+    <w:rPr>
+      <w:rFonts w:cs="OpenSymbol"/>
+    </w:rPr>
+  </w:style>
+  <w:style w:type="character" w:styleId="ListLabel792">
+    <w:name w:val="ListLabel 792"/>
     <w:qFormat/>
     <w:rPr/>
   </w:style>

</xml_diff>

<commit_message>
fix: Gesamtbauentscheid template, NEBENBESTIMMUNGEN_MAPPED
</commit_message>
<xml_diff>
--- a/document-merge-service/templatefiles/de-gesamtbauentscheid.docx
+++ b/document-merge-service/templatefiles/de-gesamtbauentscheid.docx
@@ -16,7 +16,6 @@
         <w:tblW w:w="9070" w:type="dxa"/>
         <w:jc w:val="left"/>
         <w:tblInd w:w="0" w:type="dxa"/>
-        <w:tblBorders/>
         <w:tblCellMar>
           <w:top w:w="0" w:type="dxa"/>
           <w:left w:w="0" w:type="dxa"/>
@@ -25,14 +24,14 @@
         </w:tblCellMar>
       </w:tblPr>
       <w:tblGrid>
-        <w:gridCol w:w="5044"/>
-        <w:gridCol w:w="4025"/>
+        <w:gridCol w:w="5043"/>
+        <w:gridCol w:w="4026"/>
       </w:tblGrid>
       <w:tr>
         <w:trPr/>
         <w:tc>
           <w:tcPr>
-            <w:tcW w:w="5044" w:type="dxa"/>
+            <w:tcW w:w="5043" w:type="dxa"/>
             <w:tcBorders/>
             <w:shd w:fill="auto" w:val="clear"/>
           </w:tcPr>
@@ -57,7 +56,7 @@
         </w:tc>
         <w:tc>
           <w:tcPr>
-            <w:tcW w:w="4025" w:type="dxa"/>
+            <w:tcW w:w="4026" w:type="dxa"/>
             <w:tcBorders/>
             <w:shd w:fill="auto" w:val="clear"/>
           </w:tcPr>
@@ -104,7 +103,7 @@
         <w:trPr/>
         <w:tc>
           <w:tcPr>
-            <w:tcW w:w="5044" w:type="dxa"/>
+            <w:tcW w:w="5043" w:type="dxa"/>
             <w:tcBorders/>
             <w:shd w:fill="auto" w:val="clear"/>
           </w:tcPr>
@@ -153,6 +152,7 @@
             <w:pPr>
               <w:pStyle w:val="Normal"/>
               <w:tabs>
+                <w:tab w:val="clear" w:pos="708"/>
                 <w:tab w:val="left" w:pos="993" w:leader="none"/>
                 <w:tab w:val="left" w:pos="5800" w:leader="none"/>
               </w:tabs>
@@ -169,6 +169,7 @@
             <w:pPr>
               <w:pStyle w:val="Normal"/>
               <w:tabs>
+                <w:tab w:val="clear" w:pos="708"/>
                 <w:tab w:val="left" w:pos="993" w:leader="none"/>
                 <w:tab w:val="left" w:pos="5800" w:leader="none"/>
               </w:tabs>
@@ -195,7 +196,7 @@
         </w:tc>
         <w:tc>
           <w:tcPr>
-            <w:tcW w:w="4025" w:type="dxa"/>
+            <w:tcW w:w="4026" w:type="dxa"/>
             <w:tcBorders/>
             <w:shd w:fill="auto" w:val="clear"/>
           </w:tcPr>
@@ -220,6 +221,7 @@
       <w:pPr>
         <w:pStyle w:val="Text"/>
         <w:tabs>
+          <w:tab w:val="clear" w:pos="708"/>
           <w:tab w:val="left" w:pos="5670" w:leader="none"/>
         </w:tabs>
         <w:rPr>
@@ -279,24 +281,23 @@
         <w:tblW w:w="9322" w:type="dxa"/>
         <w:jc w:val="left"/>
         <w:tblInd w:w="0" w:type="dxa"/>
-        <w:tblBorders/>
         <w:tblCellMar>
           <w:top w:w="0" w:type="dxa"/>
           <w:left w:w="108" w:type="dxa"/>
           <w:bottom w:w="0" w:type="dxa"/>
           <w:right w:w="108" w:type="dxa"/>
         </w:tblCellMar>
-        <w:tblLook w:noVBand="0" w:val="01e0" w:noHBand="0" w:lastColumn="1" w:firstColumn="1" w:lastRow="1" w:firstRow="1"/>
+        <w:tblLook w:val="01e0" w:noVBand="0" w:noHBand="0" w:lastColumn="1" w:firstColumn="1" w:lastRow="1" w:firstRow="1"/>
       </w:tblPr>
       <w:tblGrid>
-        <w:gridCol w:w="2973"/>
-        <w:gridCol w:w="6348"/>
+        <w:gridCol w:w="2972"/>
+        <w:gridCol w:w="6349"/>
       </w:tblGrid>
       <w:tr>
         <w:trPr/>
         <w:tc>
           <w:tcPr>
-            <w:tcW w:w="2973" w:type="dxa"/>
+            <w:tcW w:w="2972" w:type="dxa"/>
             <w:tcBorders/>
             <w:shd w:fill="auto" w:val="clear"/>
           </w:tcPr>
@@ -314,7 +315,7 @@
         </w:tc>
         <w:tc>
           <w:tcPr>
-            <w:tcW w:w="6348" w:type="dxa"/>
+            <w:tcW w:w="6349" w:type="dxa"/>
             <w:tcBorders/>
             <w:shd w:fill="auto" w:val="clear"/>
           </w:tcPr>
@@ -335,7 +336,7 @@
         <w:trPr/>
         <w:tc>
           <w:tcPr>
-            <w:tcW w:w="2973" w:type="dxa"/>
+            <w:tcW w:w="2972" w:type="dxa"/>
             <w:tcBorders/>
             <w:shd w:fill="auto" w:val="clear"/>
           </w:tcPr>
@@ -353,7 +354,7 @@
         </w:tc>
         <w:tc>
           <w:tcPr>
-            <w:tcW w:w="6348" w:type="dxa"/>
+            <w:tcW w:w="6349" w:type="dxa"/>
             <w:tcBorders/>
             <w:shd w:fill="auto" w:val="clear"/>
           </w:tcPr>
@@ -374,7 +375,7 @@
         <w:trPr/>
         <w:tc>
           <w:tcPr>
-            <w:tcW w:w="2973" w:type="dxa"/>
+            <w:tcW w:w="2972" w:type="dxa"/>
             <w:tcBorders/>
             <w:shd w:fill="auto" w:val="clear"/>
           </w:tcPr>
@@ -392,7 +393,7 @@
         </w:tc>
         <w:tc>
           <w:tcPr>
-            <w:tcW w:w="6348" w:type="dxa"/>
+            <w:tcW w:w="6349" w:type="dxa"/>
             <w:tcBorders/>
             <w:shd w:fill="auto" w:val="clear"/>
           </w:tcPr>
@@ -415,7 +416,7 @@
         <w:trPr/>
         <w:tc>
           <w:tcPr>
-            <w:tcW w:w="2973" w:type="dxa"/>
+            <w:tcW w:w="2972" w:type="dxa"/>
             <w:tcBorders/>
             <w:shd w:fill="auto" w:val="clear"/>
           </w:tcPr>
@@ -433,7 +434,7 @@
         </w:tc>
         <w:tc>
           <w:tcPr>
-            <w:tcW w:w="6348" w:type="dxa"/>
+            <w:tcW w:w="6349" w:type="dxa"/>
             <w:tcBorders/>
             <w:shd w:fill="auto" w:val="clear"/>
           </w:tcPr>
@@ -456,7 +457,7 @@
         <w:trPr/>
         <w:tc>
           <w:tcPr>
-            <w:tcW w:w="2973" w:type="dxa"/>
+            <w:tcW w:w="2972" w:type="dxa"/>
             <w:tcBorders/>
             <w:shd w:fill="auto" w:val="clear"/>
           </w:tcPr>
@@ -474,7 +475,7 @@
         </w:tc>
         <w:tc>
           <w:tcPr>
-            <w:tcW w:w="6348" w:type="dxa"/>
+            <w:tcW w:w="6349" w:type="dxa"/>
             <w:tcBorders/>
             <w:shd w:fill="auto" w:val="clear"/>
           </w:tcPr>
@@ -497,7 +498,7 @@
         <w:trPr/>
         <w:tc>
           <w:tcPr>
-            <w:tcW w:w="2973" w:type="dxa"/>
+            <w:tcW w:w="2972" w:type="dxa"/>
             <w:tcBorders/>
             <w:shd w:fill="auto" w:val="clear"/>
           </w:tcPr>
@@ -515,7 +516,7 @@
         </w:tc>
         <w:tc>
           <w:tcPr>
-            <w:tcW w:w="6348" w:type="dxa"/>
+            <w:tcW w:w="6349" w:type="dxa"/>
             <w:tcBorders/>
             <w:shd w:fill="auto" w:val="clear"/>
           </w:tcPr>
@@ -538,7 +539,7 @@
         <w:trPr/>
         <w:tc>
           <w:tcPr>
-            <w:tcW w:w="2973" w:type="dxa"/>
+            <w:tcW w:w="2972" w:type="dxa"/>
             <w:tcBorders/>
             <w:shd w:fill="auto" w:val="clear"/>
           </w:tcPr>
@@ -556,7 +557,7 @@
         </w:tc>
         <w:tc>
           <w:tcPr>
-            <w:tcW w:w="6348" w:type="dxa"/>
+            <w:tcW w:w="6349" w:type="dxa"/>
             <w:tcBorders/>
             <w:shd w:fill="auto" w:val="clear"/>
           </w:tcPr>
@@ -579,7 +580,7 @@
         <w:trPr/>
         <w:tc>
           <w:tcPr>
-            <w:tcW w:w="2973" w:type="dxa"/>
+            <w:tcW w:w="2972" w:type="dxa"/>
             <w:tcBorders/>
             <w:shd w:fill="auto" w:val="clear"/>
           </w:tcPr>
@@ -597,7 +598,7 @@
         </w:tc>
         <w:tc>
           <w:tcPr>
-            <w:tcW w:w="6348" w:type="dxa"/>
+            <w:tcW w:w="6349" w:type="dxa"/>
             <w:tcBorders/>
             <w:shd w:fill="auto" w:val="clear"/>
           </w:tcPr>
@@ -618,7 +619,7 @@
         <w:trPr/>
         <w:tc>
           <w:tcPr>
-            <w:tcW w:w="2973" w:type="dxa"/>
+            <w:tcW w:w="2972" w:type="dxa"/>
             <w:tcBorders/>
             <w:shd w:fill="auto" w:val="clear"/>
           </w:tcPr>
@@ -636,7 +637,7 @@
         </w:tc>
         <w:tc>
           <w:tcPr>
-            <w:tcW w:w="6348" w:type="dxa"/>
+            <w:tcW w:w="6349" w:type="dxa"/>
             <w:tcBorders/>
             <w:shd w:fill="auto" w:val="clear"/>
           </w:tcPr>
@@ -657,7 +658,7 @@
         <w:trPr/>
         <w:tc>
           <w:tcPr>
-            <w:tcW w:w="2973" w:type="dxa"/>
+            <w:tcW w:w="2972" w:type="dxa"/>
             <w:tcBorders/>
             <w:shd w:fill="auto" w:val="clear"/>
           </w:tcPr>
@@ -675,7 +676,7 @@
         </w:tc>
         <w:tc>
           <w:tcPr>
-            <w:tcW w:w="6348" w:type="dxa"/>
+            <w:tcW w:w="6349" w:type="dxa"/>
             <w:tcBorders/>
             <w:shd w:fill="auto" w:val="clear"/>
           </w:tcPr>
@@ -702,7 +703,7 @@
         <w:trPr/>
         <w:tc>
           <w:tcPr>
-            <w:tcW w:w="2973" w:type="dxa"/>
+            <w:tcW w:w="2972" w:type="dxa"/>
             <w:tcBorders/>
             <w:shd w:fill="auto" w:val="clear"/>
           </w:tcPr>
@@ -720,7 +721,7 @@
         </w:tc>
         <w:tc>
           <w:tcPr>
-            <w:tcW w:w="6348" w:type="dxa"/>
+            <w:tcW w:w="6349" w:type="dxa"/>
             <w:tcBorders/>
             <w:shd w:fill="auto" w:val="clear"/>
           </w:tcPr>
@@ -741,7 +742,7 @@
         <w:trPr/>
         <w:tc>
           <w:tcPr>
-            <w:tcW w:w="2973" w:type="dxa"/>
+            <w:tcW w:w="2972" w:type="dxa"/>
             <w:tcBorders/>
             <w:shd w:fill="auto" w:val="clear"/>
           </w:tcPr>
@@ -759,7 +760,7 @@
         </w:tc>
         <w:tc>
           <w:tcPr>
-            <w:tcW w:w="6348" w:type="dxa"/>
+            <w:tcW w:w="6349" w:type="dxa"/>
             <w:tcBorders/>
             <w:shd w:fill="auto" w:val="clear"/>
           </w:tcPr>
@@ -779,7 +780,7 @@
         <w:trPr/>
         <w:tc>
           <w:tcPr>
-            <w:tcW w:w="2973" w:type="dxa"/>
+            <w:tcW w:w="2972" w:type="dxa"/>
             <w:tcBorders/>
             <w:shd w:fill="auto" w:val="clear"/>
           </w:tcPr>
@@ -797,7 +798,7 @@
         </w:tc>
         <w:tc>
           <w:tcPr>
-            <w:tcW w:w="6348" w:type="dxa"/>
+            <w:tcW w:w="6349" w:type="dxa"/>
             <w:tcBorders/>
             <w:shd w:fill="auto" w:val="clear"/>
           </w:tcPr>
@@ -817,7 +818,7 @@
         <w:trPr/>
         <w:tc>
           <w:tcPr>
-            <w:tcW w:w="2973" w:type="dxa"/>
+            <w:tcW w:w="2972" w:type="dxa"/>
             <w:tcBorders/>
             <w:shd w:fill="auto" w:val="clear"/>
           </w:tcPr>
@@ -835,7 +836,7 @@
         </w:tc>
         <w:tc>
           <w:tcPr>
-            <w:tcW w:w="6348" w:type="dxa"/>
+            <w:tcW w:w="6349" w:type="dxa"/>
             <w:tcBorders/>
             <w:shd w:fill="auto" w:val="clear"/>
           </w:tcPr>
@@ -1840,7 +1841,6 @@
       <w:r>
         <w:rPr>
           <w:rStyle w:val="FootnoteAnchor"/>
-          <w:rStyle w:val="FootnoteAnchor"/>
         </w:rPr>
         <w:footnoteReference w:id="2"/>
       </w:r>
@@ -2318,6 +2318,7 @@
           <w:numId w:val="13"/>
         </w:numPr>
         <w:tabs>
+          <w:tab w:val="clear" w:pos="708"/>
           <w:tab w:val="left" w:pos="357" w:leader="none"/>
         </w:tabs>
         <w:rPr/>
@@ -2351,6 +2352,7 @@
           <w:numId w:val="0"/>
         </w:numPr>
         <w:tabs>
+          <w:tab w:val="clear" w:pos="708"/>
           <w:tab w:val="left" w:pos="357" w:leader="none"/>
         </w:tabs>
         <w:ind w:left="720" w:hanging="0"/>
@@ -2371,6 +2373,7 @@
           <w:numId w:val="0"/>
         </w:numPr>
         <w:tabs>
+          <w:tab w:val="clear" w:pos="708"/>
           <w:tab w:val="left" w:pos="357" w:leader="none"/>
         </w:tabs>
         <w:ind w:left="720" w:hanging="0"/>
@@ -2389,6 +2392,7 @@
           <w:numId w:val="0"/>
         </w:numPr>
         <w:tabs>
+          <w:tab w:val="clear" w:pos="708"/>
           <w:tab w:val="left" w:pos="357" w:leader="none"/>
         </w:tabs>
         <w:ind w:left="720" w:hanging="0"/>
@@ -2409,6 +2413,7 @@
           <w:numId w:val="15"/>
         </w:numPr>
         <w:tabs>
+          <w:tab w:val="clear" w:pos="708"/>
           <w:tab w:val="left" w:pos="357" w:leader="none"/>
         </w:tabs>
         <w:rPr/>
@@ -2452,6 +2457,7 @@
           <w:numId w:val="15"/>
         </w:numPr>
         <w:tabs>
+          <w:tab w:val="clear" w:pos="708"/>
           <w:tab w:val="left" w:pos="357" w:leader="none"/>
         </w:tabs>
         <w:rPr/>
@@ -2492,6 +2498,7 @@
       <w:pPr>
         <w:pStyle w:val="TextBody"/>
         <w:tabs>
+          <w:tab w:val="clear" w:pos="708"/>
           <w:tab w:val="left" w:pos="357" w:leader="none"/>
         </w:tabs>
         <w:rPr>
@@ -2512,6 +2519,7 @@
       <w:pPr>
         <w:pStyle w:val="TextBody"/>
         <w:tabs>
+          <w:tab w:val="clear" w:pos="708"/>
           <w:tab w:val="left" w:pos="357" w:leader="none"/>
         </w:tabs>
         <w:rPr/>
@@ -2541,6 +2549,7 @@
       <w:pPr>
         <w:pStyle w:val="TextBody"/>
         <w:tabs>
+          <w:tab w:val="clear" w:pos="708"/>
           <w:tab w:val="left" w:pos="357" w:leader="none"/>
         </w:tabs>
         <w:rPr>
@@ -2561,6 +2570,7 @@
       <w:pPr>
         <w:pStyle w:val="TextBody"/>
         <w:tabs>
+          <w:tab w:val="clear" w:pos="708"/>
           <w:tab w:val="left" w:pos="357" w:leader="none"/>
         </w:tabs>
         <w:rPr/>
@@ -2594,6 +2604,7 @@
       <w:pPr>
         <w:pStyle w:val="TextBody"/>
         <w:tabs>
+          <w:tab w:val="clear" w:pos="708"/>
           <w:tab w:val="left" w:pos="357" w:leader="none"/>
         </w:tabs>
         <w:rPr/>
@@ -2627,6 +2638,7 @@
       <w:pPr>
         <w:pStyle w:val="TextBody"/>
         <w:tabs>
+          <w:tab w:val="clear" w:pos="708"/>
           <w:tab w:val="left" w:pos="357" w:leader="none"/>
         </w:tabs>
         <w:rPr>
@@ -2647,6 +2659,7 @@
       <w:pPr>
         <w:pStyle w:val="TextBody"/>
         <w:tabs>
+          <w:tab w:val="clear" w:pos="708"/>
           <w:tab w:val="left" w:pos="357" w:leader="none"/>
         </w:tabs>
         <w:rPr/>
@@ -2660,6 +2673,7 @@
       <w:pPr>
         <w:pStyle w:val="TextBody"/>
         <w:tabs>
+          <w:tab w:val="clear" w:pos="708"/>
           <w:tab w:val="left" w:pos="357" w:leader="none"/>
         </w:tabs>
         <w:rPr/>
@@ -2675,6 +2689,7 @@
       <w:pPr>
         <w:pStyle w:val="TextBody"/>
         <w:tabs>
+          <w:tab w:val="clear" w:pos="708"/>
           <w:tab w:val="left" w:pos="357" w:leader="none"/>
         </w:tabs>
         <w:rPr/>
@@ -2688,6 +2703,7 @@
       <w:pPr>
         <w:pStyle w:val="TextBody"/>
         <w:tabs>
+          <w:tab w:val="clear" w:pos="708"/>
           <w:tab w:val="left" w:pos="357" w:leader="none"/>
         </w:tabs>
         <w:rPr>
@@ -2705,6 +2721,7 @@
       <w:pPr>
         <w:pStyle w:val="TextBody"/>
         <w:tabs>
+          <w:tab w:val="clear" w:pos="708"/>
           <w:tab w:val="left" w:pos="357" w:leader="none"/>
         </w:tabs>
         <w:rPr/>
@@ -2717,6 +2734,7 @@
       <w:pPr>
         <w:pStyle w:val="TextBody"/>
         <w:tabs>
+          <w:tab w:val="clear" w:pos="708"/>
           <w:tab w:val="left" w:pos="357" w:leader="none"/>
         </w:tabs>
         <w:rPr>
@@ -2737,6 +2755,7 @@
       <w:pPr>
         <w:pStyle w:val="TextBody"/>
         <w:tabs>
+          <w:tab w:val="clear" w:pos="708"/>
           <w:tab w:val="left" w:pos="357" w:leader="none"/>
         </w:tabs>
         <w:rPr/>
@@ -2750,6 +2769,7 @@
       <w:pPr>
         <w:pStyle w:val="TextBody"/>
         <w:tabs>
+          <w:tab w:val="clear" w:pos="708"/>
           <w:tab w:val="left" w:pos="357" w:leader="none"/>
         </w:tabs>
         <w:rPr>
@@ -2784,6 +2804,7 @@
       <w:pPr>
         <w:pStyle w:val="TextBody"/>
         <w:tabs>
+          <w:tab w:val="clear" w:pos="708"/>
           <w:tab w:val="left" w:pos="357" w:leader="none"/>
         </w:tabs>
         <w:rPr/>
@@ -2797,6 +2818,7 @@
       <w:pPr>
         <w:pStyle w:val="TextBody"/>
         <w:tabs>
+          <w:tab w:val="clear" w:pos="708"/>
           <w:tab w:val="left" w:pos="357" w:leader="none"/>
         </w:tabs>
         <w:rPr>
@@ -2814,6 +2836,7 @@
       <w:pPr>
         <w:pStyle w:val="TextBody"/>
         <w:tabs>
+          <w:tab w:val="clear" w:pos="708"/>
           <w:tab w:val="left" w:pos="357" w:leader="none"/>
         </w:tabs>
         <w:rPr>
@@ -2834,6 +2857,7 @@
       <w:pPr>
         <w:pStyle w:val="TextBody"/>
         <w:tabs>
+          <w:tab w:val="clear" w:pos="708"/>
           <w:tab w:val="left" w:pos="357" w:leader="none"/>
         </w:tabs>
         <w:rPr/>
@@ -2848,7 +2872,6 @@
         <w:tblW w:w="9070" w:type="dxa"/>
         <w:jc w:val="left"/>
         <w:tblInd w:w="0" w:type="dxa"/>
-        <w:tblBorders/>
         <w:tblCellMar>
           <w:top w:w="0" w:type="dxa"/>
           <w:left w:w="0" w:type="dxa"/>
@@ -3163,6 +3186,7 @@
       <w:pPr>
         <w:pStyle w:val="TextBody"/>
         <w:tabs>
+          <w:tab w:val="clear" w:pos="708"/>
           <w:tab w:val="left" w:pos="357" w:leader="none"/>
         </w:tabs>
         <w:rPr/>
@@ -3175,6 +3199,7 @@
       <w:pPr>
         <w:pStyle w:val="TextBody"/>
         <w:tabs>
+          <w:tab w:val="clear" w:pos="708"/>
           <w:tab w:val="left" w:pos="357" w:leader="none"/>
         </w:tabs>
         <w:rPr/>
@@ -3188,6 +3213,7 @@
       <w:pPr>
         <w:pStyle w:val="TextBody"/>
         <w:tabs>
+          <w:tab w:val="clear" w:pos="708"/>
           <w:tab w:val="left" w:pos="357" w:leader="none"/>
         </w:tabs>
         <w:rPr/>
@@ -3208,6 +3234,7 @@
       <w:pPr>
         <w:pStyle w:val="TextBody"/>
         <w:tabs>
+          <w:tab w:val="clear" w:pos="708"/>
           <w:tab w:val="left" w:pos="357" w:leader="none"/>
         </w:tabs>
         <w:rPr/>
@@ -3221,6 +3248,7 @@
       <w:pPr>
         <w:pStyle w:val="TextBody"/>
         <w:tabs>
+          <w:tab w:val="clear" w:pos="708"/>
           <w:tab w:val="left" w:pos="357" w:leader="none"/>
         </w:tabs>
         <w:rPr/>
@@ -3234,6 +3262,7 @@
       <w:pPr>
         <w:pStyle w:val="TextBody"/>
         <w:tabs>
+          <w:tab w:val="clear" w:pos="708"/>
           <w:tab w:val="left" w:pos="357" w:leader="none"/>
         </w:tabs>
         <w:rPr/>
@@ -3251,6 +3280,7 @@
           <w:numId w:val="10"/>
         </w:numPr>
         <w:tabs>
+          <w:tab w:val="clear" w:pos="708"/>
           <w:tab w:val="left" w:pos="357" w:leader="none"/>
         </w:tabs>
         <w:rPr/>
@@ -3268,6 +3298,7 @@
           <w:numId w:val="10"/>
         </w:numPr>
         <w:tabs>
+          <w:tab w:val="clear" w:pos="708"/>
           <w:tab w:val="left" w:pos="357" w:leader="none"/>
         </w:tabs>
         <w:rPr/>
@@ -3285,6 +3316,7 @@
           <w:numId w:val="10"/>
         </w:numPr>
         <w:tabs>
+          <w:tab w:val="clear" w:pos="708"/>
           <w:tab w:val="left" w:pos="357" w:leader="none"/>
         </w:tabs>
         <w:rPr/>
@@ -3298,6 +3330,7 @@
       <w:pPr>
         <w:pStyle w:val="TextBody"/>
         <w:tabs>
+          <w:tab w:val="clear" w:pos="708"/>
           <w:tab w:val="left" w:pos="357" w:leader="none"/>
         </w:tabs>
         <w:rPr>
@@ -3318,6 +3351,7 @@
       <w:pPr>
         <w:pStyle w:val="TextBody"/>
         <w:tabs>
+          <w:tab w:val="clear" w:pos="708"/>
           <w:tab w:val="left" w:pos="357" w:leader="none"/>
         </w:tabs>
         <w:rPr/>
@@ -3335,6 +3369,7 @@
           <w:numId w:val="11"/>
         </w:numPr>
         <w:tabs>
+          <w:tab w:val="clear" w:pos="708"/>
           <w:tab w:val="left" w:pos="357" w:leader="none"/>
         </w:tabs>
         <w:rPr/>
@@ -3352,6 +3387,7 @@
           <w:numId w:val="11"/>
         </w:numPr>
         <w:tabs>
+          <w:tab w:val="clear" w:pos="708"/>
           <w:tab w:val="left" w:pos="357" w:leader="none"/>
         </w:tabs>
         <w:rPr/>
@@ -3365,6 +3401,7 @@
       <w:pPr>
         <w:pStyle w:val="TextBody"/>
         <w:tabs>
+          <w:tab w:val="clear" w:pos="708"/>
           <w:tab w:val="left" w:pos="357" w:leader="none"/>
         </w:tabs>
         <w:rPr/>
@@ -3382,6 +3419,7 @@
           <w:numId w:val="12"/>
         </w:numPr>
         <w:tabs>
+          <w:tab w:val="clear" w:pos="708"/>
           <w:tab w:val="left" w:pos="357" w:leader="none"/>
         </w:tabs>
         <w:rPr>
@@ -3403,6 +3441,7 @@
           <w:numId w:val="12"/>
         </w:numPr>
         <w:tabs>
+          <w:tab w:val="clear" w:pos="708"/>
           <w:tab w:val="left" w:pos="357" w:leader="none"/>
         </w:tabs>
         <w:rPr>
@@ -3424,6 +3463,7 @@
           <w:numId w:val="12"/>
         </w:numPr>
         <w:tabs>
+          <w:tab w:val="clear" w:pos="708"/>
           <w:tab w:val="left" w:pos="357" w:leader="none"/>
         </w:tabs>
         <w:rPr>
@@ -3445,6 +3485,7 @@
           <w:numId w:val="12"/>
         </w:numPr>
         <w:tabs>
+          <w:tab w:val="clear" w:pos="708"/>
           <w:tab w:val="left" w:pos="357" w:leader="none"/>
         </w:tabs>
         <w:rPr/>
@@ -3458,6 +3499,7 @@
       <w:pPr>
         <w:pStyle w:val="Text"/>
         <w:tabs>
+          <w:tab w:val="clear" w:pos="708"/>
           <w:tab w:val="left" w:pos="357" w:leader="none"/>
         </w:tabs>
         <w:rPr/>
@@ -3471,14 +3513,13 @@
         <w:tblW w:w="9430" w:type="dxa"/>
         <w:jc w:val="left"/>
         <w:tblInd w:w="70" w:type="dxa"/>
-        <w:tblBorders/>
         <w:tblCellMar>
           <w:top w:w="0" w:type="dxa"/>
           <w:left w:w="70" w:type="dxa"/>
           <w:bottom w:w="0" w:type="dxa"/>
           <w:right w:w="70" w:type="dxa"/>
         </w:tblCellMar>
-        <w:tblLook w:noVBand="0" w:val="0000" w:noHBand="0" w:lastColumn="0" w:firstColumn="0" w:lastRow="0" w:firstRow="0"/>
+        <w:tblLook w:val="0000" w:noVBand="0" w:noHBand="0" w:lastColumn="0" w:firstColumn="0" w:lastRow="0" w:firstRow="0"/>
       </w:tblPr>
       <w:tblGrid>
         <w:gridCol w:w="5459"/>
@@ -3535,7 +3576,7 @@
               <w:rPr/>
               <w:fldChar w:fldCharType="separate"/>
             </w:r>
-            <w:bookmarkStart w:id="4" w:name="__Fieldmark__1682_3012760040"/>
+            <w:bookmarkStart w:id="4" w:name="Bookmark"/>
             <w:r>
               <w:rPr/>
             </w:r>
@@ -3593,7 +3634,7 @@
               <w:rPr/>
               <w:fldChar w:fldCharType="separate"/>
             </w:r>
-            <w:bookmarkStart w:id="5" w:name="__Fieldmark__1688_3012760040"/>
+            <w:bookmarkStart w:id="5" w:name="Bookmark1"/>
             <w:r>
               <w:rPr/>
             </w:r>
@@ -3765,7 +3806,6 @@
         <w:tblW w:w="9070" w:type="dxa"/>
         <w:jc w:val="left"/>
         <w:tblInd w:w="0" w:type="dxa"/>
-        <w:tblBorders/>
         <w:tblCellMar>
           <w:top w:w="0" w:type="dxa"/>
           <w:left w:w="0" w:type="dxa"/>
@@ -3774,14 +3814,14 @@
         </w:tblCellMar>
       </w:tblPr>
       <w:tblGrid>
-        <w:gridCol w:w="2659"/>
-        <w:gridCol w:w="6410"/>
+        <w:gridCol w:w="2658"/>
+        <w:gridCol w:w="6411"/>
       </w:tblGrid>
       <w:tr>
         <w:trPr/>
         <w:tc>
           <w:tcPr>
-            <w:tcW w:w="2659" w:type="dxa"/>
+            <w:tcW w:w="2658" w:type="dxa"/>
             <w:tcBorders/>
             <w:shd w:fill="auto" w:val="clear"/>
           </w:tcPr>
@@ -3799,7 +3839,7 @@
         </w:tc>
         <w:tc>
           <w:tcPr>
-            <w:tcW w:w="6410" w:type="dxa"/>
+            <w:tcW w:w="6411" w:type="dxa"/>
             <w:tcBorders/>
             <w:shd w:fill="auto" w:val="clear"/>
           </w:tcPr>
@@ -3832,7 +3872,15 @@
             </w:pPr>
             <w:r>
               <w:rPr/>
-              <w:t>{%tr for NEBENBESTIMMUNG in NEBENBESTIMMUNGEN_MAPPED %}</w:t>
+              <w:t xml:space="preserve">{%tr for </w:t>
+            </w:r>
+            <w:r>
+              <w:rPr/>
+              <w:t>ANTWORT</w:t>
+            </w:r>
+            <w:r>
+              <w:rPr/>
+              <w:t xml:space="preserve"> in ZIRKULATION_RUECKMELDUNGEN %}</w:t>
             </w:r>
           </w:p>
         </w:tc>
@@ -3841,7 +3889,7 @@
         <w:trPr/>
         <w:tc>
           <w:tcPr>
-            <w:tcW w:w="2659" w:type="dxa"/>
+            <w:tcW w:w="2658" w:type="dxa"/>
             <w:tcBorders/>
             <w:shd w:fill="auto" w:val="clear"/>
           </w:tcPr>
@@ -3852,13 +3900,29 @@
             </w:pPr>
             <w:r>
               <w:rPr/>
-              <w:t>{{NEBENBESTIMMUNG.FACHSTELLE}}</w:t>
+              <w:t>{{</w:t>
+            </w:r>
+            <w:r>
+              <w:rPr/>
+              <w:t>ANTWORT</w:t>
+            </w:r>
+            <w:r>
+              <w:rPr/>
+              <w:t>.</w:t>
+            </w:r>
+            <w:r>
+              <w:rPr/>
+              <w:t>VON</w:t>
+            </w:r>
+            <w:r>
+              <w:rPr/>
+              <w:t>}}</w:t>
             </w:r>
           </w:p>
         </w:tc>
         <w:tc>
           <w:tcPr>
-            <w:tcW w:w="6410" w:type="dxa"/>
+            <w:tcW w:w="6411" w:type="dxa"/>
             <w:tcBorders/>
             <w:shd w:fill="auto" w:val="clear"/>
           </w:tcPr>
@@ -3869,7 +3933,23 @@
             </w:pPr>
             <w:r>
               <w:rPr/>
-              <w:t>{{NEBENBESTIMMUNG.TEXT}}</w:t>
+              <w:t>{{</w:t>
+            </w:r>
+            <w:r>
+              <w:rPr/>
+              <w:t>ANTWORT</w:t>
+            </w:r>
+            <w:r>
+              <w:rPr/>
+              <w:t>.</w:t>
+            </w:r>
+            <w:r>
+              <w:rPr/>
+              <w:t>NEBENBESTIMMUNGEN</w:t>
+            </w:r>
+            <w:r>
+              <w:rPr/>
+              <w:t>}}</w:t>
             </w:r>
           </w:p>
         </w:tc>
@@ -4015,11 +4095,6 @@
           <w:rStyle w:val="FootnoteCharacters"/>
         </w:rPr>
         <w:tab/>
-      </w:r>
-      <w:r>
-        <w:rPr>
-          <w:rStyle w:val="FootnoteCharacters"/>
-        </w:rPr>
         <w:tab/>
         <w:tab/>
         <w:tab/>
@@ -11257,6 +11332,452 @@
     <w:qFormat/>
     <w:rPr/>
   </w:style>
+  <w:style w:type="character" w:styleId="ListLabel793">
+    <w:name w:val="ListLabel 793"/>
+    <w:qFormat/>
+    <w:rPr>
+      <w:rFonts w:cs="Arial"/>
+    </w:rPr>
+  </w:style>
+  <w:style w:type="character" w:styleId="ListLabel794">
+    <w:name w:val="ListLabel 794"/>
+    <w:qFormat/>
+    <w:rPr>
+      <w:rFonts w:cs="Courier New"/>
+    </w:rPr>
+  </w:style>
+  <w:style w:type="character" w:styleId="ListLabel795">
+    <w:name w:val="ListLabel 795"/>
+    <w:qFormat/>
+    <w:rPr>
+      <w:rFonts w:cs="Wingdings"/>
+    </w:rPr>
+  </w:style>
+  <w:style w:type="character" w:styleId="ListLabel796">
+    <w:name w:val="ListLabel 796"/>
+    <w:qFormat/>
+    <w:rPr>
+      <w:rFonts w:cs="Symbol"/>
+    </w:rPr>
+  </w:style>
+  <w:style w:type="character" w:styleId="ListLabel797">
+    <w:name w:val="ListLabel 797"/>
+    <w:qFormat/>
+    <w:rPr>
+      <w:rFonts w:cs="Courier New"/>
+    </w:rPr>
+  </w:style>
+  <w:style w:type="character" w:styleId="ListLabel798">
+    <w:name w:val="ListLabel 798"/>
+    <w:qFormat/>
+    <w:rPr>
+      <w:rFonts w:cs="Wingdings"/>
+    </w:rPr>
+  </w:style>
+  <w:style w:type="character" w:styleId="ListLabel799">
+    <w:name w:val="ListLabel 799"/>
+    <w:qFormat/>
+    <w:rPr>
+      <w:rFonts w:cs="Symbol"/>
+    </w:rPr>
+  </w:style>
+  <w:style w:type="character" w:styleId="ListLabel800">
+    <w:name w:val="ListLabel 800"/>
+    <w:qFormat/>
+    <w:rPr>
+      <w:rFonts w:cs="Courier New"/>
+    </w:rPr>
+  </w:style>
+  <w:style w:type="character" w:styleId="ListLabel801">
+    <w:name w:val="ListLabel 801"/>
+    <w:qFormat/>
+    <w:rPr>
+      <w:rFonts w:cs="Wingdings"/>
+    </w:rPr>
+  </w:style>
+  <w:style w:type="character" w:styleId="ListLabel802">
+    <w:name w:val="ListLabel 802"/>
+    <w:qFormat/>
+    <w:rPr>
+      <w:rFonts w:cs="Arial"/>
+    </w:rPr>
+  </w:style>
+  <w:style w:type="character" w:styleId="ListLabel803">
+    <w:name w:val="ListLabel 803"/>
+    <w:qFormat/>
+    <w:rPr>
+      <w:rFonts w:cs="Courier New"/>
+    </w:rPr>
+  </w:style>
+  <w:style w:type="character" w:styleId="ListLabel804">
+    <w:name w:val="ListLabel 804"/>
+    <w:qFormat/>
+    <w:rPr>
+      <w:rFonts w:cs="Wingdings"/>
+    </w:rPr>
+  </w:style>
+  <w:style w:type="character" w:styleId="ListLabel805">
+    <w:name w:val="ListLabel 805"/>
+    <w:qFormat/>
+    <w:rPr>
+      <w:rFonts w:cs="Symbol"/>
+    </w:rPr>
+  </w:style>
+  <w:style w:type="character" w:styleId="ListLabel806">
+    <w:name w:val="ListLabel 806"/>
+    <w:qFormat/>
+    <w:rPr>
+      <w:rFonts w:cs="Courier New"/>
+    </w:rPr>
+  </w:style>
+  <w:style w:type="character" w:styleId="ListLabel807">
+    <w:name w:val="ListLabel 807"/>
+    <w:qFormat/>
+    <w:rPr>
+      <w:rFonts w:cs="Wingdings"/>
+    </w:rPr>
+  </w:style>
+  <w:style w:type="character" w:styleId="ListLabel808">
+    <w:name w:val="ListLabel 808"/>
+    <w:qFormat/>
+    <w:rPr>
+      <w:rFonts w:cs="Symbol"/>
+    </w:rPr>
+  </w:style>
+  <w:style w:type="character" w:styleId="ListLabel809">
+    <w:name w:val="ListLabel 809"/>
+    <w:qFormat/>
+    <w:rPr>
+      <w:rFonts w:cs="Courier New"/>
+    </w:rPr>
+  </w:style>
+  <w:style w:type="character" w:styleId="ListLabel810">
+    <w:name w:val="ListLabel 810"/>
+    <w:qFormat/>
+    <w:rPr>
+      <w:rFonts w:cs="Wingdings"/>
+    </w:rPr>
+  </w:style>
+  <w:style w:type="character" w:styleId="ListLabel811">
+    <w:name w:val="ListLabel 811"/>
+    <w:qFormat/>
+    <w:rPr>
+      <w:rFonts w:cs="OpenSymbol"/>
+    </w:rPr>
+  </w:style>
+  <w:style w:type="character" w:styleId="ListLabel812">
+    <w:name w:val="ListLabel 812"/>
+    <w:qFormat/>
+    <w:rPr>
+      <w:rFonts w:cs="OpenSymbol"/>
+    </w:rPr>
+  </w:style>
+  <w:style w:type="character" w:styleId="ListLabel813">
+    <w:name w:val="ListLabel 813"/>
+    <w:qFormat/>
+    <w:rPr>
+      <w:rFonts w:cs="OpenSymbol"/>
+    </w:rPr>
+  </w:style>
+  <w:style w:type="character" w:styleId="ListLabel814">
+    <w:name w:val="ListLabel 814"/>
+    <w:qFormat/>
+    <w:rPr>
+      <w:rFonts w:cs="OpenSymbol"/>
+    </w:rPr>
+  </w:style>
+  <w:style w:type="character" w:styleId="ListLabel815">
+    <w:name w:val="ListLabel 815"/>
+    <w:qFormat/>
+    <w:rPr>
+      <w:rFonts w:cs="OpenSymbol"/>
+    </w:rPr>
+  </w:style>
+  <w:style w:type="character" w:styleId="ListLabel816">
+    <w:name w:val="ListLabel 816"/>
+    <w:qFormat/>
+    <w:rPr>
+      <w:rFonts w:cs="OpenSymbol"/>
+    </w:rPr>
+  </w:style>
+  <w:style w:type="character" w:styleId="ListLabel817">
+    <w:name w:val="ListLabel 817"/>
+    <w:qFormat/>
+    <w:rPr>
+      <w:rFonts w:cs="OpenSymbol"/>
+    </w:rPr>
+  </w:style>
+  <w:style w:type="character" w:styleId="ListLabel818">
+    <w:name w:val="ListLabel 818"/>
+    <w:qFormat/>
+    <w:rPr>
+      <w:rFonts w:cs="OpenSymbol"/>
+    </w:rPr>
+  </w:style>
+  <w:style w:type="character" w:styleId="ListLabel819">
+    <w:name w:val="ListLabel 819"/>
+    <w:qFormat/>
+    <w:rPr>
+      <w:rFonts w:cs="OpenSymbol"/>
+    </w:rPr>
+  </w:style>
+  <w:style w:type="character" w:styleId="ListLabel820">
+    <w:name w:val="ListLabel 820"/>
+    <w:qFormat/>
+    <w:rPr>
+      <w:rFonts w:cs="OpenSymbol"/>
+    </w:rPr>
+  </w:style>
+  <w:style w:type="character" w:styleId="ListLabel821">
+    <w:name w:val="ListLabel 821"/>
+    <w:qFormat/>
+    <w:rPr>
+      <w:rFonts w:cs="OpenSymbol"/>
+    </w:rPr>
+  </w:style>
+  <w:style w:type="character" w:styleId="ListLabel822">
+    <w:name w:val="ListLabel 822"/>
+    <w:qFormat/>
+    <w:rPr>
+      <w:rFonts w:cs="OpenSymbol"/>
+    </w:rPr>
+  </w:style>
+  <w:style w:type="character" w:styleId="ListLabel823">
+    <w:name w:val="ListLabel 823"/>
+    <w:qFormat/>
+    <w:rPr>
+      <w:rFonts w:cs="OpenSymbol"/>
+    </w:rPr>
+  </w:style>
+  <w:style w:type="character" w:styleId="ListLabel824">
+    <w:name w:val="ListLabel 824"/>
+    <w:qFormat/>
+    <w:rPr>
+      <w:rFonts w:cs="OpenSymbol"/>
+    </w:rPr>
+  </w:style>
+  <w:style w:type="character" w:styleId="ListLabel825">
+    <w:name w:val="ListLabel 825"/>
+    <w:qFormat/>
+    <w:rPr>
+      <w:rFonts w:cs="OpenSymbol"/>
+    </w:rPr>
+  </w:style>
+  <w:style w:type="character" w:styleId="ListLabel826">
+    <w:name w:val="ListLabel 826"/>
+    <w:qFormat/>
+    <w:rPr>
+      <w:rFonts w:cs="OpenSymbol"/>
+    </w:rPr>
+  </w:style>
+  <w:style w:type="character" w:styleId="ListLabel827">
+    <w:name w:val="ListLabel 827"/>
+    <w:qFormat/>
+    <w:rPr>
+      <w:rFonts w:cs="OpenSymbol"/>
+    </w:rPr>
+  </w:style>
+  <w:style w:type="character" w:styleId="ListLabel828">
+    <w:name w:val="ListLabel 828"/>
+    <w:qFormat/>
+    <w:rPr>
+      <w:rFonts w:cs="OpenSymbol"/>
+    </w:rPr>
+  </w:style>
+  <w:style w:type="character" w:styleId="ListLabel829">
+    <w:name w:val="ListLabel 829"/>
+    <w:qFormat/>
+    <w:rPr>
+      <w:rFonts w:cs="OpenSymbol"/>
+    </w:rPr>
+  </w:style>
+  <w:style w:type="character" w:styleId="ListLabel830">
+    <w:name w:val="ListLabel 830"/>
+    <w:qFormat/>
+    <w:rPr>
+      <w:rFonts w:cs="OpenSymbol"/>
+    </w:rPr>
+  </w:style>
+  <w:style w:type="character" w:styleId="ListLabel831">
+    <w:name w:val="ListLabel 831"/>
+    <w:qFormat/>
+    <w:rPr>
+      <w:rFonts w:cs="OpenSymbol"/>
+    </w:rPr>
+  </w:style>
+  <w:style w:type="character" w:styleId="ListLabel832">
+    <w:name w:val="ListLabel 832"/>
+    <w:qFormat/>
+    <w:rPr>
+      <w:rFonts w:cs="OpenSymbol"/>
+    </w:rPr>
+  </w:style>
+  <w:style w:type="character" w:styleId="ListLabel833">
+    <w:name w:val="ListLabel 833"/>
+    <w:qFormat/>
+    <w:rPr>
+      <w:rFonts w:cs="OpenSymbol"/>
+    </w:rPr>
+  </w:style>
+  <w:style w:type="character" w:styleId="ListLabel834">
+    <w:name w:val="ListLabel 834"/>
+    <w:qFormat/>
+    <w:rPr>
+      <w:rFonts w:cs="OpenSymbol"/>
+    </w:rPr>
+  </w:style>
+  <w:style w:type="character" w:styleId="ListLabel835">
+    <w:name w:val="ListLabel 835"/>
+    <w:qFormat/>
+    <w:rPr>
+      <w:rFonts w:cs="OpenSymbol"/>
+    </w:rPr>
+  </w:style>
+  <w:style w:type="character" w:styleId="ListLabel836">
+    <w:name w:val="ListLabel 836"/>
+    <w:qFormat/>
+    <w:rPr>
+      <w:rFonts w:cs="OpenSymbol"/>
+    </w:rPr>
+  </w:style>
+  <w:style w:type="character" w:styleId="ListLabel837">
+    <w:name w:val="ListLabel 837"/>
+    <w:qFormat/>
+    <w:rPr>
+      <w:rFonts w:cs="OpenSymbol"/>
+    </w:rPr>
+  </w:style>
+  <w:style w:type="character" w:styleId="ListLabel838">
+    <w:name w:val="ListLabel 838"/>
+    <w:qFormat/>
+    <w:rPr>
+      <w:rFonts w:cs="OpenSymbol"/>
+    </w:rPr>
+  </w:style>
+  <w:style w:type="character" w:styleId="ListLabel839">
+    <w:name w:val="ListLabel 839"/>
+    <w:qFormat/>
+    <w:rPr>
+      <w:rFonts w:cs="OpenSymbol"/>
+    </w:rPr>
+  </w:style>
+  <w:style w:type="character" w:styleId="ListLabel840">
+    <w:name w:val="ListLabel 840"/>
+    <w:qFormat/>
+    <w:rPr>
+      <w:rFonts w:cs="OpenSymbol"/>
+    </w:rPr>
+  </w:style>
+  <w:style w:type="character" w:styleId="ListLabel841">
+    <w:name w:val="ListLabel 841"/>
+    <w:qFormat/>
+    <w:rPr>
+      <w:rFonts w:cs="OpenSymbol"/>
+    </w:rPr>
+  </w:style>
+  <w:style w:type="character" w:styleId="ListLabel842">
+    <w:name w:val="ListLabel 842"/>
+    <w:qFormat/>
+    <w:rPr>
+      <w:rFonts w:cs="OpenSymbol"/>
+    </w:rPr>
+  </w:style>
+  <w:style w:type="character" w:styleId="ListLabel843">
+    <w:name w:val="ListLabel 843"/>
+    <w:qFormat/>
+    <w:rPr>
+      <w:rFonts w:cs="OpenSymbol"/>
+    </w:rPr>
+  </w:style>
+  <w:style w:type="character" w:styleId="ListLabel844">
+    <w:name w:val="ListLabel 844"/>
+    <w:qFormat/>
+    <w:rPr>
+      <w:rFonts w:cs="OpenSymbol"/>
+    </w:rPr>
+  </w:style>
+  <w:style w:type="character" w:styleId="ListLabel845">
+    <w:name w:val="ListLabel 845"/>
+    <w:qFormat/>
+    <w:rPr>
+      <w:rFonts w:cs="OpenSymbol"/>
+    </w:rPr>
+  </w:style>
+  <w:style w:type="character" w:styleId="ListLabel846">
+    <w:name w:val="ListLabel 846"/>
+    <w:qFormat/>
+    <w:rPr>
+      <w:rFonts w:cs="OpenSymbol"/>
+    </w:rPr>
+  </w:style>
+  <w:style w:type="character" w:styleId="ListLabel847">
+    <w:name w:val="ListLabel 847"/>
+    <w:qFormat/>
+    <w:rPr>
+      <w:rFonts w:cs="OpenSymbol"/>
+    </w:rPr>
+  </w:style>
+  <w:style w:type="character" w:styleId="ListLabel848">
+    <w:name w:val="ListLabel 848"/>
+    <w:qFormat/>
+    <w:rPr>
+      <w:rFonts w:cs="OpenSymbol"/>
+    </w:rPr>
+  </w:style>
+  <w:style w:type="character" w:styleId="ListLabel849">
+    <w:name w:val="ListLabel 849"/>
+    <w:qFormat/>
+    <w:rPr>
+      <w:rFonts w:cs="OpenSymbol"/>
+    </w:rPr>
+  </w:style>
+  <w:style w:type="character" w:styleId="ListLabel850">
+    <w:name w:val="ListLabel 850"/>
+    <w:qFormat/>
+    <w:rPr>
+      <w:rFonts w:cs="OpenSymbol"/>
+    </w:rPr>
+  </w:style>
+  <w:style w:type="character" w:styleId="ListLabel851">
+    <w:name w:val="ListLabel 851"/>
+    <w:qFormat/>
+    <w:rPr>
+      <w:rFonts w:cs="OpenSymbol"/>
+    </w:rPr>
+  </w:style>
+  <w:style w:type="character" w:styleId="ListLabel852">
+    <w:name w:val="ListLabel 852"/>
+    <w:qFormat/>
+    <w:rPr>
+      <w:rFonts w:cs="OpenSymbol"/>
+    </w:rPr>
+  </w:style>
+  <w:style w:type="character" w:styleId="ListLabel853">
+    <w:name w:val="ListLabel 853"/>
+    <w:qFormat/>
+    <w:rPr>
+      <w:rFonts w:cs="OpenSymbol"/>
+    </w:rPr>
+  </w:style>
+  <w:style w:type="character" w:styleId="ListLabel854">
+    <w:name w:val="ListLabel 854"/>
+    <w:qFormat/>
+    <w:rPr>
+      <w:rFonts w:cs="OpenSymbol"/>
+    </w:rPr>
+  </w:style>
+  <w:style w:type="character" w:styleId="ListLabel855">
+    <w:name w:val="ListLabel 855"/>
+    <w:qFormat/>
+    <w:rPr>
+      <w:rFonts w:cs="OpenSymbol"/>
+    </w:rPr>
+  </w:style>
+  <w:style w:type="character" w:styleId="ListLabel856">
+    <w:name w:val="ListLabel 856"/>
+    <w:qFormat/>
+    <w:rPr/>
+  </w:style>
   <w:style w:type="paragraph" w:styleId="Heading" w:customStyle="1">
     <w:name w:val="Heading"/>
     <w:basedOn w:val="Normal"/>
@@ -11322,6 +11843,7 @@
     <w:rsid w:val="008a6681"/>
     <w:pPr>
       <w:tabs>
+        <w:tab w:val="clear" w:pos="708"/>
         <w:tab w:val="center" w:pos="4536" w:leader="none"/>
         <w:tab w:val="right" w:pos="9072" w:leader="none"/>
       </w:tabs>
@@ -11335,6 +11857,7 @@
     <w:rsid w:val="008a6681"/>
     <w:pPr>
       <w:tabs>
+        <w:tab w:val="clear" w:pos="708"/>
         <w:tab w:val="center" w:pos="4536" w:leader="none"/>
         <w:tab w:val="right" w:pos="9072" w:leader="none"/>
       </w:tabs>
@@ -11412,6 +11935,7 @@
     <w:qFormat/>
     <w:pPr>
       <w:tabs>
+        <w:tab w:val="clear" w:pos="708"/>
         <w:tab w:val="left" w:pos="360" w:leader="none"/>
       </w:tabs>
       <w:spacing w:before="0" w:after="120"/>

</xml_diff>

<commit_message>
style: renaming in templates
</commit_message>
<xml_diff>
--- a/document-merge-service/templatefiles/de-gesamtbauentscheid.docx
+++ b/document-merge-service/templatefiles/de-gesamtbauentscheid.docx
@@ -16,6 +16,7 @@
         <w:tblW w:w="9070" w:type="dxa"/>
         <w:jc w:val="left"/>
         <w:tblInd w:w="0" w:type="dxa"/>
+        <w:tblBorders/>
         <w:tblCellMar>
           <w:top w:w="0" w:type="dxa"/>
           <w:left w:w="0" w:type="dxa"/>
@@ -152,7 +153,6 @@
             <w:pPr>
               <w:pStyle w:val="Normal"/>
               <w:tabs>
-                <w:tab w:val="clear" w:pos="708"/>
                 <w:tab w:val="left" w:pos="993" w:leader="none"/>
                 <w:tab w:val="left" w:pos="5800" w:leader="none"/>
               </w:tabs>
@@ -169,7 +169,6 @@
             <w:pPr>
               <w:pStyle w:val="Normal"/>
               <w:tabs>
-                <w:tab w:val="clear" w:pos="708"/>
                 <w:tab w:val="left" w:pos="993" w:leader="none"/>
                 <w:tab w:val="left" w:pos="5800" w:leader="none"/>
               </w:tabs>
@@ -221,7 +220,6 @@
       <w:pPr>
         <w:pStyle w:val="Text"/>
         <w:tabs>
-          <w:tab w:val="clear" w:pos="708"/>
           <w:tab w:val="left" w:pos="5670" w:leader="none"/>
         </w:tabs>
         <w:rPr>
@@ -281,23 +279,24 @@
         <w:tblW w:w="9322" w:type="dxa"/>
         <w:jc w:val="left"/>
         <w:tblInd w:w="0" w:type="dxa"/>
+        <w:tblBorders/>
         <w:tblCellMar>
           <w:top w:w="0" w:type="dxa"/>
           <w:left w:w="108" w:type="dxa"/>
           <w:bottom w:w="0" w:type="dxa"/>
           <w:right w:w="108" w:type="dxa"/>
         </w:tblCellMar>
-        <w:tblLook w:val="01e0" w:noVBand="0" w:noHBand="0" w:lastColumn="1" w:firstColumn="1" w:lastRow="1" w:firstRow="1"/>
+        <w:tblLook w:noVBand="0" w:val="01e0" w:noHBand="0" w:lastColumn="1" w:firstColumn="1" w:lastRow="1" w:firstRow="1"/>
       </w:tblPr>
       <w:tblGrid>
-        <w:gridCol w:w="2972"/>
-        <w:gridCol w:w="6349"/>
+        <w:gridCol w:w="2971"/>
+        <w:gridCol w:w="6350"/>
       </w:tblGrid>
       <w:tr>
         <w:trPr/>
         <w:tc>
           <w:tcPr>
-            <w:tcW w:w="2972" w:type="dxa"/>
+            <w:tcW w:w="2971" w:type="dxa"/>
             <w:tcBorders/>
             <w:shd w:fill="auto" w:val="clear"/>
           </w:tcPr>
@@ -315,7 +314,7 @@
         </w:tc>
         <w:tc>
           <w:tcPr>
-            <w:tcW w:w="6349" w:type="dxa"/>
+            <w:tcW w:w="6350" w:type="dxa"/>
             <w:tcBorders/>
             <w:shd w:fill="auto" w:val="clear"/>
           </w:tcPr>
@@ -336,7 +335,7 @@
         <w:trPr/>
         <w:tc>
           <w:tcPr>
-            <w:tcW w:w="2972" w:type="dxa"/>
+            <w:tcW w:w="2971" w:type="dxa"/>
             <w:tcBorders/>
             <w:shd w:fill="auto" w:val="clear"/>
           </w:tcPr>
@@ -354,7 +353,7 @@
         </w:tc>
         <w:tc>
           <w:tcPr>
-            <w:tcW w:w="6349" w:type="dxa"/>
+            <w:tcW w:w="6350" w:type="dxa"/>
             <w:tcBorders/>
             <w:shd w:fill="auto" w:val="clear"/>
           </w:tcPr>
@@ -375,7 +374,7 @@
         <w:trPr/>
         <w:tc>
           <w:tcPr>
-            <w:tcW w:w="2972" w:type="dxa"/>
+            <w:tcW w:w="2971" w:type="dxa"/>
             <w:tcBorders/>
             <w:shd w:fill="auto" w:val="clear"/>
           </w:tcPr>
@@ -393,7 +392,7 @@
         </w:tc>
         <w:tc>
           <w:tcPr>
-            <w:tcW w:w="6349" w:type="dxa"/>
+            <w:tcW w:w="6350" w:type="dxa"/>
             <w:tcBorders/>
             <w:shd w:fill="auto" w:val="clear"/>
           </w:tcPr>
@@ -416,7 +415,7 @@
         <w:trPr/>
         <w:tc>
           <w:tcPr>
-            <w:tcW w:w="2972" w:type="dxa"/>
+            <w:tcW w:w="2971" w:type="dxa"/>
             <w:tcBorders/>
             <w:shd w:fill="auto" w:val="clear"/>
           </w:tcPr>
@@ -434,7 +433,7 @@
         </w:tc>
         <w:tc>
           <w:tcPr>
-            <w:tcW w:w="6349" w:type="dxa"/>
+            <w:tcW w:w="6350" w:type="dxa"/>
             <w:tcBorders/>
             <w:shd w:fill="auto" w:val="clear"/>
           </w:tcPr>
@@ -457,7 +456,7 @@
         <w:trPr/>
         <w:tc>
           <w:tcPr>
-            <w:tcW w:w="2972" w:type="dxa"/>
+            <w:tcW w:w="2971" w:type="dxa"/>
             <w:tcBorders/>
             <w:shd w:fill="auto" w:val="clear"/>
           </w:tcPr>
@@ -475,7 +474,7 @@
         </w:tc>
         <w:tc>
           <w:tcPr>
-            <w:tcW w:w="6349" w:type="dxa"/>
+            <w:tcW w:w="6350" w:type="dxa"/>
             <w:tcBorders/>
             <w:shd w:fill="auto" w:val="clear"/>
           </w:tcPr>
@@ -498,7 +497,7 @@
         <w:trPr/>
         <w:tc>
           <w:tcPr>
-            <w:tcW w:w="2972" w:type="dxa"/>
+            <w:tcW w:w="2971" w:type="dxa"/>
             <w:tcBorders/>
             <w:shd w:fill="auto" w:val="clear"/>
           </w:tcPr>
@@ -516,7 +515,7 @@
         </w:tc>
         <w:tc>
           <w:tcPr>
-            <w:tcW w:w="6349" w:type="dxa"/>
+            <w:tcW w:w="6350" w:type="dxa"/>
             <w:tcBorders/>
             <w:shd w:fill="auto" w:val="clear"/>
           </w:tcPr>
@@ -539,7 +538,7 @@
         <w:trPr/>
         <w:tc>
           <w:tcPr>
-            <w:tcW w:w="2972" w:type="dxa"/>
+            <w:tcW w:w="2971" w:type="dxa"/>
             <w:tcBorders/>
             <w:shd w:fill="auto" w:val="clear"/>
           </w:tcPr>
@@ -557,7 +556,7 @@
         </w:tc>
         <w:tc>
           <w:tcPr>
-            <w:tcW w:w="6349" w:type="dxa"/>
+            <w:tcW w:w="6350" w:type="dxa"/>
             <w:tcBorders/>
             <w:shd w:fill="auto" w:val="clear"/>
           </w:tcPr>
@@ -580,7 +579,7 @@
         <w:trPr/>
         <w:tc>
           <w:tcPr>
-            <w:tcW w:w="2972" w:type="dxa"/>
+            <w:tcW w:w="2971" w:type="dxa"/>
             <w:tcBorders/>
             <w:shd w:fill="auto" w:val="clear"/>
           </w:tcPr>
@@ -598,7 +597,7 @@
         </w:tc>
         <w:tc>
           <w:tcPr>
-            <w:tcW w:w="6349" w:type="dxa"/>
+            <w:tcW w:w="6350" w:type="dxa"/>
             <w:tcBorders/>
             <w:shd w:fill="auto" w:val="clear"/>
           </w:tcPr>
@@ -619,7 +618,7 @@
         <w:trPr/>
         <w:tc>
           <w:tcPr>
-            <w:tcW w:w="2972" w:type="dxa"/>
+            <w:tcW w:w="2971" w:type="dxa"/>
             <w:tcBorders/>
             <w:shd w:fill="auto" w:val="clear"/>
           </w:tcPr>
@@ -637,7 +636,7 @@
         </w:tc>
         <w:tc>
           <w:tcPr>
-            <w:tcW w:w="6349" w:type="dxa"/>
+            <w:tcW w:w="6350" w:type="dxa"/>
             <w:tcBorders/>
             <w:shd w:fill="auto" w:val="clear"/>
           </w:tcPr>
@@ -658,7 +657,7 @@
         <w:trPr/>
         <w:tc>
           <w:tcPr>
-            <w:tcW w:w="2972" w:type="dxa"/>
+            <w:tcW w:w="2971" w:type="dxa"/>
             <w:tcBorders/>
             <w:shd w:fill="auto" w:val="clear"/>
           </w:tcPr>
@@ -676,7 +675,7 @@
         </w:tc>
         <w:tc>
           <w:tcPr>
-            <w:tcW w:w="6349" w:type="dxa"/>
+            <w:tcW w:w="6350" w:type="dxa"/>
             <w:tcBorders/>
             <w:shd w:fill="auto" w:val="clear"/>
           </w:tcPr>
@@ -703,7 +702,7 @@
         <w:trPr/>
         <w:tc>
           <w:tcPr>
-            <w:tcW w:w="2972" w:type="dxa"/>
+            <w:tcW w:w="2971" w:type="dxa"/>
             <w:tcBorders/>
             <w:shd w:fill="auto" w:val="clear"/>
           </w:tcPr>
@@ -721,7 +720,7 @@
         </w:tc>
         <w:tc>
           <w:tcPr>
-            <w:tcW w:w="6349" w:type="dxa"/>
+            <w:tcW w:w="6350" w:type="dxa"/>
             <w:tcBorders/>
             <w:shd w:fill="auto" w:val="clear"/>
           </w:tcPr>
@@ -742,7 +741,7 @@
         <w:trPr/>
         <w:tc>
           <w:tcPr>
-            <w:tcW w:w="2972" w:type="dxa"/>
+            <w:tcW w:w="2971" w:type="dxa"/>
             <w:tcBorders/>
             <w:shd w:fill="auto" w:val="clear"/>
           </w:tcPr>
@@ -760,7 +759,7 @@
         </w:tc>
         <w:tc>
           <w:tcPr>
-            <w:tcW w:w="6349" w:type="dxa"/>
+            <w:tcW w:w="6350" w:type="dxa"/>
             <w:tcBorders/>
             <w:shd w:fill="auto" w:val="clear"/>
           </w:tcPr>
@@ -780,7 +779,7 @@
         <w:trPr/>
         <w:tc>
           <w:tcPr>
-            <w:tcW w:w="2972" w:type="dxa"/>
+            <w:tcW w:w="2971" w:type="dxa"/>
             <w:tcBorders/>
             <w:shd w:fill="auto" w:val="clear"/>
           </w:tcPr>
@@ -798,7 +797,7 @@
         </w:tc>
         <w:tc>
           <w:tcPr>
-            <w:tcW w:w="6349" w:type="dxa"/>
+            <w:tcW w:w="6350" w:type="dxa"/>
             <w:tcBorders/>
             <w:shd w:fill="auto" w:val="clear"/>
           </w:tcPr>
@@ -818,7 +817,7 @@
         <w:trPr/>
         <w:tc>
           <w:tcPr>
-            <w:tcW w:w="2972" w:type="dxa"/>
+            <w:tcW w:w="2971" w:type="dxa"/>
             <w:tcBorders/>
             <w:shd w:fill="auto" w:val="clear"/>
           </w:tcPr>
@@ -836,7 +835,7 @@
         </w:tc>
         <w:tc>
           <w:tcPr>
-            <w:tcW w:w="6349" w:type="dxa"/>
+            <w:tcW w:w="6350" w:type="dxa"/>
             <w:tcBorders/>
             <w:shd w:fill="auto" w:val="clear"/>
           </w:tcPr>
@@ -1841,6 +1840,7 @@
       <w:r>
         <w:rPr>
           <w:rStyle w:val="FootnoteAnchor"/>
+          <w:rStyle w:val="FootnoteAnchor"/>
         </w:rPr>
         <w:footnoteReference w:id="2"/>
       </w:r>
@@ -2318,7 +2318,6 @@
           <w:numId w:val="13"/>
         </w:numPr>
         <w:tabs>
-          <w:tab w:val="clear" w:pos="708"/>
           <w:tab w:val="left" w:pos="357" w:leader="none"/>
         </w:tabs>
         <w:rPr/>
@@ -2352,7 +2351,6 @@
           <w:numId w:val="0"/>
         </w:numPr>
         <w:tabs>
-          <w:tab w:val="clear" w:pos="708"/>
           <w:tab w:val="left" w:pos="357" w:leader="none"/>
         </w:tabs>
         <w:ind w:left="720" w:hanging="0"/>
@@ -2373,7 +2371,6 @@
           <w:numId w:val="0"/>
         </w:numPr>
         <w:tabs>
-          <w:tab w:val="clear" w:pos="708"/>
           <w:tab w:val="left" w:pos="357" w:leader="none"/>
         </w:tabs>
         <w:ind w:left="720" w:hanging="0"/>
@@ -2392,7 +2389,6 @@
           <w:numId w:val="0"/>
         </w:numPr>
         <w:tabs>
-          <w:tab w:val="clear" w:pos="708"/>
           <w:tab w:val="left" w:pos="357" w:leader="none"/>
         </w:tabs>
         <w:ind w:left="720" w:hanging="0"/>
@@ -2413,7 +2409,6 @@
           <w:numId w:val="15"/>
         </w:numPr>
         <w:tabs>
-          <w:tab w:val="clear" w:pos="708"/>
           <w:tab w:val="left" w:pos="357" w:leader="none"/>
         </w:tabs>
         <w:rPr/>
@@ -2457,7 +2452,6 @@
           <w:numId w:val="15"/>
         </w:numPr>
         <w:tabs>
-          <w:tab w:val="clear" w:pos="708"/>
           <w:tab w:val="left" w:pos="357" w:leader="none"/>
         </w:tabs>
         <w:rPr/>
@@ -2498,7 +2492,6 @@
       <w:pPr>
         <w:pStyle w:val="TextBody"/>
         <w:tabs>
-          <w:tab w:val="clear" w:pos="708"/>
           <w:tab w:val="left" w:pos="357" w:leader="none"/>
         </w:tabs>
         <w:rPr>
@@ -2519,7 +2512,6 @@
       <w:pPr>
         <w:pStyle w:val="TextBody"/>
         <w:tabs>
-          <w:tab w:val="clear" w:pos="708"/>
           <w:tab w:val="left" w:pos="357" w:leader="none"/>
         </w:tabs>
         <w:rPr/>
@@ -2549,7 +2541,6 @@
       <w:pPr>
         <w:pStyle w:val="TextBody"/>
         <w:tabs>
-          <w:tab w:val="clear" w:pos="708"/>
           <w:tab w:val="left" w:pos="357" w:leader="none"/>
         </w:tabs>
         <w:rPr>
@@ -2570,7 +2561,6 @@
       <w:pPr>
         <w:pStyle w:val="TextBody"/>
         <w:tabs>
-          <w:tab w:val="clear" w:pos="708"/>
           <w:tab w:val="left" w:pos="357" w:leader="none"/>
         </w:tabs>
         <w:rPr/>
@@ -2604,7 +2594,6 @@
       <w:pPr>
         <w:pStyle w:val="TextBody"/>
         <w:tabs>
-          <w:tab w:val="clear" w:pos="708"/>
           <w:tab w:val="left" w:pos="357" w:leader="none"/>
         </w:tabs>
         <w:rPr/>
@@ -2638,7 +2627,6 @@
       <w:pPr>
         <w:pStyle w:val="TextBody"/>
         <w:tabs>
-          <w:tab w:val="clear" w:pos="708"/>
           <w:tab w:val="left" w:pos="357" w:leader="none"/>
         </w:tabs>
         <w:rPr>
@@ -2659,7 +2647,6 @@
       <w:pPr>
         <w:pStyle w:val="TextBody"/>
         <w:tabs>
-          <w:tab w:val="clear" w:pos="708"/>
           <w:tab w:val="left" w:pos="357" w:leader="none"/>
         </w:tabs>
         <w:rPr/>
@@ -2673,7 +2660,6 @@
       <w:pPr>
         <w:pStyle w:val="TextBody"/>
         <w:tabs>
-          <w:tab w:val="clear" w:pos="708"/>
           <w:tab w:val="left" w:pos="357" w:leader="none"/>
         </w:tabs>
         <w:rPr/>
@@ -2689,7 +2675,6 @@
       <w:pPr>
         <w:pStyle w:val="TextBody"/>
         <w:tabs>
-          <w:tab w:val="clear" w:pos="708"/>
           <w:tab w:val="left" w:pos="357" w:leader="none"/>
         </w:tabs>
         <w:rPr/>
@@ -2703,7 +2688,6 @@
       <w:pPr>
         <w:pStyle w:val="TextBody"/>
         <w:tabs>
-          <w:tab w:val="clear" w:pos="708"/>
           <w:tab w:val="left" w:pos="357" w:leader="none"/>
         </w:tabs>
         <w:rPr>
@@ -2721,7 +2705,6 @@
       <w:pPr>
         <w:pStyle w:val="TextBody"/>
         <w:tabs>
-          <w:tab w:val="clear" w:pos="708"/>
           <w:tab w:val="left" w:pos="357" w:leader="none"/>
         </w:tabs>
         <w:rPr/>
@@ -2734,7 +2717,6 @@
       <w:pPr>
         <w:pStyle w:val="TextBody"/>
         <w:tabs>
-          <w:tab w:val="clear" w:pos="708"/>
           <w:tab w:val="left" w:pos="357" w:leader="none"/>
         </w:tabs>
         <w:rPr>
@@ -2755,7 +2737,6 @@
       <w:pPr>
         <w:pStyle w:val="TextBody"/>
         <w:tabs>
-          <w:tab w:val="clear" w:pos="708"/>
           <w:tab w:val="left" w:pos="357" w:leader="none"/>
         </w:tabs>
         <w:rPr/>
@@ -2769,7 +2750,6 @@
       <w:pPr>
         <w:pStyle w:val="TextBody"/>
         <w:tabs>
-          <w:tab w:val="clear" w:pos="708"/>
           <w:tab w:val="left" w:pos="357" w:leader="none"/>
         </w:tabs>
         <w:rPr>
@@ -2804,7 +2784,6 @@
       <w:pPr>
         <w:pStyle w:val="TextBody"/>
         <w:tabs>
-          <w:tab w:val="clear" w:pos="708"/>
           <w:tab w:val="left" w:pos="357" w:leader="none"/>
         </w:tabs>
         <w:rPr/>
@@ -2818,7 +2797,6 @@
       <w:pPr>
         <w:pStyle w:val="TextBody"/>
         <w:tabs>
-          <w:tab w:val="clear" w:pos="708"/>
           <w:tab w:val="left" w:pos="357" w:leader="none"/>
         </w:tabs>
         <w:rPr>
@@ -2836,7 +2814,6 @@
       <w:pPr>
         <w:pStyle w:val="TextBody"/>
         <w:tabs>
-          <w:tab w:val="clear" w:pos="708"/>
           <w:tab w:val="left" w:pos="357" w:leader="none"/>
         </w:tabs>
         <w:rPr>
@@ -2857,7 +2834,6 @@
       <w:pPr>
         <w:pStyle w:val="TextBody"/>
         <w:tabs>
-          <w:tab w:val="clear" w:pos="708"/>
           <w:tab w:val="left" w:pos="357" w:leader="none"/>
         </w:tabs>
         <w:rPr/>
@@ -2872,6 +2848,7 @@
         <w:tblW w:w="9070" w:type="dxa"/>
         <w:jc w:val="left"/>
         <w:tblInd w:w="0" w:type="dxa"/>
+        <w:tblBorders/>
         <w:tblCellMar>
           <w:top w:w="0" w:type="dxa"/>
           <w:left w:w="0" w:type="dxa"/>
@@ -3186,7 +3163,6 @@
       <w:pPr>
         <w:pStyle w:val="TextBody"/>
         <w:tabs>
-          <w:tab w:val="clear" w:pos="708"/>
           <w:tab w:val="left" w:pos="357" w:leader="none"/>
         </w:tabs>
         <w:rPr/>
@@ -3199,7 +3175,6 @@
       <w:pPr>
         <w:pStyle w:val="TextBody"/>
         <w:tabs>
-          <w:tab w:val="clear" w:pos="708"/>
           <w:tab w:val="left" w:pos="357" w:leader="none"/>
         </w:tabs>
         <w:rPr/>
@@ -3213,7 +3188,6 @@
       <w:pPr>
         <w:pStyle w:val="TextBody"/>
         <w:tabs>
-          <w:tab w:val="clear" w:pos="708"/>
           <w:tab w:val="left" w:pos="357" w:leader="none"/>
         </w:tabs>
         <w:rPr/>
@@ -3234,21 +3208,27 @@
       <w:pPr>
         <w:pStyle w:val="TextBody"/>
         <w:tabs>
-          <w:tab w:val="clear" w:pos="708"/>
           <w:tab w:val="left" w:pos="357" w:leader="none"/>
         </w:tabs>
         <w:rPr/>
       </w:pPr>
       <w:r>
         <w:rPr/>
-        <w:t>Dieser Entscheid kann innert 30 Tagen seit der Eröffnung mit Baubeschwerde bei der Bau-, Verkehrs- und Energiedirektion des Kantons Bern, Reiterstrasse 11, 3011 Bern, angefochten werden (Art. 40 BauG).</w:t>
+        <w:t xml:space="preserve">Dieser Entscheid kann innert 30 Tagen seit der Eröffnung mit Baubeschwerde bei der Bau- </w:t>
+      </w:r>
+      <w:r>
+        <w:rPr/>
+        <w:t xml:space="preserve">und </w:t>
+      </w:r>
+      <w:r>
+        <w:rPr/>
+        <w:t>Verkehrsdirektion des Kantons Bern, Reiterstrasse 11, 3011 Bern, angefochten werden (Art. 40 BauG).</w:t>
       </w:r>
     </w:p>
     <w:p>
       <w:pPr>
         <w:pStyle w:val="TextBody"/>
         <w:tabs>
-          <w:tab w:val="clear" w:pos="708"/>
           <w:tab w:val="left" w:pos="357" w:leader="none"/>
         </w:tabs>
         <w:rPr/>
@@ -3262,7 +3242,6 @@
       <w:pPr>
         <w:pStyle w:val="TextBody"/>
         <w:tabs>
-          <w:tab w:val="clear" w:pos="708"/>
           <w:tab w:val="left" w:pos="357" w:leader="none"/>
         </w:tabs>
         <w:rPr/>
@@ -3280,7 +3259,6 @@
           <w:numId w:val="10"/>
         </w:numPr>
         <w:tabs>
-          <w:tab w:val="clear" w:pos="708"/>
           <w:tab w:val="left" w:pos="357" w:leader="none"/>
         </w:tabs>
         <w:rPr/>
@@ -3298,7 +3276,6 @@
           <w:numId w:val="10"/>
         </w:numPr>
         <w:tabs>
-          <w:tab w:val="clear" w:pos="708"/>
           <w:tab w:val="left" w:pos="357" w:leader="none"/>
         </w:tabs>
         <w:rPr/>
@@ -3316,7 +3293,6 @@
           <w:numId w:val="10"/>
         </w:numPr>
         <w:tabs>
-          <w:tab w:val="clear" w:pos="708"/>
           <w:tab w:val="left" w:pos="357" w:leader="none"/>
         </w:tabs>
         <w:rPr/>
@@ -3330,7 +3306,6 @@
       <w:pPr>
         <w:pStyle w:val="TextBody"/>
         <w:tabs>
-          <w:tab w:val="clear" w:pos="708"/>
           <w:tab w:val="left" w:pos="357" w:leader="none"/>
         </w:tabs>
         <w:rPr>
@@ -3351,7 +3326,6 @@
       <w:pPr>
         <w:pStyle w:val="TextBody"/>
         <w:tabs>
-          <w:tab w:val="clear" w:pos="708"/>
           <w:tab w:val="left" w:pos="357" w:leader="none"/>
         </w:tabs>
         <w:rPr/>
@@ -3369,7 +3343,6 @@
           <w:numId w:val="11"/>
         </w:numPr>
         <w:tabs>
-          <w:tab w:val="clear" w:pos="708"/>
           <w:tab w:val="left" w:pos="357" w:leader="none"/>
         </w:tabs>
         <w:rPr/>
@@ -3387,7 +3360,6 @@
           <w:numId w:val="11"/>
         </w:numPr>
         <w:tabs>
-          <w:tab w:val="clear" w:pos="708"/>
           <w:tab w:val="left" w:pos="357" w:leader="none"/>
         </w:tabs>
         <w:rPr/>
@@ -3401,7 +3373,6 @@
       <w:pPr>
         <w:pStyle w:val="TextBody"/>
         <w:tabs>
-          <w:tab w:val="clear" w:pos="708"/>
           <w:tab w:val="left" w:pos="357" w:leader="none"/>
         </w:tabs>
         <w:rPr/>
@@ -3419,7 +3390,6 @@
           <w:numId w:val="12"/>
         </w:numPr>
         <w:tabs>
-          <w:tab w:val="clear" w:pos="708"/>
           <w:tab w:val="left" w:pos="357" w:leader="none"/>
         </w:tabs>
         <w:rPr>
@@ -3441,7 +3411,6 @@
           <w:numId w:val="12"/>
         </w:numPr>
         <w:tabs>
-          <w:tab w:val="clear" w:pos="708"/>
           <w:tab w:val="left" w:pos="357" w:leader="none"/>
         </w:tabs>
         <w:rPr>
@@ -3463,7 +3432,6 @@
           <w:numId w:val="12"/>
         </w:numPr>
         <w:tabs>
-          <w:tab w:val="clear" w:pos="708"/>
           <w:tab w:val="left" w:pos="357" w:leader="none"/>
         </w:tabs>
         <w:rPr>
@@ -3485,7 +3453,6 @@
           <w:numId w:val="12"/>
         </w:numPr>
         <w:tabs>
-          <w:tab w:val="clear" w:pos="708"/>
           <w:tab w:val="left" w:pos="357" w:leader="none"/>
         </w:tabs>
         <w:rPr/>
@@ -3499,7 +3466,6 @@
       <w:pPr>
         <w:pStyle w:val="Text"/>
         <w:tabs>
-          <w:tab w:val="clear" w:pos="708"/>
           <w:tab w:val="left" w:pos="357" w:leader="none"/>
         </w:tabs>
         <w:rPr/>
@@ -3513,13 +3479,14 @@
         <w:tblW w:w="9430" w:type="dxa"/>
         <w:jc w:val="left"/>
         <w:tblInd w:w="70" w:type="dxa"/>
+        <w:tblBorders/>
         <w:tblCellMar>
           <w:top w:w="0" w:type="dxa"/>
           <w:left w:w="70" w:type="dxa"/>
           <w:bottom w:w="0" w:type="dxa"/>
           <w:right w:w="70" w:type="dxa"/>
         </w:tblCellMar>
-        <w:tblLook w:val="0000" w:noVBand="0" w:noHBand="0" w:lastColumn="0" w:firstColumn="0" w:lastRow="0" w:firstRow="0"/>
+        <w:tblLook w:noVBand="0" w:val="0000" w:noHBand="0" w:lastColumn="0" w:firstColumn="0" w:lastRow="0" w:firstRow="0"/>
       </w:tblPr>
       <w:tblGrid>
         <w:gridCol w:w="5459"/>
@@ -3576,7 +3543,7 @@
               <w:rPr/>
               <w:fldChar w:fldCharType="separate"/>
             </w:r>
-            <w:bookmarkStart w:id="4" w:name="Bookmark"/>
+            <w:bookmarkStart w:id="4" w:name="__Fieldmark__384_1037844105"/>
             <w:r>
               <w:rPr/>
             </w:r>
@@ -3634,7 +3601,7 @@
               <w:rPr/>
               <w:fldChar w:fldCharType="separate"/>
             </w:r>
-            <w:bookmarkStart w:id="5" w:name="Bookmark1"/>
+            <w:bookmarkStart w:id="5" w:name="__Fieldmark__390_1037844105"/>
             <w:r>
               <w:rPr/>
             </w:r>
@@ -3806,6 +3773,7 @@
         <w:tblW w:w="9070" w:type="dxa"/>
         <w:jc w:val="left"/>
         <w:tblInd w:w="0" w:type="dxa"/>
+        <w:tblBorders/>
         <w:tblCellMar>
           <w:top w:w="0" w:type="dxa"/>
           <w:left w:w="0" w:type="dxa"/>
@@ -3872,15 +3840,7 @@
             </w:pPr>
             <w:r>
               <w:rPr/>
-              <w:t xml:space="preserve">{%tr for </w:t>
-            </w:r>
-            <w:r>
-              <w:rPr/>
-              <w:t>ANTWORT</w:t>
-            </w:r>
-            <w:r>
-              <w:rPr/>
-              <w:t xml:space="preserve"> in ZIRKULATION_RUECKMELDUNGEN %}</w:t>
+              <w:t>{%tr for ANTWORT in ZIRKULATION_RUECKMELDUNGEN %}</w:t>
             </w:r>
           </w:p>
         </w:tc>
@@ -3900,23 +3860,7 @@
             </w:pPr>
             <w:r>
               <w:rPr/>
-              <w:t>{{</w:t>
-            </w:r>
-            <w:r>
-              <w:rPr/>
-              <w:t>ANTWORT</w:t>
-            </w:r>
-            <w:r>
-              <w:rPr/>
-              <w:t>.</w:t>
-            </w:r>
-            <w:r>
-              <w:rPr/>
-              <w:t>VON</w:t>
-            </w:r>
-            <w:r>
-              <w:rPr/>
-              <w:t>}}</w:t>
+              <w:t>{{ANTWORT.VON}}</w:t>
             </w:r>
           </w:p>
         </w:tc>
@@ -3933,23 +3877,7 @@
             </w:pPr>
             <w:r>
               <w:rPr/>
-              <w:t>{{</w:t>
-            </w:r>
-            <w:r>
-              <w:rPr/>
-              <w:t>ANTWORT</w:t>
-            </w:r>
-            <w:r>
-              <w:rPr/>
-              <w:t>.</w:t>
-            </w:r>
-            <w:r>
-              <w:rPr/>
-              <w:t>NEBENBESTIMMUNGEN</w:t>
-            </w:r>
-            <w:r>
-              <w:rPr/>
-              <w:t>}}</w:t>
+              <w:t>{{ANTWORT.NEBENBESTIMMUNGEN}}</w:t>
             </w:r>
           </w:p>
         </w:tc>
@@ -4089,6 +4017,12 @@
           <w:rStyle w:val="FootnoteCharacters"/>
         </w:rPr>
         <w:footnoteRef/>
+      </w:r>
+      <w:r>
+        <w:rPr>
+          <w:rStyle w:val="FootnoteCharacters"/>
+        </w:rPr>
+        <w:tab/>
       </w:r>
       <w:r>
         <w:rPr>
@@ -11778,6 +11712,452 @@
     <w:qFormat/>
     <w:rPr/>
   </w:style>
+  <w:style w:type="character" w:styleId="ListLabel857">
+    <w:name w:val="ListLabel 857"/>
+    <w:qFormat/>
+    <w:rPr>
+      <w:rFonts w:cs="Arial"/>
+    </w:rPr>
+  </w:style>
+  <w:style w:type="character" w:styleId="ListLabel858">
+    <w:name w:val="ListLabel 858"/>
+    <w:qFormat/>
+    <w:rPr>
+      <w:rFonts w:cs="Courier New"/>
+    </w:rPr>
+  </w:style>
+  <w:style w:type="character" w:styleId="ListLabel859">
+    <w:name w:val="ListLabel 859"/>
+    <w:qFormat/>
+    <w:rPr>
+      <w:rFonts w:cs="Wingdings"/>
+    </w:rPr>
+  </w:style>
+  <w:style w:type="character" w:styleId="ListLabel860">
+    <w:name w:val="ListLabel 860"/>
+    <w:qFormat/>
+    <w:rPr>
+      <w:rFonts w:cs="Symbol"/>
+    </w:rPr>
+  </w:style>
+  <w:style w:type="character" w:styleId="ListLabel861">
+    <w:name w:val="ListLabel 861"/>
+    <w:qFormat/>
+    <w:rPr>
+      <w:rFonts w:cs="Courier New"/>
+    </w:rPr>
+  </w:style>
+  <w:style w:type="character" w:styleId="ListLabel862">
+    <w:name w:val="ListLabel 862"/>
+    <w:qFormat/>
+    <w:rPr>
+      <w:rFonts w:cs="Wingdings"/>
+    </w:rPr>
+  </w:style>
+  <w:style w:type="character" w:styleId="ListLabel863">
+    <w:name w:val="ListLabel 863"/>
+    <w:qFormat/>
+    <w:rPr>
+      <w:rFonts w:cs="Symbol"/>
+    </w:rPr>
+  </w:style>
+  <w:style w:type="character" w:styleId="ListLabel864">
+    <w:name w:val="ListLabel 864"/>
+    <w:qFormat/>
+    <w:rPr>
+      <w:rFonts w:cs="Courier New"/>
+    </w:rPr>
+  </w:style>
+  <w:style w:type="character" w:styleId="ListLabel865">
+    <w:name w:val="ListLabel 865"/>
+    <w:qFormat/>
+    <w:rPr>
+      <w:rFonts w:cs="Wingdings"/>
+    </w:rPr>
+  </w:style>
+  <w:style w:type="character" w:styleId="ListLabel866">
+    <w:name w:val="ListLabel 866"/>
+    <w:qFormat/>
+    <w:rPr>
+      <w:rFonts w:cs="Arial"/>
+    </w:rPr>
+  </w:style>
+  <w:style w:type="character" w:styleId="ListLabel867">
+    <w:name w:val="ListLabel 867"/>
+    <w:qFormat/>
+    <w:rPr>
+      <w:rFonts w:cs="Courier New"/>
+    </w:rPr>
+  </w:style>
+  <w:style w:type="character" w:styleId="ListLabel868">
+    <w:name w:val="ListLabel 868"/>
+    <w:qFormat/>
+    <w:rPr>
+      <w:rFonts w:cs="Wingdings"/>
+    </w:rPr>
+  </w:style>
+  <w:style w:type="character" w:styleId="ListLabel869">
+    <w:name w:val="ListLabel 869"/>
+    <w:qFormat/>
+    <w:rPr>
+      <w:rFonts w:cs="Symbol"/>
+    </w:rPr>
+  </w:style>
+  <w:style w:type="character" w:styleId="ListLabel870">
+    <w:name w:val="ListLabel 870"/>
+    <w:qFormat/>
+    <w:rPr>
+      <w:rFonts w:cs="Courier New"/>
+    </w:rPr>
+  </w:style>
+  <w:style w:type="character" w:styleId="ListLabel871">
+    <w:name w:val="ListLabel 871"/>
+    <w:qFormat/>
+    <w:rPr>
+      <w:rFonts w:cs="Wingdings"/>
+    </w:rPr>
+  </w:style>
+  <w:style w:type="character" w:styleId="ListLabel872">
+    <w:name w:val="ListLabel 872"/>
+    <w:qFormat/>
+    <w:rPr>
+      <w:rFonts w:cs="Symbol"/>
+    </w:rPr>
+  </w:style>
+  <w:style w:type="character" w:styleId="ListLabel873">
+    <w:name w:val="ListLabel 873"/>
+    <w:qFormat/>
+    <w:rPr>
+      <w:rFonts w:cs="Courier New"/>
+    </w:rPr>
+  </w:style>
+  <w:style w:type="character" w:styleId="ListLabel874">
+    <w:name w:val="ListLabel 874"/>
+    <w:qFormat/>
+    <w:rPr>
+      <w:rFonts w:cs="Wingdings"/>
+    </w:rPr>
+  </w:style>
+  <w:style w:type="character" w:styleId="ListLabel875">
+    <w:name w:val="ListLabel 875"/>
+    <w:qFormat/>
+    <w:rPr>
+      <w:rFonts w:cs="OpenSymbol"/>
+    </w:rPr>
+  </w:style>
+  <w:style w:type="character" w:styleId="ListLabel876">
+    <w:name w:val="ListLabel 876"/>
+    <w:qFormat/>
+    <w:rPr>
+      <w:rFonts w:cs="OpenSymbol"/>
+    </w:rPr>
+  </w:style>
+  <w:style w:type="character" w:styleId="ListLabel877">
+    <w:name w:val="ListLabel 877"/>
+    <w:qFormat/>
+    <w:rPr>
+      <w:rFonts w:cs="OpenSymbol"/>
+    </w:rPr>
+  </w:style>
+  <w:style w:type="character" w:styleId="ListLabel878">
+    <w:name w:val="ListLabel 878"/>
+    <w:qFormat/>
+    <w:rPr>
+      <w:rFonts w:cs="OpenSymbol"/>
+    </w:rPr>
+  </w:style>
+  <w:style w:type="character" w:styleId="ListLabel879">
+    <w:name w:val="ListLabel 879"/>
+    <w:qFormat/>
+    <w:rPr>
+      <w:rFonts w:cs="OpenSymbol"/>
+    </w:rPr>
+  </w:style>
+  <w:style w:type="character" w:styleId="ListLabel880">
+    <w:name w:val="ListLabel 880"/>
+    <w:qFormat/>
+    <w:rPr>
+      <w:rFonts w:cs="OpenSymbol"/>
+    </w:rPr>
+  </w:style>
+  <w:style w:type="character" w:styleId="ListLabel881">
+    <w:name w:val="ListLabel 881"/>
+    <w:qFormat/>
+    <w:rPr>
+      <w:rFonts w:cs="OpenSymbol"/>
+    </w:rPr>
+  </w:style>
+  <w:style w:type="character" w:styleId="ListLabel882">
+    <w:name w:val="ListLabel 882"/>
+    <w:qFormat/>
+    <w:rPr>
+      <w:rFonts w:cs="OpenSymbol"/>
+    </w:rPr>
+  </w:style>
+  <w:style w:type="character" w:styleId="ListLabel883">
+    <w:name w:val="ListLabel 883"/>
+    <w:qFormat/>
+    <w:rPr>
+      <w:rFonts w:cs="OpenSymbol"/>
+    </w:rPr>
+  </w:style>
+  <w:style w:type="character" w:styleId="ListLabel884">
+    <w:name w:val="ListLabel 884"/>
+    <w:qFormat/>
+    <w:rPr>
+      <w:rFonts w:cs="OpenSymbol"/>
+    </w:rPr>
+  </w:style>
+  <w:style w:type="character" w:styleId="ListLabel885">
+    <w:name w:val="ListLabel 885"/>
+    <w:qFormat/>
+    <w:rPr>
+      <w:rFonts w:cs="OpenSymbol"/>
+    </w:rPr>
+  </w:style>
+  <w:style w:type="character" w:styleId="ListLabel886">
+    <w:name w:val="ListLabel 886"/>
+    <w:qFormat/>
+    <w:rPr>
+      <w:rFonts w:cs="OpenSymbol"/>
+    </w:rPr>
+  </w:style>
+  <w:style w:type="character" w:styleId="ListLabel887">
+    <w:name w:val="ListLabel 887"/>
+    <w:qFormat/>
+    <w:rPr>
+      <w:rFonts w:cs="OpenSymbol"/>
+    </w:rPr>
+  </w:style>
+  <w:style w:type="character" w:styleId="ListLabel888">
+    <w:name w:val="ListLabel 888"/>
+    <w:qFormat/>
+    <w:rPr>
+      <w:rFonts w:cs="OpenSymbol"/>
+    </w:rPr>
+  </w:style>
+  <w:style w:type="character" w:styleId="ListLabel889">
+    <w:name w:val="ListLabel 889"/>
+    <w:qFormat/>
+    <w:rPr>
+      <w:rFonts w:cs="OpenSymbol"/>
+    </w:rPr>
+  </w:style>
+  <w:style w:type="character" w:styleId="ListLabel890">
+    <w:name w:val="ListLabel 890"/>
+    <w:qFormat/>
+    <w:rPr>
+      <w:rFonts w:cs="OpenSymbol"/>
+    </w:rPr>
+  </w:style>
+  <w:style w:type="character" w:styleId="ListLabel891">
+    <w:name w:val="ListLabel 891"/>
+    <w:qFormat/>
+    <w:rPr>
+      <w:rFonts w:cs="OpenSymbol"/>
+    </w:rPr>
+  </w:style>
+  <w:style w:type="character" w:styleId="ListLabel892">
+    <w:name w:val="ListLabel 892"/>
+    <w:qFormat/>
+    <w:rPr>
+      <w:rFonts w:cs="OpenSymbol"/>
+    </w:rPr>
+  </w:style>
+  <w:style w:type="character" w:styleId="ListLabel893">
+    <w:name w:val="ListLabel 893"/>
+    <w:qFormat/>
+    <w:rPr>
+      <w:rFonts w:cs="OpenSymbol"/>
+    </w:rPr>
+  </w:style>
+  <w:style w:type="character" w:styleId="ListLabel894">
+    <w:name w:val="ListLabel 894"/>
+    <w:qFormat/>
+    <w:rPr>
+      <w:rFonts w:cs="OpenSymbol"/>
+    </w:rPr>
+  </w:style>
+  <w:style w:type="character" w:styleId="ListLabel895">
+    <w:name w:val="ListLabel 895"/>
+    <w:qFormat/>
+    <w:rPr>
+      <w:rFonts w:cs="OpenSymbol"/>
+    </w:rPr>
+  </w:style>
+  <w:style w:type="character" w:styleId="ListLabel896">
+    <w:name w:val="ListLabel 896"/>
+    <w:qFormat/>
+    <w:rPr>
+      <w:rFonts w:cs="OpenSymbol"/>
+    </w:rPr>
+  </w:style>
+  <w:style w:type="character" w:styleId="ListLabel897">
+    <w:name w:val="ListLabel 897"/>
+    <w:qFormat/>
+    <w:rPr>
+      <w:rFonts w:cs="OpenSymbol"/>
+    </w:rPr>
+  </w:style>
+  <w:style w:type="character" w:styleId="ListLabel898">
+    <w:name w:val="ListLabel 898"/>
+    <w:qFormat/>
+    <w:rPr>
+      <w:rFonts w:cs="OpenSymbol"/>
+    </w:rPr>
+  </w:style>
+  <w:style w:type="character" w:styleId="ListLabel899">
+    <w:name w:val="ListLabel 899"/>
+    <w:qFormat/>
+    <w:rPr>
+      <w:rFonts w:cs="OpenSymbol"/>
+    </w:rPr>
+  </w:style>
+  <w:style w:type="character" w:styleId="ListLabel900">
+    <w:name w:val="ListLabel 900"/>
+    <w:qFormat/>
+    <w:rPr>
+      <w:rFonts w:cs="OpenSymbol"/>
+    </w:rPr>
+  </w:style>
+  <w:style w:type="character" w:styleId="ListLabel901">
+    <w:name w:val="ListLabel 901"/>
+    <w:qFormat/>
+    <w:rPr>
+      <w:rFonts w:cs="OpenSymbol"/>
+    </w:rPr>
+  </w:style>
+  <w:style w:type="character" w:styleId="ListLabel902">
+    <w:name w:val="ListLabel 902"/>
+    <w:qFormat/>
+    <w:rPr>
+      <w:rFonts w:cs="OpenSymbol"/>
+    </w:rPr>
+  </w:style>
+  <w:style w:type="character" w:styleId="ListLabel903">
+    <w:name w:val="ListLabel 903"/>
+    <w:qFormat/>
+    <w:rPr>
+      <w:rFonts w:cs="OpenSymbol"/>
+    </w:rPr>
+  </w:style>
+  <w:style w:type="character" w:styleId="ListLabel904">
+    <w:name w:val="ListLabel 904"/>
+    <w:qFormat/>
+    <w:rPr>
+      <w:rFonts w:cs="OpenSymbol"/>
+    </w:rPr>
+  </w:style>
+  <w:style w:type="character" w:styleId="ListLabel905">
+    <w:name w:val="ListLabel 905"/>
+    <w:qFormat/>
+    <w:rPr>
+      <w:rFonts w:cs="OpenSymbol"/>
+    </w:rPr>
+  </w:style>
+  <w:style w:type="character" w:styleId="ListLabel906">
+    <w:name w:val="ListLabel 906"/>
+    <w:qFormat/>
+    <w:rPr>
+      <w:rFonts w:cs="OpenSymbol"/>
+    </w:rPr>
+  </w:style>
+  <w:style w:type="character" w:styleId="ListLabel907">
+    <w:name w:val="ListLabel 907"/>
+    <w:qFormat/>
+    <w:rPr>
+      <w:rFonts w:cs="OpenSymbol"/>
+    </w:rPr>
+  </w:style>
+  <w:style w:type="character" w:styleId="ListLabel908">
+    <w:name w:val="ListLabel 908"/>
+    <w:qFormat/>
+    <w:rPr>
+      <w:rFonts w:cs="OpenSymbol"/>
+    </w:rPr>
+  </w:style>
+  <w:style w:type="character" w:styleId="ListLabel909">
+    <w:name w:val="ListLabel 909"/>
+    <w:qFormat/>
+    <w:rPr>
+      <w:rFonts w:cs="OpenSymbol"/>
+    </w:rPr>
+  </w:style>
+  <w:style w:type="character" w:styleId="ListLabel910">
+    <w:name w:val="ListLabel 910"/>
+    <w:qFormat/>
+    <w:rPr>
+      <w:rFonts w:cs="OpenSymbol"/>
+    </w:rPr>
+  </w:style>
+  <w:style w:type="character" w:styleId="ListLabel911">
+    <w:name w:val="ListLabel 911"/>
+    <w:qFormat/>
+    <w:rPr>
+      <w:rFonts w:cs="OpenSymbol"/>
+    </w:rPr>
+  </w:style>
+  <w:style w:type="character" w:styleId="ListLabel912">
+    <w:name w:val="ListLabel 912"/>
+    <w:qFormat/>
+    <w:rPr>
+      <w:rFonts w:cs="OpenSymbol"/>
+    </w:rPr>
+  </w:style>
+  <w:style w:type="character" w:styleId="ListLabel913">
+    <w:name w:val="ListLabel 913"/>
+    <w:qFormat/>
+    <w:rPr>
+      <w:rFonts w:cs="OpenSymbol"/>
+    </w:rPr>
+  </w:style>
+  <w:style w:type="character" w:styleId="ListLabel914">
+    <w:name w:val="ListLabel 914"/>
+    <w:qFormat/>
+    <w:rPr>
+      <w:rFonts w:cs="OpenSymbol"/>
+    </w:rPr>
+  </w:style>
+  <w:style w:type="character" w:styleId="ListLabel915">
+    <w:name w:val="ListLabel 915"/>
+    <w:qFormat/>
+    <w:rPr>
+      <w:rFonts w:cs="OpenSymbol"/>
+    </w:rPr>
+  </w:style>
+  <w:style w:type="character" w:styleId="ListLabel916">
+    <w:name w:val="ListLabel 916"/>
+    <w:qFormat/>
+    <w:rPr>
+      <w:rFonts w:cs="OpenSymbol"/>
+    </w:rPr>
+  </w:style>
+  <w:style w:type="character" w:styleId="ListLabel917">
+    <w:name w:val="ListLabel 917"/>
+    <w:qFormat/>
+    <w:rPr>
+      <w:rFonts w:cs="OpenSymbol"/>
+    </w:rPr>
+  </w:style>
+  <w:style w:type="character" w:styleId="ListLabel918">
+    <w:name w:val="ListLabel 918"/>
+    <w:qFormat/>
+    <w:rPr>
+      <w:rFonts w:cs="OpenSymbol"/>
+    </w:rPr>
+  </w:style>
+  <w:style w:type="character" w:styleId="ListLabel919">
+    <w:name w:val="ListLabel 919"/>
+    <w:qFormat/>
+    <w:rPr>
+      <w:rFonts w:cs="OpenSymbol"/>
+    </w:rPr>
+  </w:style>
+  <w:style w:type="character" w:styleId="ListLabel920">
+    <w:name w:val="ListLabel 920"/>
+    <w:qFormat/>
+    <w:rPr/>
+  </w:style>
   <w:style w:type="paragraph" w:styleId="Heading" w:customStyle="1">
     <w:name w:val="Heading"/>
     <w:basedOn w:val="Normal"/>
@@ -11843,7 +12223,6 @@
     <w:rsid w:val="008a6681"/>
     <w:pPr>
       <w:tabs>
-        <w:tab w:val="clear" w:pos="708"/>
         <w:tab w:val="center" w:pos="4536" w:leader="none"/>
         <w:tab w:val="right" w:pos="9072" w:leader="none"/>
       </w:tabs>
@@ -11857,7 +12236,6 @@
     <w:rsid w:val="008a6681"/>
     <w:pPr>
       <w:tabs>
-        <w:tab w:val="clear" w:pos="708"/>
         <w:tab w:val="center" w:pos="4536" w:leader="none"/>
         <w:tab w:val="right" w:pos="9072" w:leader="none"/>
       </w:tabs>
@@ -11935,7 +12313,6 @@
     <w:qFormat/>
     <w:pPr>
       <w:tabs>
-        <w:tab w:val="clear" w:pos="708"/>
         <w:tab w:val="left" w:pos="360" w:leader="none"/>
       </w:tabs>
       <w:spacing w:before="0" w:after="120"/>

</xml_diff>

<commit_message>
feat(document-merge): added new placeholders for publication module refactor(documente-merge): use dataCamac.LANGUAGE in locale() in {{TODAY}}-placeholder
</commit_message>
<xml_diff>
--- a/document-merge-service/templatefiles/de-gesamtbauentscheid.docx
+++ b/document-merge-service/templatefiles/de-gesamtbauentscheid.docx
@@ -66,27 +66,13 @@
             <w:pPr>
               <w:pStyle w:val="TableContents"/>
               <w:jc w:val="right"/>
-              <w:rPr/>
+              <w:rPr>
+                <w:rFonts w:ascii="Arial" w:hAnsi="Arial"/>
+              </w:rPr>
             </w:pPr>
             <w:r>
               <w:rPr/>
-              <w:t>{{LEITBEHOERDE_</w:t>
-            </w:r>
-            <w:r>
-              <w:rPr/>
-              <w:t>STADT</w:t>
-            </w:r>
-            <w:r>
-              <w:rPr/>
-              <w:t>}}, {{</w:t>
-            </w:r>
-            <w:r>
-              <w:rPr/>
-              <w:t>HEUTE</w:t>
-            </w:r>
-            <w:r>
-              <w:rPr/>
-              <w:t>}}</w:t>
+              <w:t>{{LEITBEHOERDE_CITY}}, {{TODAY}}</w:t>
             </w:r>
           </w:p>
           <w:p>
@@ -94,7 +80,9 @@
               <w:pStyle w:val="Normal"/>
               <w:spacing w:lineRule="exact" w:line="280" w:before="120" w:after="0"/>
               <w:jc w:val="right"/>
-              <w:rPr/>
+              <w:rPr>
+                <w:rFonts w:ascii="Arial" w:hAnsi="Arial"/>
+              </w:rPr>
             </w:pPr>
             <w:r>
               <w:rPr>
@@ -108,7 +96,7 @@
               <w:rPr>
                 <w:color w:val="000000"/>
               </w:rPr>
-              <w:t xml:space="preserve"> {{EBAU_NR}}</w:t>
+              <w:t xml:space="preserve"> {{EBAU_NUMBER}}</w:t>
             </w:r>
           </w:p>
         </w:tc>
@@ -128,15 +116,7 @@
             </w:pPr>
             <w:r>
               <w:rPr/>
-              <w:t>{{LEITBEHOERDE_ADRESS</w:t>
-            </w:r>
-            <w:r>
-              <w:rPr/>
-              <w:t>E</w:t>
-            </w:r>
-            <w:r>
-              <w:rPr/>
-              <w:t>_1</w:t>
+              <w:t>{{LEITBEHOERDE_ADDRESS_1</w:t>
             </w:r>
             <w:bookmarkStart w:id="0" w:name="__DdeLink__398_2546613922"/>
             <w:r>
@@ -156,15 +136,7 @@
             </w:pPr>
             <w:r>
               <w:rPr/>
-              <w:t>{{LEITBEHOERDE_ADRESS</w:t>
-            </w:r>
-            <w:r>
-              <w:rPr/>
-              <w:t>E</w:t>
-            </w:r>
-            <w:r>
-              <w:rPr/>
-              <w:t>_2}}</w:t>
+              <w:t>{{LEITBEHOERDE_ADDRESS_2}}</w:t>
             </w:r>
           </w:p>
           <w:p>
@@ -191,19 +163,7 @@
               <w:rPr>
                 <w:sz w:val="18"/>
               </w:rPr>
-              <w:t>Telefon {{LEITBEHOERDE_</w:t>
-            </w:r>
-            <w:r>
-              <w:rPr>
-                <w:sz w:val="18"/>
-              </w:rPr>
-              <w:t>TELEFON</w:t>
-            </w:r>
-            <w:r>
-              <w:rPr>
-                <w:sz w:val="18"/>
-              </w:rPr>
-              <w:t>}}</w:t>
+              <w:t>Telefon {{LEITBEHOERDE_PHONE}}</w:t>
             </w:r>
           </w:p>
           <w:p>
@@ -286,7 +246,15 @@
       </w:pPr>
       <w:r>
         <w:rPr/>
-        <w:t>{{BAUENTSCHEID_TYP}}</w:t>
+        <w:t>{{BAUENTSCHEID_TYP</w:t>
+      </w:r>
+      <w:r>
+        <w:rPr/>
+        <w:t>E</w:t>
+      </w:r>
+      <w:r>
+        <w:rPr/>
+        <w:t>}}</w:t>
       </w:r>
     </w:p>
     <w:p>
@@ -367,15 +335,7 @@
             </w:pPr>
             <w:r>
               <w:rPr/>
-              <w:t>{{ADRESS</w:t>
-            </w:r>
-            <w:r>
-              <w:rPr/>
-              <w:t>E</w:t>
-            </w:r>
-            <w:r>
-              <w:rPr/>
-              <w:t>}}</w:t>
+              <w:t>{{ADDRESS}}</w:t>
             </w:r>
           </w:p>
         </w:tc>
@@ -496,19 +456,7 @@
               <w:rPr>
                 <w:color w:val="000000"/>
               </w:rPr>
-              <w:t>{{GESUCHSTELLER_NAME_ADRESS</w:t>
-            </w:r>
-            <w:r>
-              <w:rPr>
-                <w:color w:val="000000"/>
-              </w:rPr>
-              <w:t>E</w:t>
-            </w:r>
-            <w:r>
-              <w:rPr>
-                <w:color w:val="000000"/>
-              </w:rPr>
-              <w:t>}}</w:t>
+              <w:t>{{GESUCHSTELLER_NAME_ADDRESS}}</w:t>
             </w:r>
           </w:p>
         </w:tc>
@@ -549,19 +497,7 @@
               <w:rPr>
                 <w:color w:val="000000"/>
               </w:rPr>
-              <w:t>{{PROJEKTVERFASSER_NAME_ADRESS</w:t>
-            </w:r>
-            <w:r>
-              <w:rPr>
-                <w:color w:val="000000"/>
-              </w:rPr>
-              <w:t>E</w:t>
-            </w:r>
-            <w:r>
-              <w:rPr>
-                <w:color w:val="000000"/>
-              </w:rPr>
-              <w:t>}}</w:t>
+              <w:t>{{PROJEKTVERFASSER_NAME_ADDRESS}}</w:t>
             </w:r>
           </w:p>
         </w:tc>
@@ -1090,19 +1026,7 @@
         </w:rPr>
         <w:t xml:space="preserve"> stellte die Gemeinde ihre Zuständigkeit zur Behandlung des vorliegenden Baugesuches fest. Sie holte die erforderlichen Amtsberichte und Fachberichte ein:</w:t>
         <w:br/>
-        <w:t>{{FACHSTELLEN_KANTONAL_LIST</w:t>
-      </w:r>
-      <w:r>
-        <w:rPr>
-          <w:lang w:val="de-CH"/>
-        </w:rPr>
-        <w:t>E</w:t>
-      </w:r>
-      <w:r>
-        <w:rPr>
-          <w:lang w:val="de-CH"/>
-        </w:rPr>
-        <w:t>}}</w:t>
+        <w:t>{{FACHSTELLEN_KANTONAL_LIST}}</w:t>
       </w:r>
     </w:p>
     <w:p>
@@ -2000,7 +1924,21 @@
           <w:b/>
           <w:bCs/>
         </w:rPr>
-        <w:t>_TYPE}}</w:t>
+        <w:t>_TYP</w:t>
+      </w:r>
+      <w:r>
+        <w:rPr>
+          <w:b/>
+          <w:bCs/>
+        </w:rPr>
+        <w:t>E</w:t>
+      </w:r>
+      <w:r>
+        <w:rPr>
+          <w:b/>
+          <w:bCs/>
+        </w:rPr>
+        <w:t>}}</w:t>
       </w:r>
     </w:p>
     <w:p>
@@ -2020,7 +1958,7 @@
       </w:pPr>
       <w:r>
         <w:rPr/>
-        <w:t xml:space="preserve">Der Bauherrschaft wird die {{BAUENTSCHEID_TYP}} für das eingangs umschriebene Vorhaben erteilt. Diese {{BAUENTSCHEID_TYP}} umfasst: </w:t>
+        <w:t xml:space="preserve">Der Bauherrschaft wird die {{BAUENTSCHEID_TYPE}} für das eingangs umschriebene Vorhaben erteilt. Diese {{BAUENTSCHEID_TYPE}} umfasst: </w:t>
       </w:r>
     </w:p>
     <w:p>
@@ -2705,7 +2643,7 @@
       </w:pPr>
       <w:r>
         <w:rPr/>
-        <w:t xml:space="preserve">Im Übrigen gelten die Baubewilligung und die Bedingungen und Auflagen der eBau-Nr. {{EBAU_NR}} vom </w:t>
+        <w:t xml:space="preserve">Im Übrigen gelten die Baubewilligung und die Bedingungen und Auflagen der eBau-Nr. {{EBAU_NUMBER}} vom </w:t>
       </w:r>
       <w:r>
         <w:rPr>
@@ -3319,15 +3257,7 @@
       </w:pPr>
       <w:r>
         <w:rPr/>
-        <w:t xml:space="preserve">Dieser Entscheid kann innert 30 Tagen seit der Eröffnung mit Baubeschwerde bei der Bau- </w:t>
-      </w:r>
-      <w:r>
-        <w:rPr/>
-        <w:t>und</w:t>
-      </w:r>
-      <w:r>
-        <w:rPr/>
-        <w:t xml:space="preserve"> Verkehrsdirektion des Kantons Bern, Reiterstrasse 11, 3011 Bern, angefochten werden (Art. 40 BauG).</w:t>
+        <w:t>Dieser Entscheid kann innert 30 Tagen seit der Eröffnung mit Baubeschwerde bei der Bau-, Verkehrs- und Energiedirektion des Kantons Bern, Reiterstrasse 11, 3011 Bern, angefochten werden (Art. 40 BauG).</w:t>
       </w:r>
     </w:p>
     <w:p>
@@ -3648,7 +3578,7 @@
               <w:rPr/>
               <w:fldChar w:fldCharType="separate"/>
             </w:r>
-            <w:bookmarkStart w:id="6" w:name="__Fieldmark__407_915708019"/>
+            <w:bookmarkStart w:id="6" w:name="__Fieldmark__698_941298157"/>
             <w:r>
               <w:rPr/>
             </w:r>
@@ -3706,7 +3636,7 @@
               <w:rPr/>
               <w:fldChar w:fldCharType="separate"/>
             </w:r>
-            <w:bookmarkStart w:id="7" w:name="__Fieldmark__413_915708019"/>
+            <w:bookmarkStart w:id="7" w:name="__Fieldmark__704_941298157"/>
             <w:r>
               <w:rPr/>
             </w:r>
@@ -4133,7 +4063,6 @@
         <w:rPr>
           <w:rStyle w:val="FootnoteCharacters"/>
         </w:rPr>
-        <w:tab/>
         <w:tab/>
         <w:tab/>
         <w:tab/>
@@ -14049,452 +13978,6 @@
   </w:style>
   <w:style w:type="character" w:styleId="ListLabel1176">
     <w:name w:val="ListLabel 1176"/>
-    <w:qFormat/>
-    <w:rPr/>
-  </w:style>
-  <w:style w:type="character" w:styleId="ListLabel1177">
-    <w:name w:val="ListLabel 1177"/>
-    <w:qFormat/>
-    <w:rPr>
-      <w:rFonts w:cs="Arial"/>
-    </w:rPr>
-  </w:style>
-  <w:style w:type="character" w:styleId="ListLabel1178">
-    <w:name w:val="ListLabel 1178"/>
-    <w:qFormat/>
-    <w:rPr>
-      <w:rFonts w:cs="Courier New"/>
-    </w:rPr>
-  </w:style>
-  <w:style w:type="character" w:styleId="ListLabel1179">
-    <w:name w:val="ListLabel 1179"/>
-    <w:qFormat/>
-    <w:rPr>
-      <w:rFonts w:cs="Wingdings"/>
-    </w:rPr>
-  </w:style>
-  <w:style w:type="character" w:styleId="ListLabel1180">
-    <w:name w:val="ListLabel 1180"/>
-    <w:qFormat/>
-    <w:rPr>
-      <w:rFonts w:cs="Symbol"/>
-    </w:rPr>
-  </w:style>
-  <w:style w:type="character" w:styleId="ListLabel1181">
-    <w:name w:val="ListLabel 1181"/>
-    <w:qFormat/>
-    <w:rPr>
-      <w:rFonts w:cs="Courier New"/>
-    </w:rPr>
-  </w:style>
-  <w:style w:type="character" w:styleId="ListLabel1182">
-    <w:name w:val="ListLabel 1182"/>
-    <w:qFormat/>
-    <w:rPr>
-      <w:rFonts w:cs="Wingdings"/>
-    </w:rPr>
-  </w:style>
-  <w:style w:type="character" w:styleId="ListLabel1183">
-    <w:name w:val="ListLabel 1183"/>
-    <w:qFormat/>
-    <w:rPr>
-      <w:rFonts w:cs="Symbol"/>
-    </w:rPr>
-  </w:style>
-  <w:style w:type="character" w:styleId="ListLabel1184">
-    <w:name w:val="ListLabel 1184"/>
-    <w:qFormat/>
-    <w:rPr>
-      <w:rFonts w:cs="Courier New"/>
-    </w:rPr>
-  </w:style>
-  <w:style w:type="character" w:styleId="ListLabel1185">
-    <w:name w:val="ListLabel 1185"/>
-    <w:qFormat/>
-    <w:rPr>
-      <w:rFonts w:cs="Wingdings"/>
-    </w:rPr>
-  </w:style>
-  <w:style w:type="character" w:styleId="ListLabel1186">
-    <w:name w:val="ListLabel 1186"/>
-    <w:qFormat/>
-    <w:rPr>
-      <w:rFonts w:cs="Arial"/>
-    </w:rPr>
-  </w:style>
-  <w:style w:type="character" w:styleId="ListLabel1187">
-    <w:name w:val="ListLabel 1187"/>
-    <w:qFormat/>
-    <w:rPr>
-      <w:rFonts w:cs="Courier New"/>
-    </w:rPr>
-  </w:style>
-  <w:style w:type="character" w:styleId="ListLabel1188">
-    <w:name w:val="ListLabel 1188"/>
-    <w:qFormat/>
-    <w:rPr>
-      <w:rFonts w:cs="Wingdings"/>
-    </w:rPr>
-  </w:style>
-  <w:style w:type="character" w:styleId="ListLabel1189">
-    <w:name w:val="ListLabel 1189"/>
-    <w:qFormat/>
-    <w:rPr>
-      <w:rFonts w:cs="Symbol"/>
-    </w:rPr>
-  </w:style>
-  <w:style w:type="character" w:styleId="ListLabel1190">
-    <w:name w:val="ListLabel 1190"/>
-    <w:qFormat/>
-    <w:rPr>
-      <w:rFonts w:cs="Courier New"/>
-    </w:rPr>
-  </w:style>
-  <w:style w:type="character" w:styleId="ListLabel1191">
-    <w:name w:val="ListLabel 1191"/>
-    <w:qFormat/>
-    <w:rPr>
-      <w:rFonts w:cs="Wingdings"/>
-    </w:rPr>
-  </w:style>
-  <w:style w:type="character" w:styleId="ListLabel1192">
-    <w:name w:val="ListLabel 1192"/>
-    <w:qFormat/>
-    <w:rPr>
-      <w:rFonts w:cs="Symbol"/>
-    </w:rPr>
-  </w:style>
-  <w:style w:type="character" w:styleId="ListLabel1193">
-    <w:name w:val="ListLabel 1193"/>
-    <w:qFormat/>
-    <w:rPr>
-      <w:rFonts w:cs="Courier New"/>
-    </w:rPr>
-  </w:style>
-  <w:style w:type="character" w:styleId="ListLabel1194">
-    <w:name w:val="ListLabel 1194"/>
-    <w:qFormat/>
-    <w:rPr>
-      <w:rFonts w:cs="Wingdings"/>
-    </w:rPr>
-  </w:style>
-  <w:style w:type="character" w:styleId="ListLabel1195">
-    <w:name w:val="ListLabel 1195"/>
-    <w:qFormat/>
-    <w:rPr>
-      <w:rFonts w:cs="OpenSymbol"/>
-    </w:rPr>
-  </w:style>
-  <w:style w:type="character" w:styleId="ListLabel1196">
-    <w:name w:val="ListLabel 1196"/>
-    <w:qFormat/>
-    <w:rPr>
-      <w:rFonts w:cs="OpenSymbol"/>
-    </w:rPr>
-  </w:style>
-  <w:style w:type="character" w:styleId="ListLabel1197">
-    <w:name w:val="ListLabel 1197"/>
-    <w:qFormat/>
-    <w:rPr>
-      <w:rFonts w:cs="OpenSymbol"/>
-    </w:rPr>
-  </w:style>
-  <w:style w:type="character" w:styleId="ListLabel1198">
-    <w:name w:val="ListLabel 1198"/>
-    <w:qFormat/>
-    <w:rPr>
-      <w:rFonts w:cs="OpenSymbol"/>
-    </w:rPr>
-  </w:style>
-  <w:style w:type="character" w:styleId="ListLabel1199">
-    <w:name w:val="ListLabel 1199"/>
-    <w:qFormat/>
-    <w:rPr>
-      <w:rFonts w:cs="OpenSymbol"/>
-    </w:rPr>
-  </w:style>
-  <w:style w:type="character" w:styleId="ListLabel1200">
-    <w:name w:val="ListLabel 1200"/>
-    <w:qFormat/>
-    <w:rPr>
-      <w:rFonts w:cs="OpenSymbol"/>
-    </w:rPr>
-  </w:style>
-  <w:style w:type="character" w:styleId="ListLabel1201">
-    <w:name w:val="ListLabel 1201"/>
-    <w:qFormat/>
-    <w:rPr>
-      <w:rFonts w:cs="OpenSymbol"/>
-    </w:rPr>
-  </w:style>
-  <w:style w:type="character" w:styleId="ListLabel1202">
-    <w:name w:val="ListLabel 1202"/>
-    <w:qFormat/>
-    <w:rPr>
-      <w:rFonts w:cs="OpenSymbol"/>
-    </w:rPr>
-  </w:style>
-  <w:style w:type="character" w:styleId="ListLabel1203">
-    <w:name w:val="ListLabel 1203"/>
-    <w:qFormat/>
-    <w:rPr>
-      <w:rFonts w:cs="OpenSymbol"/>
-    </w:rPr>
-  </w:style>
-  <w:style w:type="character" w:styleId="ListLabel1204">
-    <w:name w:val="ListLabel 1204"/>
-    <w:qFormat/>
-    <w:rPr>
-      <w:rFonts w:cs="OpenSymbol"/>
-    </w:rPr>
-  </w:style>
-  <w:style w:type="character" w:styleId="ListLabel1205">
-    <w:name w:val="ListLabel 1205"/>
-    <w:qFormat/>
-    <w:rPr>
-      <w:rFonts w:cs="OpenSymbol"/>
-    </w:rPr>
-  </w:style>
-  <w:style w:type="character" w:styleId="ListLabel1206">
-    <w:name w:val="ListLabel 1206"/>
-    <w:qFormat/>
-    <w:rPr>
-      <w:rFonts w:cs="OpenSymbol"/>
-    </w:rPr>
-  </w:style>
-  <w:style w:type="character" w:styleId="ListLabel1207">
-    <w:name w:val="ListLabel 1207"/>
-    <w:qFormat/>
-    <w:rPr>
-      <w:rFonts w:cs="OpenSymbol"/>
-    </w:rPr>
-  </w:style>
-  <w:style w:type="character" w:styleId="ListLabel1208">
-    <w:name w:val="ListLabel 1208"/>
-    <w:qFormat/>
-    <w:rPr>
-      <w:rFonts w:cs="OpenSymbol"/>
-    </w:rPr>
-  </w:style>
-  <w:style w:type="character" w:styleId="ListLabel1209">
-    <w:name w:val="ListLabel 1209"/>
-    <w:qFormat/>
-    <w:rPr>
-      <w:rFonts w:cs="OpenSymbol"/>
-    </w:rPr>
-  </w:style>
-  <w:style w:type="character" w:styleId="ListLabel1210">
-    <w:name w:val="ListLabel 1210"/>
-    <w:qFormat/>
-    <w:rPr>
-      <w:rFonts w:cs="OpenSymbol"/>
-    </w:rPr>
-  </w:style>
-  <w:style w:type="character" w:styleId="ListLabel1211">
-    <w:name w:val="ListLabel 1211"/>
-    <w:qFormat/>
-    <w:rPr>
-      <w:rFonts w:cs="OpenSymbol"/>
-    </w:rPr>
-  </w:style>
-  <w:style w:type="character" w:styleId="ListLabel1212">
-    <w:name w:val="ListLabel 1212"/>
-    <w:qFormat/>
-    <w:rPr>
-      <w:rFonts w:cs="OpenSymbol"/>
-    </w:rPr>
-  </w:style>
-  <w:style w:type="character" w:styleId="ListLabel1213">
-    <w:name w:val="ListLabel 1213"/>
-    <w:qFormat/>
-    <w:rPr>
-      <w:rFonts w:cs="OpenSymbol"/>
-    </w:rPr>
-  </w:style>
-  <w:style w:type="character" w:styleId="ListLabel1214">
-    <w:name w:val="ListLabel 1214"/>
-    <w:qFormat/>
-    <w:rPr>
-      <w:rFonts w:cs="OpenSymbol"/>
-    </w:rPr>
-  </w:style>
-  <w:style w:type="character" w:styleId="ListLabel1215">
-    <w:name w:val="ListLabel 1215"/>
-    <w:qFormat/>
-    <w:rPr>
-      <w:rFonts w:cs="OpenSymbol"/>
-    </w:rPr>
-  </w:style>
-  <w:style w:type="character" w:styleId="ListLabel1216">
-    <w:name w:val="ListLabel 1216"/>
-    <w:qFormat/>
-    <w:rPr>
-      <w:rFonts w:cs="OpenSymbol"/>
-    </w:rPr>
-  </w:style>
-  <w:style w:type="character" w:styleId="ListLabel1217">
-    <w:name w:val="ListLabel 1217"/>
-    <w:qFormat/>
-    <w:rPr>
-      <w:rFonts w:cs="OpenSymbol"/>
-    </w:rPr>
-  </w:style>
-  <w:style w:type="character" w:styleId="ListLabel1218">
-    <w:name w:val="ListLabel 1218"/>
-    <w:qFormat/>
-    <w:rPr>
-      <w:rFonts w:cs="OpenSymbol"/>
-    </w:rPr>
-  </w:style>
-  <w:style w:type="character" w:styleId="ListLabel1219">
-    <w:name w:val="ListLabel 1219"/>
-    <w:qFormat/>
-    <w:rPr>
-      <w:rFonts w:cs="OpenSymbol"/>
-    </w:rPr>
-  </w:style>
-  <w:style w:type="character" w:styleId="ListLabel1220">
-    <w:name w:val="ListLabel 1220"/>
-    <w:qFormat/>
-    <w:rPr>
-      <w:rFonts w:cs="OpenSymbol"/>
-    </w:rPr>
-  </w:style>
-  <w:style w:type="character" w:styleId="ListLabel1221">
-    <w:name w:val="ListLabel 1221"/>
-    <w:qFormat/>
-    <w:rPr>
-      <w:rFonts w:cs="OpenSymbol"/>
-    </w:rPr>
-  </w:style>
-  <w:style w:type="character" w:styleId="ListLabel1222">
-    <w:name w:val="ListLabel 1222"/>
-    <w:qFormat/>
-    <w:rPr>
-      <w:rFonts w:cs="OpenSymbol"/>
-    </w:rPr>
-  </w:style>
-  <w:style w:type="character" w:styleId="ListLabel1223">
-    <w:name w:val="ListLabel 1223"/>
-    <w:qFormat/>
-    <w:rPr>
-      <w:rFonts w:cs="OpenSymbol"/>
-    </w:rPr>
-  </w:style>
-  <w:style w:type="character" w:styleId="ListLabel1224">
-    <w:name w:val="ListLabel 1224"/>
-    <w:qFormat/>
-    <w:rPr>
-      <w:rFonts w:cs="OpenSymbol"/>
-    </w:rPr>
-  </w:style>
-  <w:style w:type="character" w:styleId="ListLabel1225">
-    <w:name w:val="ListLabel 1225"/>
-    <w:qFormat/>
-    <w:rPr>
-      <w:rFonts w:cs="OpenSymbol"/>
-    </w:rPr>
-  </w:style>
-  <w:style w:type="character" w:styleId="ListLabel1226">
-    <w:name w:val="ListLabel 1226"/>
-    <w:qFormat/>
-    <w:rPr>
-      <w:rFonts w:cs="OpenSymbol"/>
-    </w:rPr>
-  </w:style>
-  <w:style w:type="character" w:styleId="ListLabel1227">
-    <w:name w:val="ListLabel 1227"/>
-    <w:qFormat/>
-    <w:rPr>
-      <w:rFonts w:cs="OpenSymbol"/>
-    </w:rPr>
-  </w:style>
-  <w:style w:type="character" w:styleId="ListLabel1228">
-    <w:name w:val="ListLabel 1228"/>
-    <w:qFormat/>
-    <w:rPr>
-      <w:rFonts w:cs="OpenSymbol"/>
-    </w:rPr>
-  </w:style>
-  <w:style w:type="character" w:styleId="ListLabel1229">
-    <w:name w:val="ListLabel 1229"/>
-    <w:qFormat/>
-    <w:rPr>
-      <w:rFonts w:cs="OpenSymbol"/>
-    </w:rPr>
-  </w:style>
-  <w:style w:type="character" w:styleId="ListLabel1230">
-    <w:name w:val="ListLabel 1230"/>
-    <w:qFormat/>
-    <w:rPr>
-      <w:rFonts w:cs="OpenSymbol"/>
-    </w:rPr>
-  </w:style>
-  <w:style w:type="character" w:styleId="ListLabel1231">
-    <w:name w:val="ListLabel 1231"/>
-    <w:qFormat/>
-    <w:rPr>
-      <w:rFonts w:cs="OpenSymbol"/>
-    </w:rPr>
-  </w:style>
-  <w:style w:type="character" w:styleId="ListLabel1232">
-    <w:name w:val="ListLabel 1232"/>
-    <w:qFormat/>
-    <w:rPr>
-      <w:rFonts w:cs="OpenSymbol"/>
-    </w:rPr>
-  </w:style>
-  <w:style w:type="character" w:styleId="ListLabel1233">
-    <w:name w:val="ListLabel 1233"/>
-    <w:qFormat/>
-    <w:rPr>
-      <w:rFonts w:cs="OpenSymbol"/>
-    </w:rPr>
-  </w:style>
-  <w:style w:type="character" w:styleId="ListLabel1234">
-    <w:name w:val="ListLabel 1234"/>
-    <w:qFormat/>
-    <w:rPr>
-      <w:rFonts w:cs="OpenSymbol"/>
-    </w:rPr>
-  </w:style>
-  <w:style w:type="character" w:styleId="ListLabel1235">
-    <w:name w:val="ListLabel 1235"/>
-    <w:qFormat/>
-    <w:rPr>
-      <w:rFonts w:cs="OpenSymbol"/>
-    </w:rPr>
-  </w:style>
-  <w:style w:type="character" w:styleId="ListLabel1236">
-    <w:name w:val="ListLabel 1236"/>
-    <w:qFormat/>
-    <w:rPr>
-      <w:rFonts w:cs="OpenSymbol"/>
-    </w:rPr>
-  </w:style>
-  <w:style w:type="character" w:styleId="ListLabel1237">
-    <w:name w:val="ListLabel 1237"/>
-    <w:qFormat/>
-    <w:rPr>
-      <w:rFonts w:cs="OpenSymbol"/>
-    </w:rPr>
-  </w:style>
-  <w:style w:type="character" w:styleId="ListLabel1238">
-    <w:name w:val="ListLabel 1238"/>
-    <w:qFormat/>
-    <w:rPr>
-      <w:rFonts w:cs="OpenSymbol"/>
-    </w:rPr>
-  </w:style>
-  <w:style w:type="character" w:styleId="ListLabel1239">
-    <w:name w:val="ListLabel 1239"/>
-    <w:qFormat/>
-    <w:rPr>
-      <w:rFonts w:cs="OpenSymbol"/>
-    </w:rPr>
-  </w:style>
-  <w:style w:type="character" w:styleId="ListLabel1240">
-    <w:name w:val="ListLabel 1240"/>
     <w:qFormat/>
     <w:rPr/>
   </w:style>

</xml_diff>

<commit_message>
fix: display correct format for BAUENTSCHEID_DATUM update bauentscheid template mark decisionTypes as deprecated
</commit_message>
<xml_diff>
--- a/document-merge-service/templatefiles/de-gesamtbauentscheid.docx
+++ b/document-merge-service/templatefiles/de-gesamtbauentscheid.docx
@@ -66,13 +66,27 @@
             <w:pPr>
               <w:pStyle w:val="TableContents"/>
               <w:jc w:val="right"/>
-              <w:rPr>
-                <w:rFonts w:ascii="Arial" w:hAnsi="Arial"/>
-              </w:rPr>
+              <w:rPr/>
             </w:pPr>
             <w:r>
               <w:rPr/>
-              <w:t>{{LEITBEHOERDE_CITY}}, {{TODAY}}</w:t>
+              <w:t>{{LEITBEHOERDE_</w:t>
+            </w:r>
+            <w:r>
+              <w:rPr/>
+              <w:t>STADT</w:t>
+            </w:r>
+            <w:r>
+              <w:rPr/>
+              <w:t>}}, {{</w:t>
+            </w:r>
+            <w:r>
+              <w:rPr/>
+              <w:t>HEUTE</w:t>
+            </w:r>
+            <w:r>
+              <w:rPr/>
+              <w:t>}}</w:t>
             </w:r>
           </w:p>
           <w:p>
@@ -80,9 +94,7 @@
               <w:pStyle w:val="Normal"/>
               <w:spacing w:lineRule="exact" w:line="280" w:before="120" w:after="0"/>
               <w:jc w:val="right"/>
-              <w:rPr>
-                <w:rFonts w:ascii="Arial" w:hAnsi="Arial"/>
-              </w:rPr>
+              <w:rPr/>
             </w:pPr>
             <w:r>
               <w:rPr>
@@ -96,7 +108,7 @@
               <w:rPr>
                 <w:color w:val="000000"/>
               </w:rPr>
-              <w:t xml:space="preserve"> {{EBAU_NUMBER}}</w:t>
+              <w:t xml:space="preserve"> {{EBAU_NR}}</w:t>
             </w:r>
           </w:p>
         </w:tc>
@@ -116,7 +128,15 @@
             </w:pPr>
             <w:r>
               <w:rPr/>
-              <w:t>{{LEITBEHOERDE_ADDRESS_1</w:t>
+              <w:t>{{LEITBEHOERDE_ADRESS</w:t>
+            </w:r>
+            <w:r>
+              <w:rPr/>
+              <w:t>E</w:t>
+            </w:r>
+            <w:r>
+              <w:rPr/>
+              <w:t>_1</w:t>
             </w:r>
             <w:bookmarkStart w:id="0" w:name="__DdeLink__398_2546613922"/>
             <w:r>
@@ -136,7 +156,15 @@
             </w:pPr>
             <w:r>
               <w:rPr/>
-              <w:t>{{LEITBEHOERDE_ADDRESS_2}}</w:t>
+              <w:t>{{LEITBEHOERDE_ADRESS</w:t>
+            </w:r>
+            <w:r>
+              <w:rPr/>
+              <w:t>E</w:t>
+            </w:r>
+            <w:r>
+              <w:rPr/>
+              <w:t>_2}}</w:t>
             </w:r>
           </w:p>
           <w:p>
@@ -163,7 +191,19 @@
               <w:rPr>
                 <w:sz w:val="18"/>
               </w:rPr>
-              <w:t>Telefon {{LEITBEHOERDE_PHONE}}</w:t>
+              <w:t>Telefon {{LEITBEHOERDE_</w:t>
+            </w:r>
+            <w:r>
+              <w:rPr>
+                <w:sz w:val="18"/>
+              </w:rPr>
+              <w:t>TELEFON</w:t>
+            </w:r>
+            <w:r>
+              <w:rPr>
+                <w:sz w:val="18"/>
+              </w:rPr>
+              <w:t>}}</w:t>
             </w:r>
           </w:p>
           <w:p>
@@ -246,15 +286,7 @@
       </w:pPr>
       <w:r>
         <w:rPr/>
-        <w:t>{{BAUENTSCHEID_TYP</w:t>
-      </w:r>
-      <w:r>
-        <w:rPr/>
-        <w:t>E</w:t>
-      </w:r>
-      <w:r>
-        <w:rPr/>
-        <w:t>}}</w:t>
+        <w:t>{{BAUENTSCHEID_TYP}}</w:t>
       </w:r>
     </w:p>
     <w:p>
@@ -335,7 +367,15 @@
             </w:pPr>
             <w:r>
               <w:rPr/>
-              <w:t>{{ADDRESS}}</w:t>
+              <w:t>{{ADRESS</w:t>
+            </w:r>
+            <w:r>
+              <w:rPr/>
+              <w:t>E</w:t>
+            </w:r>
+            <w:r>
+              <w:rPr/>
+              <w:t>}}</w:t>
             </w:r>
           </w:p>
         </w:tc>
@@ -456,7 +496,19 @@
               <w:rPr>
                 <w:color w:val="000000"/>
               </w:rPr>
-              <w:t>{{GESUCHSTELLER_NAME_ADDRESS}}</w:t>
+              <w:t>{{GESUCHSTELLER_NAME_ADRESS</w:t>
+            </w:r>
+            <w:r>
+              <w:rPr>
+                <w:color w:val="000000"/>
+              </w:rPr>
+              <w:t>E</w:t>
+            </w:r>
+            <w:r>
+              <w:rPr>
+                <w:color w:val="000000"/>
+              </w:rPr>
+              <w:t>}}</w:t>
             </w:r>
           </w:p>
         </w:tc>
@@ -497,7 +549,19 @@
               <w:rPr>
                 <w:color w:val="000000"/>
               </w:rPr>
-              <w:t>{{PROJEKTVERFASSER_NAME_ADDRESS}}</w:t>
+              <w:t>{{PROJEKTVERFASSER_NAME_ADRESS</w:t>
+            </w:r>
+            <w:r>
+              <w:rPr>
+                <w:color w:val="000000"/>
+              </w:rPr>
+              <w:t>E</w:t>
+            </w:r>
+            <w:r>
+              <w:rPr>
+                <w:color w:val="000000"/>
+              </w:rPr>
+              <w:t>}}</w:t>
             </w:r>
           </w:p>
         </w:tc>
@@ -1026,7 +1090,19 @@
         </w:rPr>
         <w:t xml:space="preserve"> stellte die Gemeinde ihre Zuständigkeit zur Behandlung des vorliegenden Baugesuches fest. Sie holte die erforderlichen Amtsberichte und Fachberichte ein:</w:t>
         <w:br/>
-        <w:t>{{FACHSTELLEN_KANTONAL_LIST}}</w:t>
+        <w:t>{{FACHSTELLEN_KANTONAL_LIST</w:t>
+      </w:r>
+      <w:r>
+        <w:rPr>
+          <w:lang w:val="de-CH"/>
+        </w:rPr>
+        <w:t>E</w:t>
+      </w:r>
+      <w:r>
+        <w:rPr>
+          <w:lang w:val="de-CH"/>
+        </w:rPr>
+        <w:t>}}</w:t>
       </w:r>
     </w:p>
     <w:p>
@@ -1739,7 +1815,7 @@
       </w:r>
       <w:r>
         <w:rPr/>
-        <w:t>{{EBAU_NUMBER}}</w:t>
+        <w:t>{{EBAU_NR}}</w:t>
       </w:r>
       <w:r>
         <w:rPr>
@@ -1924,21 +2000,7 @@
           <w:b/>
           <w:bCs/>
         </w:rPr>
-        <w:t>_TYP</w:t>
-      </w:r>
-      <w:r>
-        <w:rPr>
-          <w:b/>
-          <w:bCs/>
-        </w:rPr>
-        <w:t>E</w:t>
-      </w:r>
-      <w:r>
-        <w:rPr>
-          <w:b/>
-          <w:bCs/>
-        </w:rPr>
-        <w:t>}}</w:t>
+        <w:t>_TYPE}}</w:t>
       </w:r>
     </w:p>
     <w:p>
@@ -1958,7 +2020,7 @@
       </w:pPr>
       <w:r>
         <w:rPr/>
-        <w:t xml:space="preserve">Der Bauherrschaft wird die {{BAUENTSCHEID_TYPE}} für das eingangs umschriebene Vorhaben erteilt. Diese {{BAUENTSCHEID_TYPE}} umfasst: </w:t>
+        <w:t xml:space="preserve">Der Bauherrschaft wird die {{BAUENTSCHEID_TYP}} für das eingangs umschriebene Vorhaben erteilt. Diese {{BAUENTSCHEID_TYP}} umfasst: </w:t>
       </w:r>
     </w:p>
     <w:p>
@@ -2080,7 +2142,7 @@
       </w:r>
       <w:r>
         <w:rPr/>
-        <w:t xml:space="preserve"> zur Baubewilligung Nr. {{EBAU_NUMBER}} vom </w:t>
+        <w:t xml:space="preserve"> zur Baubewilligung Nr. {{EBAU_NR}} vom </w:t>
       </w:r>
       <w:r>
         <w:rPr>
@@ -2643,7 +2705,7 @@
       </w:pPr>
       <w:r>
         <w:rPr/>
-        <w:t xml:space="preserve">Im Übrigen gelten die Baubewilligung und die Bedingungen und Auflagen der eBau-Nr. {{EBAU_NUMBER}} vom </w:t>
+        <w:t xml:space="preserve">Im Übrigen gelten die Baubewilligung und die Bedingungen und Auflagen der eBau-Nr. {{EBAU_NR}} vom </w:t>
       </w:r>
       <w:r>
         <w:rPr>
@@ -3257,7 +3319,15 @@
       </w:pPr>
       <w:r>
         <w:rPr/>
-        <w:t>Dieser Entscheid kann innert 30 Tagen seit der Eröffnung mit Baubeschwerde bei der Bau-, Verkehrs- und Energiedirektion des Kantons Bern, Reiterstrasse 11, 3011 Bern, angefochten werden (Art. 40 BauG).</w:t>
+        <w:t xml:space="preserve">Dieser Entscheid kann innert 30 Tagen seit der Eröffnung mit Baubeschwerde bei der Bau- </w:t>
+      </w:r>
+      <w:r>
+        <w:rPr/>
+        <w:t>und</w:t>
+      </w:r>
+      <w:r>
+        <w:rPr/>
+        <w:t xml:space="preserve"> Verkehrsdirektion des Kantons Bern, Reiterstrasse 11, 3011 Bern, angefochten werden (Art. 40 BauG).</w:t>
       </w:r>
     </w:p>
     <w:p>
@@ -3578,7 +3648,7 @@
               <w:rPr/>
               <w:fldChar w:fldCharType="separate"/>
             </w:r>
-            <w:bookmarkStart w:id="6" w:name="__Fieldmark__698_941298157"/>
+            <w:bookmarkStart w:id="6" w:name="__Fieldmark__407_3979620031"/>
             <w:r>
               <w:rPr/>
             </w:r>
@@ -3636,7 +3706,7 @@
               <w:rPr/>
               <w:fldChar w:fldCharType="separate"/>
             </w:r>
-            <w:bookmarkStart w:id="7" w:name="__Fieldmark__704_941298157"/>
+            <w:bookmarkStart w:id="7" w:name="__Fieldmark__413_3979620031"/>
             <w:r>
               <w:rPr/>
             </w:r>
@@ -4063,6 +4133,7 @@
         <w:rPr>
           <w:rStyle w:val="FootnoteCharacters"/>
         </w:rPr>
+        <w:tab/>
         <w:tab/>
         <w:tab/>
         <w:tab/>
@@ -13978,6 +14049,452 @@
   </w:style>
   <w:style w:type="character" w:styleId="ListLabel1176">
     <w:name w:val="ListLabel 1176"/>
+    <w:qFormat/>
+    <w:rPr/>
+  </w:style>
+  <w:style w:type="character" w:styleId="ListLabel1177">
+    <w:name w:val="ListLabel 1177"/>
+    <w:qFormat/>
+    <w:rPr>
+      <w:rFonts w:cs="Arial"/>
+    </w:rPr>
+  </w:style>
+  <w:style w:type="character" w:styleId="ListLabel1178">
+    <w:name w:val="ListLabel 1178"/>
+    <w:qFormat/>
+    <w:rPr>
+      <w:rFonts w:cs="Courier New"/>
+    </w:rPr>
+  </w:style>
+  <w:style w:type="character" w:styleId="ListLabel1179">
+    <w:name w:val="ListLabel 1179"/>
+    <w:qFormat/>
+    <w:rPr>
+      <w:rFonts w:cs="Wingdings"/>
+    </w:rPr>
+  </w:style>
+  <w:style w:type="character" w:styleId="ListLabel1180">
+    <w:name w:val="ListLabel 1180"/>
+    <w:qFormat/>
+    <w:rPr>
+      <w:rFonts w:cs="Symbol"/>
+    </w:rPr>
+  </w:style>
+  <w:style w:type="character" w:styleId="ListLabel1181">
+    <w:name w:val="ListLabel 1181"/>
+    <w:qFormat/>
+    <w:rPr>
+      <w:rFonts w:cs="Courier New"/>
+    </w:rPr>
+  </w:style>
+  <w:style w:type="character" w:styleId="ListLabel1182">
+    <w:name w:val="ListLabel 1182"/>
+    <w:qFormat/>
+    <w:rPr>
+      <w:rFonts w:cs="Wingdings"/>
+    </w:rPr>
+  </w:style>
+  <w:style w:type="character" w:styleId="ListLabel1183">
+    <w:name w:val="ListLabel 1183"/>
+    <w:qFormat/>
+    <w:rPr>
+      <w:rFonts w:cs="Symbol"/>
+    </w:rPr>
+  </w:style>
+  <w:style w:type="character" w:styleId="ListLabel1184">
+    <w:name w:val="ListLabel 1184"/>
+    <w:qFormat/>
+    <w:rPr>
+      <w:rFonts w:cs="Courier New"/>
+    </w:rPr>
+  </w:style>
+  <w:style w:type="character" w:styleId="ListLabel1185">
+    <w:name w:val="ListLabel 1185"/>
+    <w:qFormat/>
+    <w:rPr>
+      <w:rFonts w:cs="Wingdings"/>
+    </w:rPr>
+  </w:style>
+  <w:style w:type="character" w:styleId="ListLabel1186">
+    <w:name w:val="ListLabel 1186"/>
+    <w:qFormat/>
+    <w:rPr>
+      <w:rFonts w:cs="Arial"/>
+    </w:rPr>
+  </w:style>
+  <w:style w:type="character" w:styleId="ListLabel1187">
+    <w:name w:val="ListLabel 1187"/>
+    <w:qFormat/>
+    <w:rPr>
+      <w:rFonts w:cs="Courier New"/>
+    </w:rPr>
+  </w:style>
+  <w:style w:type="character" w:styleId="ListLabel1188">
+    <w:name w:val="ListLabel 1188"/>
+    <w:qFormat/>
+    <w:rPr>
+      <w:rFonts w:cs="Wingdings"/>
+    </w:rPr>
+  </w:style>
+  <w:style w:type="character" w:styleId="ListLabel1189">
+    <w:name w:val="ListLabel 1189"/>
+    <w:qFormat/>
+    <w:rPr>
+      <w:rFonts w:cs="Symbol"/>
+    </w:rPr>
+  </w:style>
+  <w:style w:type="character" w:styleId="ListLabel1190">
+    <w:name w:val="ListLabel 1190"/>
+    <w:qFormat/>
+    <w:rPr>
+      <w:rFonts w:cs="Courier New"/>
+    </w:rPr>
+  </w:style>
+  <w:style w:type="character" w:styleId="ListLabel1191">
+    <w:name w:val="ListLabel 1191"/>
+    <w:qFormat/>
+    <w:rPr>
+      <w:rFonts w:cs="Wingdings"/>
+    </w:rPr>
+  </w:style>
+  <w:style w:type="character" w:styleId="ListLabel1192">
+    <w:name w:val="ListLabel 1192"/>
+    <w:qFormat/>
+    <w:rPr>
+      <w:rFonts w:cs="Symbol"/>
+    </w:rPr>
+  </w:style>
+  <w:style w:type="character" w:styleId="ListLabel1193">
+    <w:name w:val="ListLabel 1193"/>
+    <w:qFormat/>
+    <w:rPr>
+      <w:rFonts w:cs="Courier New"/>
+    </w:rPr>
+  </w:style>
+  <w:style w:type="character" w:styleId="ListLabel1194">
+    <w:name w:val="ListLabel 1194"/>
+    <w:qFormat/>
+    <w:rPr>
+      <w:rFonts w:cs="Wingdings"/>
+    </w:rPr>
+  </w:style>
+  <w:style w:type="character" w:styleId="ListLabel1195">
+    <w:name w:val="ListLabel 1195"/>
+    <w:qFormat/>
+    <w:rPr>
+      <w:rFonts w:cs="OpenSymbol"/>
+    </w:rPr>
+  </w:style>
+  <w:style w:type="character" w:styleId="ListLabel1196">
+    <w:name w:val="ListLabel 1196"/>
+    <w:qFormat/>
+    <w:rPr>
+      <w:rFonts w:cs="OpenSymbol"/>
+    </w:rPr>
+  </w:style>
+  <w:style w:type="character" w:styleId="ListLabel1197">
+    <w:name w:val="ListLabel 1197"/>
+    <w:qFormat/>
+    <w:rPr>
+      <w:rFonts w:cs="OpenSymbol"/>
+    </w:rPr>
+  </w:style>
+  <w:style w:type="character" w:styleId="ListLabel1198">
+    <w:name w:val="ListLabel 1198"/>
+    <w:qFormat/>
+    <w:rPr>
+      <w:rFonts w:cs="OpenSymbol"/>
+    </w:rPr>
+  </w:style>
+  <w:style w:type="character" w:styleId="ListLabel1199">
+    <w:name w:val="ListLabel 1199"/>
+    <w:qFormat/>
+    <w:rPr>
+      <w:rFonts w:cs="OpenSymbol"/>
+    </w:rPr>
+  </w:style>
+  <w:style w:type="character" w:styleId="ListLabel1200">
+    <w:name w:val="ListLabel 1200"/>
+    <w:qFormat/>
+    <w:rPr>
+      <w:rFonts w:cs="OpenSymbol"/>
+    </w:rPr>
+  </w:style>
+  <w:style w:type="character" w:styleId="ListLabel1201">
+    <w:name w:val="ListLabel 1201"/>
+    <w:qFormat/>
+    <w:rPr>
+      <w:rFonts w:cs="OpenSymbol"/>
+    </w:rPr>
+  </w:style>
+  <w:style w:type="character" w:styleId="ListLabel1202">
+    <w:name w:val="ListLabel 1202"/>
+    <w:qFormat/>
+    <w:rPr>
+      <w:rFonts w:cs="OpenSymbol"/>
+    </w:rPr>
+  </w:style>
+  <w:style w:type="character" w:styleId="ListLabel1203">
+    <w:name w:val="ListLabel 1203"/>
+    <w:qFormat/>
+    <w:rPr>
+      <w:rFonts w:cs="OpenSymbol"/>
+    </w:rPr>
+  </w:style>
+  <w:style w:type="character" w:styleId="ListLabel1204">
+    <w:name w:val="ListLabel 1204"/>
+    <w:qFormat/>
+    <w:rPr>
+      <w:rFonts w:cs="OpenSymbol"/>
+    </w:rPr>
+  </w:style>
+  <w:style w:type="character" w:styleId="ListLabel1205">
+    <w:name w:val="ListLabel 1205"/>
+    <w:qFormat/>
+    <w:rPr>
+      <w:rFonts w:cs="OpenSymbol"/>
+    </w:rPr>
+  </w:style>
+  <w:style w:type="character" w:styleId="ListLabel1206">
+    <w:name w:val="ListLabel 1206"/>
+    <w:qFormat/>
+    <w:rPr>
+      <w:rFonts w:cs="OpenSymbol"/>
+    </w:rPr>
+  </w:style>
+  <w:style w:type="character" w:styleId="ListLabel1207">
+    <w:name w:val="ListLabel 1207"/>
+    <w:qFormat/>
+    <w:rPr>
+      <w:rFonts w:cs="OpenSymbol"/>
+    </w:rPr>
+  </w:style>
+  <w:style w:type="character" w:styleId="ListLabel1208">
+    <w:name w:val="ListLabel 1208"/>
+    <w:qFormat/>
+    <w:rPr>
+      <w:rFonts w:cs="OpenSymbol"/>
+    </w:rPr>
+  </w:style>
+  <w:style w:type="character" w:styleId="ListLabel1209">
+    <w:name w:val="ListLabel 1209"/>
+    <w:qFormat/>
+    <w:rPr>
+      <w:rFonts w:cs="OpenSymbol"/>
+    </w:rPr>
+  </w:style>
+  <w:style w:type="character" w:styleId="ListLabel1210">
+    <w:name w:val="ListLabel 1210"/>
+    <w:qFormat/>
+    <w:rPr>
+      <w:rFonts w:cs="OpenSymbol"/>
+    </w:rPr>
+  </w:style>
+  <w:style w:type="character" w:styleId="ListLabel1211">
+    <w:name w:val="ListLabel 1211"/>
+    <w:qFormat/>
+    <w:rPr>
+      <w:rFonts w:cs="OpenSymbol"/>
+    </w:rPr>
+  </w:style>
+  <w:style w:type="character" w:styleId="ListLabel1212">
+    <w:name w:val="ListLabel 1212"/>
+    <w:qFormat/>
+    <w:rPr>
+      <w:rFonts w:cs="OpenSymbol"/>
+    </w:rPr>
+  </w:style>
+  <w:style w:type="character" w:styleId="ListLabel1213">
+    <w:name w:val="ListLabel 1213"/>
+    <w:qFormat/>
+    <w:rPr>
+      <w:rFonts w:cs="OpenSymbol"/>
+    </w:rPr>
+  </w:style>
+  <w:style w:type="character" w:styleId="ListLabel1214">
+    <w:name w:val="ListLabel 1214"/>
+    <w:qFormat/>
+    <w:rPr>
+      <w:rFonts w:cs="OpenSymbol"/>
+    </w:rPr>
+  </w:style>
+  <w:style w:type="character" w:styleId="ListLabel1215">
+    <w:name w:val="ListLabel 1215"/>
+    <w:qFormat/>
+    <w:rPr>
+      <w:rFonts w:cs="OpenSymbol"/>
+    </w:rPr>
+  </w:style>
+  <w:style w:type="character" w:styleId="ListLabel1216">
+    <w:name w:val="ListLabel 1216"/>
+    <w:qFormat/>
+    <w:rPr>
+      <w:rFonts w:cs="OpenSymbol"/>
+    </w:rPr>
+  </w:style>
+  <w:style w:type="character" w:styleId="ListLabel1217">
+    <w:name w:val="ListLabel 1217"/>
+    <w:qFormat/>
+    <w:rPr>
+      <w:rFonts w:cs="OpenSymbol"/>
+    </w:rPr>
+  </w:style>
+  <w:style w:type="character" w:styleId="ListLabel1218">
+    <w:name w:val="ListLabel 1218"/>
+    <w:qFormat/>
+    <w:rPr>
+      <w:rFonts w:cs="OpenSymbol"/>
+    </w:rPr>
+  </w:style>
+  <w:style w:type="character" w:styleId="ListLabel1219">
+    <w:name w:val="ListLabel 1219"/>
+    <w:qFormat/>
+    <w:rPr>
+      <w:rFonts w:cs="OpenSymbol"/>
+    </w:rPr>
+  </w:style>
+  <w:style w:type="character" w:styleId="ListLabel1220">
+    <w:name w:val="ListLabel 1220"/>
+    <w:qFormat/>
+    <w:rPr>
+      <w:rFonts w:cs="OpenSymbol"/>
+    </w:rPr>
+  </w:style>
+  <w:style w:type="character" w:styleId="ListLabel1221">
+    <w:name w:val="ListLabel 1221"/>
+    <w:qFormat/>
+    <w:rPr>
+      <w:rFonts w:cs="OpenSymbol"/>
+    </w:rPr>
+  </w:style>
+  <w:style w:type="character" w:styleId="ListLabel1222">
+    <w:name w:val="ListLabel 1222"/>
+    <w:qFormat/>
+    <w:rPr>
+      <w:rFonts w:cs="OpenSymbol"/>
+    </w:rPr>
+  </w:style>
+  <w:style w:type="character" w:styleId="ListLabel1223">
+    <w:name w:val="ListLabel 1223"/>
+    <w:qFormat/>
+    <w:rPr>
+      <w:rFonts w:cs="OpenSymbol"/>
+    </w:rPr>
+  </w:style>
+  <w:style w:type="character" w:styleId="ListLabel1224">
+    <w:name w:val="ListLabel 1224"/>
+    <w:qFormat/>
+    <w:rPr>
+      <w:rFonts w:cs="OpenSymbol"/>
+    </w:rPr>
+  </w:style>
+  <w:style w:type="character" w:styleId="ListLabel1225">
+    <w:name w:val="ListLabel 1225"/>
+    <w:qFormat/>
+    <w:rPr>
+      <w:rFonts w:cs="OpenSymbol"/>
+    </w:rPr>
+  </w:style>
+  <w:style w:type="character" w:styleId="ListLabel1226">
+    <w:name w:val="ListLabel 1226"/>
+    <w:qFormat/>
+    <w:rPr>
+      <w:rFonts w:cs="OpenSymbol"/>
+    </w:rPr>
+  </w:style>
+  <w:style w:type="character" w:styleId="ListLabel1227">
+    <w:name w:val="ListLabel 1227"/>
+    <w:qFormat/>
+    <w:rPr>
+      <w:rFonts w:cs="OpenSymbol"/>
+    </w:rPr>
+  </w:style>
+  <w:style w:type="character" w:styleId="ListLabel1228">
+    <w:name w:val="ListLabel 1228"/>
+    <w:qFormat/>
+    <w:rPr>
+      <w:rFonts w:cs="OpenSymbol"/>
+    </w:rPr>
+  </w:style>
+  <w:style w:type="character" w:styleId="ListLabel1229">
+    <w:name w:val="ListLabel 1229"/>
+    <w:qFormat/>
+    <w:rPr>
+      <w:rFonts w:cs="OpenSymbol"/>
+    </w:rPr>
+  </w:style>
+  <w:style w:type="character" w:styleId="ListLabel1230">
+    <w:name w:val="ListLabel 1230"/>
+    <w:qFormat/>
+    <w:rPr>
+      <w:rFonts w:cs="OpenSymbol"/>
+    </w:rPr>
+  </w:style>
+  <w:style w:type="character" w:styleId="ListLabel1231">
+    <w:name w:val="ListLabel 1231"/>
+    <w:qFormat/>
+    <w:rPr>
+      <w:rFonts w:cs="OpenSymbol"/>
+    </w:rPr>
+  </w:style>
+  <w:style w:type="character" w:styleId="ListLabel1232">
+    <w:name w:val="ListLabel 1232"/>
+    <w:qFormat/>
+    <w:rPr>
+      <w:rFonts w:cs="OpenSymbol"/>
+    </w:rPr>
+  </w:style>
+  <w:style w:type="character" w:styleId="ListLabel1233">
+    <w:name w:val="ListLabel 1233"/>
+    <w:qFormat/>
+    <w:rPr>
+      <w:rFonts w:cs="OpenSymbol"/>
+    </w:rPr>
+  </w:style>
+  <w:style w:type="character" w:styleId="ListLabel1234">
+    <w:name w:val="ListLabel 1234"/>
+    <w:qFormat/>
+    <w:rPr>
+      <w:rFonts w:cs="OpenSymbol"/>
+    </w:rPr>
+  </w:style>
+  <w:style w:type="character" w:styleId="ListLabel1235">
+    <w:name w:val="ListLabel 1235"/>
+    <w:qFormat/>
+    <w:rPr>
+      <w:rFonts w:cs="OpenSymbol"/>
+    </w:rPr>
+  </w:style>
+  <w:style w:type="character" w:styleId="ListLabel1236">
+    <w:name w:val="ListLabel 1236"/>
+    <w:qFormat/>
+    <w:rPr>
+      <w:rFonts w:cs="OpenSymbol"/>
+    </w:rPr>
+  </w:style>
+  <w:style w:type="character" w:styleId="ListLabel1237">
+    <w:name w:val="ListLabel 1237"/>
+    <w:qFormat/>
+    <w:rPr>
+      <w:rFonts w:cs="OpenSymbol"/>
+    </w:rPr>
+  </w:style>
+  <w:style w:type="character" w:styleId="ListLabel1238">
+    <w:name w:val="ListLabel 1238"/>
+    <w:qFormat/>
+    <w:rPr>
+      <w:rFonts w:cs="OpenSymbol"/>
+    </w:rPr>
+  </w:style>
+  <w:style w:type="character" w:styleId="ListLabel1239">
+    <w:name w:val="ListLabel 1239"/>
+    <w:qFormat/>
+    <w:rPr>
+      <w:rFonts w:cs="OpenSymbol"/>
+    </w:rPr>
+  </w:style>
+  <w:style w:type="character" w:styleId="ListLabel1240">
+    <w:name w:val="ListLabel 1240"/>
     <w:qFormat/>
     <w:rPr/>
   </w:style>

</xml_diff>

<commit_message>
fix(be): fix placeholder collision for DECISION_TYPE and fix templates
</commit_message>
<xml_diff>
--- a/document-merge-service/templatefiles/de-gesamtbauentscheid.docx
+++ b/document-merge-service/templatefiles/de-gesamtbauentscheid.docx
@@ -70,23 +70,7 @@
             </w:pPr>
             <w:r>
               <w:rPr/>
-              <w:t>{{LEITBEHOERDE_</w:t>
-            </w:r>
-            <w:r>
-              <w:rPr/>
-              <w:t>STADT</w:t>
-            </w:r>
-            <w:r>
-              <w:rPr/>
-              <w:t>}}, {{</w:t>
-            </w:r>
-            <w:r>
-              <w:rPr/>
-              <w:t>HEUTE</w:t>
-            </w:r>
-            <w:r>
-              <w:rPr/>
-              <w:t>}}</w:t>
+              <w:t>{{LEITBEHOERDE_STADT}}, {{HEUTE}}</w:t>
             </w:r>
           </w:p>
           <w:p>
@@ -128,15 +112,7 @@
             </w:pPr>
             <w:r>
               <w:rPr/>
-              <w:t>{{LEITBEHOERDE_ADRESS</w:t>
-            </w:r>
-            <w:r>
-              <w:rPr/>
-              <w:t>E</w:t>
-            </w:r>
-            <w:r>
-              <w:rPr/>
-              <w:t>_1</w:t>
+              <w:t>{{LEITBEHOERDE_ADRESSE_1</w:t>
             </w:r>
             <w:bookmarkStart w:id="0" w:name="__DdeLink__398_2546613922"/>
             <w:r>
@@ -156,15 +132,7 @@
             </w:pPr>
             <w:r>
               <w:rPr/>
-              <w:t>{{LEITBEHOERDE_ADRESS</w:t>
-            </w:r>
-            <w:r>
-              <w:rPr/>
-              <w:t>E</w:t>
-            </w:r>
-            <w:r>
-              <w:rPr/>
-              <w:t>_2}}</w:t>
+              <w:t>{{LEITBEHOERDE_ADRESSE_2}}</w:t>
             </w:r>
           </w:p>
           <w:p>
@@ -191,19 +159,7 @@
               <w:rPr>
                 <w:sz w:val="18"/>
               </w:rPr>
-              <w:t>Telefon {{LEITBEHOERDE_</w:t>
-            </w:r>
-            <w:r>
-              <w:rPr>
-                <w:sz w:val="18"/>
-              </w:rPr>
-              <w:t>TELEFON</w:t>
-            </w:r>
-            <w:r>
-              <w:rPr>
-                <w:sz w:val="18"/>
-              </w:rPr>
-              <w:t>}}</w:t>
+              <w:t>Telefon {{LEITBEHOERDE_TELEFON}}</w:t>
             </w:r>
           </w:p>
           <w:p>
@@ -367,15 +323,7 @@
             </w:pPr>
             <w:r>
               <w:rPr/>
-              <w:t>{{ADRESS</w:t>
-            </w:r>
-            <w:r>
-              <w:rPr/>
-              <w:t>E</w:t>
-            </w:r>
-            <w:r>
-              <w:rPr/>
-              <w:t>}}</w:t>
+              <w:t>{{ADRESSE}}</w:t>
             </w:r>
           </w:p>
         </w:tc>
@@ -496,19 +444,7 @@
               <w:rPr>
                 <w:color w:val="000000"/>
               </w:rPr>
-              <w:t>{{GESUCHSTELLER_NAME_ADRESS</w:t>
-            </w:r>
-            <w:r>
-              <w:rPr>
-                <w:color w:val="000000"/>
-              </w:rPr>
-              <w:t>E</w:t>
-            </w:r>
-            <w:r>
-              <w:rPr>
-                <w:color w:val="000000"/>
-              </w:rPr>
-              <w:t>}}</w:t>
+              <w:t>{{GESUCHSTELLER_NAME_ADRESSE}}</w:t>
             </w:r>
           </w:p>
         </w:tc>
@@ -549,19 +485,7 @@
               <w:rPr>
                 <w:color w:val="000000"/>
               </w:rPr>
-              <w:t>{{PROJEKTVERFASSER_NAME_ADRESS</w:t>
-            </w:r>
-            <w:r>
-              <w:rPr>
-                <w:color w:val="000000"/>
-              </w:rPr>
-              <w:t>E</w:t>
-            </w:r>
-            <w:r>
-              <w:rPr>
-                <w:color w:val="000000"/>
-              </w:rPr>
-              <w:t>}}</w:t>
+              <w:t>{{PROJEKTVERFASSER_NAME_ADRESSE}}</w:t>
             </w:r>
           </w:p>
         </w:tc>
@@ -1090,19 +1014,7 @@
         </w:rPr>
         <w:t xml:space="preserve"> stellte die Gemeinde ihre Zuständigkeit zur Behandlung des vorliegenden Baugesuches fest. Sie holte die erforderlichen Amtsberichte und Fachberichte ein:</w:t>
         <w:br/>
-        <w:t>{{FACHSTELLEN_KANTONAL_LIST</w:t>
-      </w:r>
-      <w:r>
-        <w:rPr>
-          <w:lang w:val="de-CH"/>
-        </w:rPr>
-        <w:t>E</w:t>
-      </w:r>
-      <w:r>
-        <w:rPr>
-          <w:lang w:val="de-CH"/>
-        </w:rPr>
-        <w:t>}}</w:t>
+        <w:t>{{FACHSTELLEN_KANTONAL_LISTE}}</w:t>
       </w:r>
     </w:p>
     <w:p>
@@ -2000,7 +1912,7 @@
           <w:b/>
           <w:bCs/>
         </w:rPr>
-        <w:t>_TYPE}}</w:t>
+        <w:t>_TYP}}</w:t>
       </w:r>
     </w:p>
     <w:p>
@@ -3319,15 +3231,7 @@
       </w:pPr>
       <w:r>
         <w:rPr/>
-        <w:t xml:space="preserve">Dieser Entscheid kann innert 30 Tagen seit der Eröffnung mit Baubeschwerde bei der Bau- </w:t>
-      </w:r>
-      <w:r>
-        <w:rPr/>
-        <w:t>und</w:t>
-      </w:r>
-      <w:r>
-        <w:rPr/>
-        <w:t xml:space="preserve"> Verkehrsdirektion des Kantons Bern, Reiterstrasse 11, 3011 Bern, angefochten werden (Art. 40 BauG).</w:t>
+        <w:t>Dieser Entscheid kann innert 30 Tagen seit der Eröffnung mit Baubeschwerde bei der Bau- und Verkehrsdirektion des Kantons Bern, Reiterstrasse 11, 3011 Bern, angefochten werden (Art. 40 BauG).</w:t>
       </w:r>
     </w:p>
     <w:p>
@@ -3648,7 +3552,7 @@
               <w:rPr/>
               <w:fldChar w:fldCharType="separate"/>
             </w:r>
-            <w:bookmarkStart w:id="6" w:name="__Fieldmark__407_3979620031"/>
+            <w:bookmarkStart w:id="6" w:name="__Fieldmark__1233_3562424084"/>
             <w:r>
               <w:rPr/>
             </w:r>
@@ -3706,7 +3610,7 @@
               <w:rPr/>
               <w:fldChar w:fldCharType="separate"/>
             </w:r>
-            <w:bookmarkStart w:id="7" w:name="__Fieldmark__413_3979620031"/>
+            <w:bookmarkStart w:id="7" w:name="__Fieldmark__1239_3562424084"/>
             <w:r>
               <w:rPr/>
             </w:r>
@@ -4133,6 +4037,7 @@
         <w:rPr>
           <w:rStyle w:val="FootnoteCharacters"/>
         </w:rPr>
+        <w:tab/>
         <w:tab/>
         <w:tab/>
         <w:tab/>
@@ -14495,6 +14400,452 @@
   </w:style>
   <w:style w:type="character" w:styleId="ListLabel1240">
     <w:name w:val="ListLabel 1240"/>
+    <w:qFormat/>
+    <w:rPr/>
+  </w:style>
+  <w:style w:type="character" w:styleId="ListLabel1241">
+    <w:name w:val="ListLabel 1241"/>
+    <w:qFormat/>
+    <w:rPr>
+      <w:rFonts w:cs="Arial"/>
+    </w:rPr>
+  </w:style>
+  <w:style w:type="character" w:styleId="ListLabel1242">
+    <w:name w:val="ListLabel 1242"/>
+    <w:qFormat/>
+    <w:rPr>
+      <w:rFonts w:cs="Courier New"/>
+    </w:rPr>
+  </w:style>
+  <w:style w:type="character" w:styleId="ListLabel1243">
+    <w:name w:val="ListLabel 1243"/>
+    <w:qFormat/>
+    <w:rPr>
+      <w:rFonts w:cs="Wingdings"/>
+    </w:rPr>
+  </w:style>
+  <w:style w:type="character" w:styleId="ListLabel1244">
+    <w:name w:val="ListLabel 1244"/>
+    <w:qFormat/>
+    <w:rPr>
+      <w:rFonts w:cs="Symbol"/>
+    </w:rPr>
+  </w:style>
+  <w:style w:type="character" w:styleId="ListLabel1245">
+    <w:name w:val="ListLabel 1245"/>
+    <w:qFormat/>
+    <w:rPr>
+      <w:rFonts w:cs="Courier New"/>
+    </w:rPr>
+  </w:style>
+  <w:style w:type="character" w:styleId="ListLabel1246">
+    <w:name w:val="ListLabel 1246"/>
+    <w:qFormat/>
+    <w:rPr>
+      <w:rFonts w:cs="Wingdings"/>
+    </w:rPr>
+  </w:style>
+  <w:style w:type="character" w:styleId="ListLabel1247">
+    <w:name w:val="ListLabel 1247"/>
+    <w:qFormat/>
+    <w:rPr>
+      <w:rFonts w:cs="Symbol"/>
+    </w:rPr>
+  </w:style>
+  <w:style w:type="character" w:styleId="ListLabel1248">
+    <w:name w:val="ListLabel 1248"/>
+    <w:qFormat/>
+    <w:rPr>
+      <w:rFonts w:cs="Courier New"/>
+    </w:rPr>
+  </w:style>
+  <w:style w:type="character" w:styleId="ListLabel1249">
+    <w:name w:val="ListLabel 1249"/>
+    <w:qFormat/>
+    <w:rPr>
+      <w:rFonts w:cs="Wingdings"/>
+    </w:rPr>
+  </w:style>
+  <w:style w:type="character" w:styleId="ListLabel1250">
+    <w:name w:val="ListLabel 1250"/>
+    <w:qFormat/>
+    <w:rPr>
+      <w:rFonts w:cs="Arial"/>
+    </w:rPr>
+  </w:style>
+  <w:style w:type="character" w:styleId="ListLabel1251">
+    <w:name w:val="ListLabel 1251"/>
+    <w:qFormat/>
+    <w:rPr>
+      <w:rFonts w:cs="Courier New"/>
+    </w:rPr>
+  </w:style>
+  <w:style w:type="character" w:styleId="ListLabel1252">
+    <w:name w:val="ListLabel 1252"/>
+    <w:qFormat/>
+    <w:rPr>
+      <w:rFonts w:cs="Wingdings"/>
+    </w:rPr>
+  </w:style>
+  <w:style w:type="character" w:styleId="ListLabel1253">
+    <w:name w:val="ListLabel 1253"/>
+    <w:qFormat/>
+    <w:rPr>
+      <w:rFonts w:cs="Symbol"/>
+    </w:rPr>
+  </w:style>
+  <w:style w:type="character" w:styleId="ListLabel1254">
+    <w:name w:val="ListLabel 1254"/>
+    <w:qFormat/>
+    <w:rPr>
+      <w:rFonts w:cs="Courier New"/>
+    </w:rPr>
+  </w:style>
+  <w:style w:type="character" w:styleId="ListLabel1255">
+    <w:name w:val="ListLabel 1255"/>
+    <w:qFormat/>
+    <w:rPr>
+      <w:rFonts w:cs="Wingdings"/>
+    </w:rPr>
+  </w:style>
+  <w:style w:type="character" w:styleId="ListLabel1256">
+    <w:name w:val="ListLabel 1256"/>
+    <w:qFormat/>
+    <w:rPr>
+      <w:rFonts w:cs="Symbol"/>
+    </w:rPr>
+  </w:style>
+  <w:style w:type="character" w:styleId="ListLabel1257">
+    <w:name w:val="ListLabel 1257"/>
+    <w:qFormat/>
+    <w:rPr>
+      <w:rFonts w:cs="Courier New"/>
+    </w:rPr>
+  </w:style>
+  <w:style w:type="character" w:styleId="ListLabel1258">
+    <w:name w:val="ListLabel 1258"/>
+    <w:qFormat/>
+    <w:rPr>
+      <w:rFonts w:cs="Wingdings"/>
+    </w:rPr>
+  </w:style>
+  <w:style w:type="character" w:styleId="ListLabel1259">
+    <w:name w:val="ListLabel 1259"/>
+    <w:qFormat/>
+    <w:rPr>
+      <w:rFonts w:cs="OpenSymbol"/>
+    </w:rPr>
+  </w:style>
+  <w:style w:type="character" w:styleId="ListLabel1260">
+    <w:name w:val="ListLabel 1260"/>
+    <w:qFormat/>
+    <w:rPr>
+      <w:rFonts w:cs="OpenSymbol"/>
+    </w:rPr>
+  </w:style>
+  <w:style w:type="character" w:styleId="ListLabel1261">
+    <w:name w:val="ListLabel 1261"/>
+    <w:qFormat/>
+    <w:rPr>
+      <w:rFonts w:cs="OpenSymbol"/>
+    </w:rPr>
+  </w:style>
+  <w:style w:type="character" w:styleId="ListLabel1262">
+    <w:name w:val="ListLabel 1262"/>
+    <w:qFormat/>
+    <w:rPr>
+      <w:rFonts w:cs="OpenSymbol"/>
+    </w:rPr>
+  </w:style>
+  <w:style w:type="character" w:styleId="ListLabel1263">
+    <w:name w:val="ListLabel 1263"/>
+    <w:qFormat/>
+    <w:rPr>
+      <w:rFonts w:cs="OpenSymbol"/>
+    </w:rPr>
+  </w:style>
+  <w:style w:type="character" w:styleId="ListLabel1264">
+    <w:name w:val="ListLabel 1264"/>
+    <w:qFormat/>
+    <w:rPr>
+      <w:rFonts w:cs="OpenSymbol"/>
+    </w:rPr>
+  </w:style>
+  <w:style w:type="character" w:styleId="ListLabel1265">
+    <w:name w:val="ListLabel 1265"/>
+    <w:qFormat/>
+    <w:rPr>
+      <w:rFonts w:cs="OpenSymbol"/>
+    </w:rPr>
+  </w:style>
+  <w:style w:type="character" w:styleId="ListLabel1266">
+    <w:name w:val="ListLabel 1266"/>
+    <w:qFormat/>
+    <w:rPr>
+      <w:rFonts w:cs="OpenSymbol"/>
+    </w:rPr>
+  </w:style>
+  <w:style w:type="character" w:styleId="ListLabel1267">
+    <w:name w:val="ListLabel 1267"/>
+    <w:qFormat/>
+    <w:rPr>
+      <w:rFonts w:cs="OpenSymbol"/>
+    </w:rPr>
+  </w:style>
+  <w:style w:type="character" w:styleId="ListLabel1268">
+    <w:name w:val="ListLabel 1268"/>
+    <w:qFormat/>
+    <w:rPr>
+      <w:rFonts w:cs="OpenSymbol"/>
+    </w:rPr>
+  </w:style>
+  <w:style w:type="character" w:styleId="ListLabel1269">
+    <w:name w:val="ListLabel 1269"/>
+    <w:qFormat/>
+    <w:rPr>
+      <w:rFonts w:cs="OpenSymbol"/>
+    </w:rPr>
+  </w:style>
+  <w:style w:type="character" w:styleId="ListLabel1270">
+    <w:name w:val="ListLabel 1270"/>
+    <w:qFormat/>
+    <w:rPr>
+      <w:rFonts w:cs="OpenSymbol"/>
+    </w:rPr>
+  </w:style>
+  <w:style w:type="character" w:styleId="ListLabel1271">
+    <w:name w:val="ListLabel 1271"/>
+    <w:qFormat/>
+    <w:rPr>
+      <w:rFonts w:cs="OpenSymbol"/>
+    </w:rPr>
+  </w:style>
+  <w:style w:type="character" w:styleId="ListLabel1272">
+    <w:name w:val="ListLabel 1272"/>
+    <w:qFormat/>
+    <w:rPr>
+      <w:rFonts w:cs="OpenSymbol"/>
+    </w:rPr>
+  </w:style>
+  <w:style w:type="character" w:styleId="ListLabel1273">
+    <w:name w:val="ListLabel 1273"/>
+    <w:qFormat/>
+    <w:rPr>
+      <w:rFonts w:cs="OpenSymbol"/>
+    </w:rPr>
+  </w:style>
+  <w:style w:type="character" w:styleId="ListLabel1274">
+    <w:name w:val="ListLabel 1274"/>
+    <w:qFormat/>
+    <w:rPr>
+      <w:rFonts w:cs="OpenSymbol"/>
+    </w:rPr>
+  </w:style>
+  <w:style w:type="character" w:styleId="ListLabel1275">
+    <w:name w:val="ListLabel 1275"/>
+    <w:qFormat/>
+    <w:rPr>
+      <w:rFonts w:cs="OpenSymbol"/>
+    </w:rPr>
+  </w:style>
+  <w:style w:type="character" w:styleId="ListLabel1276">
+    <w:name w:val="ListLabel 1276"/>
+    <w:qFormat/>
+    <w:rPr>
+      <w:rFonts w:cs="OpenSymbol"/>
+    </w:rPr>
+  </w:style>
+  <w:style w:type="character" w:styleId="ListLabel1277">
+    <w:name w:val="ListLabel 1277"/>
+    <w:qFormat/>
+    <w:rPr>
+      <w:rFonts w:cs="OpenSymbol"/>
+    </w:rPr>
+  </w:style>
+  <w:style w:type="character" w:styleId="ListLabel1278">
+    <w:name w:val="ListLabel 1278"/>
+    <w:qFormat/>
+    <w:rPr>
+      <w:rFonts w:cs="OpenSymbol"/>
+    </w:rPr>
+  </w:style>
+  <w:style w:type="character" w:styleId="ListLabel1279">
+    <w:name w:val="ListLabel 1279"/>
+    <w:qFormat/>
+    <w:rPr>
+      <w:rFonts w:cs="OpenSymbol"/>
+    </w:rPr>
+  </w:style>
+  <w:style w:type="character" w:styleId="ListLabel1280">
+    <w:name w:val="ListLabel 1280"/>
+    <w:qFormat/>
+    <w:rPr>
+      <w:rFonts w:cs="OpenSymbol"/>
+    </w:rPr>
+  </w:style>
+  <w:style w:type="character" w:styleId="ListLabel1281">
+    <w:name w:val="ListLabel 1281"/>
+    <w:qFormat/>
+    <w:rPr>
+      <w:rFonts w:cs="OpenSymbol"/>
+    </w:rPr>
+  </w:style>
+  <w:style w:type="character" w:styleId="ListLabel1282">
+    <w:name w:val="ListLabel 1282"/>
+    <w:qFormat/>
+    <w:rPr>
+      <w:rFonts w:cs="OpenSymbol"/>
+    </w:rPr>
+  </w:style>
+  <w:style w:type="character" w:styleId="ListLabel1283">
+    <w:name w:val="ListLabel 1283"/>
+    <w:qFormat/>
+    <w:rPr>
+      <w:rFonts w:cs="OpenSymbol"/>
+    </w:rPr>
+  </w:style>
+  <w:style w:type="character" w:styleId="ListLabel1284">
+    <w:name w:val="ListLabel 1284"/>
+    <w:qFormat/>
+    <w:rPr>
+      <w:rFonts w:cs="OpenSymbol"/>
+    </w:rPr>
+  </w:style>
+  <w:style w:type="character" w:styleId="ListLabel1285">
+    <w:name w:val="ListLabel 1285"/>
+    <w:qFormat/>
+    <w:rPr>
+      <w:rFonts w:cs="OpenSymbol"/>
+    </w:rPr>
+  </w:style>
+  <w:style w:type="character" w:styleId="ListLabel1286">
+    <w:name w:val="ListLabel 1286"/>
+    <w:qFormat/>
+    <w:rPr>
+      <w:rFonts w:cs="OpenSymbol"/>
+    </w:rPr>
+  </w:style>
+  <w:style w:type="character" w:styleId="ListLabel1287">
+    <w:name w:val="ListLabel 1287"/>
+    <w:qFormat/>
+    <w:rPr>
+      <w:rFonts w:cs="OpenSymbol"/>
+    </w:rPr>
+  </w:style>
+  <w:style w:type="character" w:styleId="ListLabel1288">
+    <w:name w:val="ListLabel 1288"/>
+    <w:qFormat/>
+    <w:rPr>
+      <w:rFonts w:cs="OpenSymbol"/>
+    </w:rPr>
+  </w:style>
+  <w:style w:type="character" w:styleId="ListLabel1289">
+    <w:name w:val="ListLabel 1289"/>
+    <w:qFormat/>
+    <w:rPr>
+      <w:rFonts w:cs="OpenSymbol"/>
+    </w:rPr>
+  </w:style>
+  <w:style w:type="character" w:styleId="ListLabel1290">
+    <w:name w:val="ListLabel 1290"/>
+    <w:qFormat/>
+    <w:rPr>
+      <w:rFonts w:cs="OpenSymbol"/>
+    </w:rPr>
+  </w:style>
+  <w:style w:type="character" w:styleId="ListLabel1291">
+    <w:name w:val="ListLabel 1291"/>
+    <w:qFormat/>
+    <w:rPr>
+      <w:rFonts w:cs="OpenSymbol"/>
+    </w:rPr>
+  </w:style>
+  <w:style w:type="character" w:styleId="ListLabel1292">
+    <w:name w:val="ListLabel 1292"/>
+    <w:qFormat/>
+    <w:rPr>
+      <w:rFonts w:cs="OpenSymbol"/>
+    </w:rPr>
+  </w:style>
+  <w:style w:type="character" w:styleId="ListLabel1293">
+    <w:name w:val="ListLabel 1293"/>
+    <w:qFormat/>
+    <w:rPr>
+      <w:rFonts w:cs="OpenSymbol"/>
+    </w:rPr>
+  </w:style>
+  <w:style w:type="character" w:styleId="ListLabel1294">
+    <w:name w:val="ListLabel 1294"/>
+    <w:qFormat/>
+    <w:rPr>
+      <w:rFonts w:cs="OpenSymbol"/>
+    </w:rPr>
+  </w:style>
+  <w:style w:type="character" w:styleId="ListLabel1295">
+    <w:name w:val="ListLabel 1295"/>
+    <w:qFormat/>
+    <w:rPr>
+      <w:rFonts w:cs="OpenSymbol"/>
+    </w:rPr>
+  </w:style>
+  <w:style w:type="character" w:styleId="ListLabel1296">
+    <w:name w:val="ListLabel 1296"/>
+    <w:qFormat/>
+    <w:rPr>
+      <w:rFonts w:cs="OpenSymbol"/>
+    </w:rPr>
+  </w:style>
+  <w:style w:type="character" w:styleId="ListLabel1297">
+    <w:name w:val="ListLabel 1297"/>
+    <w:qFormat/>
+    <w:rPr>
+      <w:rFonts w:cs="OpenSymbol"/>
+    </w:rPr>
+  </w:style>
+  <w:style w:type="character" w:styleId="ListLabel1298">
+    <w:name w:val="ListLabel 1298"/>
+    <w:qFormat/>
+    <w:rPr>
+      <w:rFonts w:cs="OpenSymbol"/>
+    </w:rPr>
+  </w:style>
+  <w:style w:type="character" w:styleId="ListLabel1299">
+    <w:name w:val="ListLabel 1299"/>
+    <w:qFormat/>
+    <w:rPr>
+      <w:rFonts w:cs="OpenSymbol"/>
+    </w:rPr>
+  </w:style>
+  <w:style w:type="character" w:styleId="ListLabel1300">
+    <w:name w:val="ListLabel 1300"/>
+    <w:qFormat/>
+    <w:rPr>
+      <w:rFonts w:cs="OpenSymbol"/>
+    </w:rPr>
+  </w:style>
+  <w:style w:type="character" w:styleId="ListLabel1301">
+    <w:name w:val="ListLabel 1301"/>
+    <w:qFormat/>
+    <w:rPr>
+      <w:rFonts w:cs="OpenSymbol"/>
+    </w:rPr>
+  </w:style>
+  <w:style w:type="character" w:styleId="ListLabel1302">
+    <w:name w:val="ListLabel 1302"/>
+    <w:qFormat/>
+    <w:rPr>
+      <w:rFonts w:cs="OpenSymbol"/>
+    </w:rPr>
+  </w:style>
+  <w:style w:type="character" w:styleId="ListLabel1303">
+    <w:name w:val="ListLabel 1303"/>
+    <w:qFormat/>
+    <w:rPr>
+      <w:rFonts w:cs="OpenSymbol"/>
+    </w:rPr>
+  </w:style>
+  <w:style w:type="character" w:styleId="ListLabel1304">
+    <w:name w:val="ListLabel 1304"/>
     <w:qFormat/>
     <w:rPr/>
   </w:style>

</xml_diff>